<commit_message>
Update Literature Review_Dissertation Project.docx
Literature review updated
</commit_message>
<xml_diff>
--- a/Literature Review_Dissertation Project.docx
+++ b/Literature Review_Dissertation Project.docx
@@ -166,7 +166,16 @@
         <w:t xml:space="preserve">, since the fact that this </w:t>
       </w:r>
       <w:r>
-        <w:t xml:space="preserve">has become a common </w:t>
+        <w:t>has become a</w:t>
+      </w:r>
+      <w:r>
+        <w:t>n</w:t>
+      </w:r>
+      <w:r>
+        <w:t xml:space="preserve"> </w:t>
+      </w:r>
+      <w:r>
+        <w:t xml:space="preserve">enormous </w:t>
       </w:r>
       <w:r>
         <w:t>problem</w:t>
@@ -244,55 +253,7 @@
         <w:t xml:space="preserve"> activity for banks, </w:t>
       </w:r>
       <w:r>
-        <w:t>which</w:t>
-      </w:r>
-      <w:r>
-        <w:t xml:space="preserve"> </w:t>
-      </w:r>
-      <w:r>
-        <w:t>represents</w:t>
-      </w:r>
-      <w:r>
-        <w:t xml:space="preserve"> one of the most significant and frequent daily operations, based on the increment of daily </w:t>
-      </w:r>
-      <w:r>
-        <w:t xml:space="preserve">online purchases </w:t>
-      </w:r>
-      <w:r>
-        <w:t xml:space="preserve">around the world after COVID-19. </w:t>
-      </w:r>
-      <w:r>
-        <w:t>At the same time</w:t>
-      </w:r>
-      <w:r>
-        <w:t xml:space="preserve"> since March 2020, buying patterns have shifted </w:t>
-      </w:r>
-      <w:r>
-        <w:t>significantly</w:t>
-      </w:r>
-      <w:r>
-        <w:t>, including ho</w:t>
-      </w:r>
-      <w:r>
-        <w:t>w</w:t>
-      </w:r>
-      <w:r>
-        <w:t xml:space="preserve"> credit cards </w:t>
-      </w:r>
-      <w:r>
-        <w:t xml:space="preserve">are used for </w:t>
-      </w:r>
-      <w:r>
-        <w:t>online</w:t>
-      </w:r>
-      <w:r>
-        <w:t xml:space="preserve"> </w:t>
-      </w:r>
-      <w:r>
-        <w:t>buying</w:t>
-      </w:r>
-      <w:r>
-        <w:t xml:space="preserve">. Almost efficiently, scammers identified new methods of exploiting this with clever schemes and frauds, causing a significant increase in fraud cases. </w:t>
+        <w:t xml:space="preserve">since March 2020, buying patterns have shifted significantly, including how credit cards are used for online buying. Almost efficiently, scammers identified new methods of exploiting this with clever schemes and frauds, causing a significant increase in fraud cases. </w:t>
       </w:r>
     </w:p>
     <w:p>
@@ -343,55 +304,67 @@
     </w:p>
     <w:p>
       <w:r>
+        <w:t>2.</w:t>
+      </w:r>
+      <w:r>
+        <w:tab/>
+      </w:r>
+      <w:r>
+        <w:t xml:space="preserve">Apply </w:t>
+      </w:r>
+      <w:r>
+        <w:t xml:space="preserve">different </w:t>
+      </w:r>
+      <w:r>
+        <w:t xml:space="preserve">sampling </w:t>
+      </w:r>
+      <w:r>
+        <w:t xml:space="preserve">techniques to </w:t>
+      </w:r>
+      <w:r>
+        <w:t>undertake the class imbalanc</w:t>
+      </w:r>
+      <w:r>
+        <w:t xml:space="preserve">e </w:t>
+      </w:r>
+      <w:r>
+        <w:t>problem</w:t>
+      </w:r>
+      <w:r>
+        <w:t xml:space="preserve"> </w:t>
+      </w:r>
+      <w:r>
+        <w:t>for machine learning algorithms</w:t>
+      </w:r>
+      <w:r>
+        <w:t>.</w:t>
+      </w:r>
+      <w:r>
+        <w:t xml:space="preserve"> </w:t>
+      </w:r>
+    </w:p>
+    <w:p>
+      <w:r>
         <w:lastRenderedPageBreak/>
-        <w:t>2.</w:t>
+        <w:t>3.</w:t>
       </w:r>
       <w:r>
         <w:tab/>
       </w:r>
       <w:r>
-        <w:t xml:space="preserve">Apply </w:t>
-      </w:r>
-      <w:r>
-        <w:t xml:space="preserve">different </w:t>
-      </w:r>
-      <w:r>
-        <w:t xml:space="preserve">sampling </w:t>
-      </w:r>
-      <w:r>
-        <w:t xml:space="preserve">techniques to </w:t>
-      </w:r>
-      <w:r>
-        <w:t>undertake the class imbalanc</w:t>
-      </w:r>
-      <w:r>
-        <w:t xml:space="preserve">e </w:t>
-      </w:r>
-      <w:r>
-        <w:t>problem</w:t>
-      </w:r>
-      <w:r>
-        <w:t xml:space="preserve"> </w:t>
-      </w:r>
-      <w:r>
-        <w:t>for machine learning algorithms</w:t>
-      </w:r>
-      <w:r>
-        <w:t>.</w:t>
-      </w:r>
-      <w:r>
-        <w:t xml:space="preserve"> </w:t>
-      </w:r>
-    </w:p>
-    <w:p>
-      <w:r>
-        <w:t>3.</w:t>
-      </w:r>
-      <w:r>
-        <w:tab/>
-      </w:r>
-      <w:r>
-        <w:t>Provide different approaches based on results to improve the identification of fraudulent acts in financial institutions, resulting in a reduction in payment fraud losses.</w:t>
+        <w:t xml:space="preserve">Provide different approaches based on </w:t>
+      </w:r>
+      <w:r>
+        <w:t>findings</w:t>
+      </w:r>
+      <w:r>
+        <w:t xml:space="preserve"> to improve the</w:t>
+      </w:r>
+      <w:r>
+        <w:t xml:space="preserve"> early</w:t>
+      </w:r>
+      <w:r>
+        <w:t xml:space="preserve"> identification of fraudulent acts in financial institutions, resulting in a reduction in payment fraud losses.</w:t>
       </w:r>
     </w:p>
     <w:p/>
@@ -551,7 +524,169 @@
         <w:rPr>
           <w:rFonts w:cstheme="minorHAnsi"/>
         </w:rPr>
-        <w:t>Banks are even more encouraged that recent technology breakthroughs offer new benefits and effective techniques for banks, financial institutions, and credit card issuers to efficiently lower the risk of significant losses and monitor and detect fraud scenarios.</w:t>
+        <w:t xml:space="preserve">Banks are even more </w:t>
+      </w:r>
+      <w:r>
+        <w:rPr>
+          <w:rFonts w:cstheme="minorHAnsi"/>
+        </w:rPr>
+        <w:t>exposed</w:t>
+      </w:r>
+      <w:r>
+        <w:rPr>
+          <w:rFonts w:cstheme="minorHAnsi"/>
+        </w:rPr>
+        <w:t xml:space="preserve"> </w:t>
+      </w:r>
+      <w:r>
+        <w:rPr>
+          <w:rFonts w:cstheme="minorHAnsi"/>
+        </w:rPr>
+        <w:t xml:space="preserve">to </w:t>
+      </w:r>
+      <w:r>
+        <w:rPr>
+          <w:rFonts w:cstheme="minorHAnsi"/>
+        </w:rPr>
+        <w:t>risk</w:t>
+      </w:r>
+      <w:r>
+        <w:rPr>
+          <w:rFonts w:cstheme="minorHAnsi"/>
+        </w:rPr>
+        <w:t>y tr</w:t>
+      </w:r>
+      <w:r>
+        <w:rPr>
+          <w:rFonts w:cstheme="minorHAnsi"/>
+        </w:rPr>
+        <w:t>a</w:t>
+      </w:r>
+      <w:r>
+        <w:rPr>
+          <w:rFonts w:cstheme="minorHAnsi"/>
+        </w:rPr>
+        <w:t>nsa</w:t>
+      </w:r>
+      <w:r>
+        <w:rPr>
+          <w:rFonts w:cstheme="minorHAnsi"/>
+        </w:rPr>
+        <w:t xml:space="preserve">ctions </w:t>
+      </w:r>
+      <w:r>
+        <w:rPr>
+          <w:rFonts w:cstheme="minorHAnsi"/>
+        </w:rPr>
+        <w:t xml:space="preserve">because of the facility for </w:t>
+      </w:r>
+      <w:r>
+        <w:rPr>
+          <w:rFonts w:cstheme="minorHAnsi"/>
+        </w:rPr>
+        <w:t>customers</w:t>
+      </w:r>
+      <w:r>
+        <w:rPr>
+          <w:rFonts w:cstheme="minorHAnsi"/>
+        </w:rPr>
+        <w:t xml:space="preserve"> to obtain a credit card</w:t>
+      </w:r>
+      <w:r>
+        <w:rPr>
+          <w:rFonts w:cstheme="minorHAnsi"/>
+        </w:rPr>
+        <w:t xml:space="preserve"> without </w:t>
+      </w:r>
+      <w:r>
+        <w:rPr>
+          <w:rFonts w:cstheme="minorHAnsi"/>
+        </w:rPr>
+        <w:t>difficulty</w:t>
+      </w:r>
+      <w:r>
+        <w:rPr>
+          <w:rFonts w:cstheme="minorHAnsi"/>
+        </w:rPr>
+        <w:t xml:space="preserve">, </w:t>
+      </w:r>
+      <w:r>
+        <w:rPr>
+          <w:rFonts w:cstheme="minorHAnsi"/>
+        </w:rPr>
+        <w:t>which result</w:t>
+      </w:r>
+      <w:r>
+        <w:rPr>
+          <w:rFonts w:cstheme="minorHAnsi"/>
+        </w:rPr>
+        <w:t xml:space="preserve">s in a </w:t>
+      </w:r>
+      <w:r>
+        <w:rPr>
+          <w:rFonts w:cstheme="minorHAnsi"/>
+        </w:rPr>
+        <w:t>significant</w:t>
+      </w:r>
+      <w:r>
+        <w:rPr>
+          <w:rFonts w:cstheme="minorHAnsi"/>
+        </w:rPr>
+        <w:t xml:space="preserve"> risk for</w:t>
+      </w:r>
+      <w:r>
+        <w:rPr>
+          <w:rFonts w:cstheme="minorHAnsi"/>
+        </w:rPr>
+        <w:t xml:space="preserve"> losses and monitor</w:t>
+      </w:r>
+      <w:r>
+        <w:rPr>
+          <w:rFonts w:cstheme="minorHAnsi"/>
+        </w:rPr>
+        <w:t>ing</w:t>
+      </w:r>
+      <w:r>
+        <w:rPr>
+          <w:rFonts w:cstheme="minorHAnsi"/>
+        </w:rPr>
+        <w:t xml:space="preserve"> of</w:t>
+      </w:r>
+      <w:r>
+        <w:rPr>
+          <w:rFonts w:cstheme="minorHAnsi"/>
+        </w:rPr>
+        <w:t xml:space="preserve"> detect</w:t>
+      </w:r>
+      <w:r>
+        <w:rPr>
+          <w:rFonts w:cstheme="minorHAnsi"/>
+        </w:rPr>
+        <w:t xml:space="preserve">ion </w:t>
+      </w:r>
+      <w:r>
+        <w:rPr>
+          <w:rFonts w:cstheme="minorHAnsi"/>
+        </w:rPr>
+        <w:t>in</w:t>
+      </w:r>
+      <w:r>
+        <w:rPr>
+          <w:rFonts w:cstheme="minorHAnsi"/>
+        </w:rPr>
+        <w:t xml:space="preserve"> fraud </w:t>
+      </w:r>
+      <w:r>
+        <w:rPr>
+          <w:rFonts w:cstheme="minorHAnsi"/>
+        </w:rPr>
+        <w:t>transactions</w:t>
+      </w:r>
+      <w:r>
+        <w:rPr>
+          <w:rFonts w:cstheme="minorHAnsi"/>
+        </w:rPr>
+        <w:t>.</w:t>
       </w:r>
     </w:p>
     <w:p>
@@ -639,7 +774,19 @@
         <w:rPr>
           <w:rFonts w:cstheme="minorHAnsi"/>
         </w:rPr>
-        <w:t xml:space="preserve">, however, the productivity of such automation may depend on the richness of the training dataset and model efficiency.  </w:t>
+        <w:t xml:space="preserve">, however, the productivity of such automation may depend on the richness of the model </w:t>
+      </w:r>
+      <w:r>
+        <w:rPr>
+          <w:rFonts w:cstheme="minorHAnsi"/>
+        </w:rPr>
+        <w:t>competence</w:t>
+      </w:r>
+      <w:r>
+        <w:rPr>
+          <w:rFonts w:cstheme="minorHAnsi"/>
+        </w:rPr>
+        <w:t xml:space="preserve">.  </w:t>
       </w:r>
     </w:p>
     <w:p>
@@ -837,7 +984,31 @@
         <w:rPr>
           <w:rFonts w:cstheme="minorHAnsi"/>
         </w:rPr>
-        <w:t>ortunately, with the power of machine learning, this work can be automated, and almost every commercial bank does so nowadays. In this project, we will use machine learning techniques to create automated credit card</w:t>
+        <w:t xml:space="preserve">ortunately, with the power of machine learning, this work can be automated, and almost every commercial bank does so nowadays. In this project, </w:t>
+      </w:r>
+      <w:r>
+        <w:rPr>
+          <w:rFonts w:cstheme="minorHAnsi"/>
+        </w:rPr>
+        <w:t xml:space="preserve">are going to be </w:t>
+      </w:r>
+      <w:r>
+        <w:rPr>
+          <w:rFonts w:cstheme="minorHAnsi"/>
+        </w:rPr>
+        <w:t>use</w:t>
+      </w:r>
+      <w:r>
+        <w:rPr>
+          <w:rFonts w:cstheme="minorHAnsi"/>
+        </w:rPr>
+        <w:t>d</w:t>
+      </w:r>
+      <w:r>
+        <w:rPr>
+          <w:rFonts w:cstheme="minorHAnsi"/>
+        </w:rPr>
+        <w:t xml:space="preserve"> machine learning techniques to create automated credit card</w:t>
       </w:r>
       <w:r>
         <w:rPr>
@@ -849,21 +1020,123 @@
         <w:rPr>
           <w:rFonts w:cstheme="minorHAnsi"/>
         </w:rPr>
-        <w:t>, much like actual banks.</w:t>
-      </w:r>
-    </w:p>
-    <w:p>
-      <w:pPr>
-        <w:jc w:val="both"/>
-        <w:rPr>
-          <w:rFonts w:cstheme="minorHAnsi"/>
-        </w:rPr>
-      </w:pPr>
-      <w:r>
-        <w:rPr>
-          <w:rFonts w:cstheme="minorHAnsi"/>
-        </w:rPr>
-        <w:t xml:space="preserve">To effectively ensure the effect of credit risk prediction in science and technology finance and increase risk prediction capacity, a credit risk prediction algorithm based on cloud computing is presented. To predict, the logistic regression model is utilized, and the financial indicators of science and technology credit are chosen as model variables. (Li, </w:t>
+        <w:t xml:space="preserve">, much like actual </w:t>
+      </w:r>
+      <w:r>
+        <w:rPr>
+          <w:rFonts w:cstheme="minorHAnsi"/>
+        </w:rPr>
+        <w:t>financial institutions</w:t>
+      </w:r>
+      <w:r>
+        <w:rPr>
+          <w:rFonts w:cstheme="minorHAnsi"/>
+        </w:rPr>
+        <w:t>.</w:t>
+      </w:r>
+    </w:p>
+    <w:p>
+      <w:pPr>
+        <w:jc w:val="both"/>
+        <w:rPr>
+          <w:rFonts w:cstheme="minorHAnsi"/>
+        </w:rPr>
+      </w:pPr>
+      <w:r>
+        <w:rPr>
+          <w:rFonts w:cstheme="minorHAnsi"/>
+        </w:rPr>
+        <w:t xml:space="preserve">To effectively ensure the effect of credit risk </w:t>
+      </w:r>
+      <w:r>
+        <w:rPr>
+          <w:rFonts w:cstheme="minorHAnsi"/>
+        </w:rPr>
+        <w:t>detection</w:t>
+      </w:r>
+      <w:r>
+        <w:rPr>
+          <w:rFonts w:cstheme="minorHAnsi"/>
+        </w:rPr>
+        <w:t xml:space="preserve"> in science and technology finance, a credit risk prediction algorithm based on cloud computing is presented. To predict, the logistic regression model </w:t>
+      </w:r>
+      <w:r>
+        <w:rPr>
+          <w:rFonts w:cstheme="minorHAnsi"/>
+        </w:rPr>
+        <w:t xml:space="preserve">and increase </w:t>
+      </w:r>
+      <w:r>
+        <w:rPr>
+          <w:rFonts w:cstheme="minorHAnsi"/>
+        </w:rPr>
+        <w:t xml:space="preserve">the </w:t>
+      </w:r>
+      <w:r>
+        <w:rPr>
+          <w:rFonts w:cstheme="minorHAnsi"/>
+        </w:rPr>
+        <w:t>risk prediction capacity</w:t>
+      </w:r>
+      <w:r>
+        <w:rPr>
+          <w:rFonts w:cstheme="minorHAnsi"/>
+        </w:rPr>
+        <w:t xml:space="preserve"> </w:t>
+      </w:r>
+      <w:r>
+        <w:rPr>
+          <w:rFonts w:cstheme="minorHAnsi"/>
+        </w:rPr>
+        <w:t>employing</w:t>
+      </w:r>
+      <w:r>
+        <w:rPr>
+          <w:rFonts w:cstheme="minorHAnsi"/>
+        </w:rPr>
+        <w:t xml:space="preserve"> </w:t>
+      </w:r>
+      <w:r>
+        <w:rPr>
+          <w:rFonts w:cstheme="minorHAnsi"/>
+        </w:rPr>
+        <w:t xml:space="preserve">financial indicators </w:t>
+      </w:r>
+      <w:r>
+        <w:rPr>
+          <w:rFonts w:cstheme="minorHAnsi"/>
+        </w:rPr>
+        <w:t>in</w:t>
+      </w:r>
+      <w:r>
+        <w:rPr>
+          <w:rFonts w:cstheme="minorHAnsi"/>
+        </w:rPr>
+        <w:t xml:space="preserve"> science and technology credit are chosen as </w:t>
+      </w:r>
+      <w:r>
+        <w:rPr>
+          <w:rFonts w:cstheme="minorHAnsi"/>
+        </w:rPr>
+        <w:t xml:space="preserve">a </w:t>
+      </w:r>
+      <w:r>
+        <w:rPr>
+          <w:rFonts w:cstheme="minorHAnsi"/>
+        </w:rPr>
+        <w:t xml:space="preserve">model </w:t>
+      </w:r>
+      <w:r>
+        <w:rPr>
+          <w:rFonts w:cstheme="minorHAnsi"/>
+        </w:rPr>
+        <w:t xml:space="preserve">of </w:t>
+      </w:r>
+      <w:r>
+        <w:rPr>
+          <w:rFonts w:cstheme="minorHAnsi"/>
+        </w:rPr>
+        <w:t xml:space="preserve">variables. (Li, </w:t>
       </w:r>
       <w:proofErr w:type="spellStart"/>
       <w:r>
@@ -879,6 +1152,12 @@
         </w:rPr>
         <w:t>. 2022)</w:t>
       </w:r>
+      <w:r>
+        <w:rPr>
+          <w:rFonts w:cstheme="minorHAnsi"/>
+        </w:rPr>
+        <w:t xml:space="preserve"> </w:t>
+      </w:r>
     </w:p>
     <w:p>
       <w:pPr>
@@ -892,63 +1171,6 @@
           <w:rFonts w:cstheme="minorHAnsi"/>
         </w:rPr>
         <w:t>A deep learning and machine learning model of credit prediction is built using industry data and enterprise data from tens of thousands of small and medium-sized businesses via data set division, processing, and model integration. First, using two characteristic selection strategies, multiple subsets of the dataset are evaluated using a convolutional neural network as the coarse prediction. (Zhang, Lei. He, Jie. Zhao, Zihao. 2022).</w:t>
-      </w:r>
-    </w:p>
-    <w:p>
-      <w:pPr>
-        <w:jc w:val="both"/>
-        <w:rPr>
-          <w:rFonts w:cstheme="minorHAnsi"/>
-        </w:rPr>
-      </w:pPr>
-      <w:r>
-        <w:rPr>
-          <w:rFonts w:cstheme="minorHAnsi"/>
-        </w:rPr>
-        <w:lastRenderedPageBreak/>
-        <w:t>Credit risk management has increased greatly in the previous several decades, both in terms of scholarly papers and the availability of methods for measuring and managing credit risk (Altman and Saunders 1998).</w:t>
-      </w:r>
-    </w:p>
-    <w:p>
-      <w:pPr>
-        <w:jc w:val="both"/>
-        <w:rPr>
-          <w:rFonts w:cstheme="minorHAnsi"/>
-        </w:rPr>
-      </w:pPr>
-      <w:r>
-        <w:rPr>
-          <w:rFonts w:cstheme="minorHAnsi"/>
-        </w:rPr>
-        <w:t>Current trends in credit risk management advocate the use of parametric, non-parametric, and ensemble models for credit default prediction, which are suitable for analysing large sample size data and provide better ways to capture complex relationships from the data (</w:t>
-      </w:r>
-      <w:proofErr w:type="spellStart"/>
-      <w:r>
-        <w:rPr>
-          <w:rFonts w:cstheme="minorHAnsi"/>
-        </w:rPr>
-        <w:t>Figini</w:t>
-      </w:r>
-      <w:proofErr w:type="spellEnd"/>
-      <w:r>
-        <w:rPr>
-          <w:rFonts w:cstheme="minorHAnsi"/>
-        </w:rPr>
-        <w:t xml:space="preserve"> et al. 2017; Lessmann et al. 2015; </w:t>
-      </w:r>
-      <w:proofErr w:type="spellStart"/>
-      <w:r>
-        <w:rPr>
-          <w:rFonts w:cstheme="minorHAnsi"/>
-        </w:rPr>
-        <w:t>Butaru</w:t>
-      </w:r>
-      <w:proofErr w:type="spellEnd"/>
-      <w:r>
-        <w:rPr>
-          <w:rFonts w:cstheme="minorHAnsi"/>
-        </w:rPr>
-        <w:t xml:space="preserve"> et al. 2016; Alaka et al. 2017).</w:t>
       </w:r>
     </w:p>
     <w:p>
@@ -982,6 +1204,7 @@
           <w:sz w:val="24"/>
           <w:szCs w:val="26"/>
         </w:rPr>
+        <w:lastRenderedPageBreak/>
         <w:t>Body</w:t>
       </w:r>
       <w:bookmarkEnd w:id="7"/>
@@ -1015,7 +1238,111 @@
         <w:rPr>
           <w:rFonts w:cstheme="minorHAnsi"/>
         </w:rPr>
-        <w:t xml:space="preserve">Millions of credit card transactions are done every second, and people are unable of analysing and processing such massive amounts of data </w:t>
+        <w:t xml:space="preserve">Credit risk management has increased </w:t>
+      </w:r>
+      <w:r>
+        <w:rPr>
+          <w:rFonts w:cstheme="minorHAnsi"/>
+        </w:rPr>
+        <w:t>considerably</w:t>
+      </w:r>
+      <w:r>
+        <w:rPr>
+          <w:rFonts w:cstheme="minorHAnsi"/>
+        </w:rPr>
+        <w:t xml:space="preserve"> </w:t>
+      </w:r>
+      <w:r>
+        <w:rPr>
+          <w:rFonts w:cstheme="minorHAnsi"/>
+        </w:rPr>
+        <w:t xml:space="preserve">during the last </w:t>
+      </w:r>
+      <w:r>
+        <w:rPr>
+          <w:rFonts w:cstheme="minorHAnsi"/>
+        </w:rPr>
+        <w:t xml:space="preserve">decades, in terms of </w:t>
+      </w:r>
+      <w:r>
+        <w:rPr>
+          <w:rFonts w:cstheme="minorHAnsi"/>
+        </w:rPr>
+        <w:t>knowledgeable</w:t>
+      </w:r>
+      <w:r>
+        <w:rPr>
+          <w:rFonts w:cstheme="minorHAnsi"/>
+        </w:rPr>
+        <w:t xml:space="preserve"> papers and the availability of methods for measuring and managing credit risk (Altman and Saunders 1998).</w:t>
+      </w:r>
+    </w:p>
+    <w:p>
+      <w:pPr>
+        <w:jc w:val="both"/>
+        <w:rPr>
+          <w:rFonts w:cstheme="minorHAnsi"/>
+        </w:rPr>
+      </w:pPr>
+      <w:r>
+        <w:rPr>
+          <w:rFonts w:cstheme="minorHAnsi"/>
+        </w:rPr>
+        <w:t>Current trends in credit risk management advocate the use of parametric, non-parametric, and ensemble models for credit default prediction, which are suitable for analysing large sample size data and provide better ways to capture complex relationships from the data (</w:t>
+      </w:r>
+      <w:proofErr w:type="spellStart"/>
+      <w:r>
+        <w:rPr>
+          <w:rFonts w:cstheme="minorHAnsi"/>
+        </w:rPr>
+        <w:t>Figini</w:t>
+      </w:r>
+      <w:proofErr w:type="spellEnd"/>
+      <w:r>
+        <w:rPr>
+          <w:rFonts w:cstheme="minorHAnsi"/>
+        </w:rPr>
+        <w:t xml:space="preserve"> et al. 2017; Lessmann et al. 2015; </w:t>
+      </w:r>
+      <w:proofErr w:type="spellStart"/>
+      <w:r>
+        <w:rPr>
+          <w:rFonts w:cstheme="minorHAnsi"/>
+        </w:rPr>
+        <w:t>Butaru</w:t>
+      </w:r>
+      <w:proofErr w:type="spellEnd"/>
+      <w:r>
+        <w:rPr>
+          <w:rFonts w:cstheme="minorHAnsi"/>
+        </w:rPr>
+        <w:t xml:space="preserve"> et al. 2016; Alaka et al. 2017).</w:t>
+      </w:r>
+    </w:p>
+    <w:p>
+      <w:pPr>
+        <w:jc w:val="both"/>
+        <w:rPr>
+          <w:rFonts w:cstheme="minorHAnsi"/>
+        </w:rPr>
+      </w:pPr>
+      <w:r>
+        <w:rPr>
+          <w:rFonts w:cstheme="minorHAnsi"/>
+        </w:rPr>
+        <w:t>Millions of credit card transactions are done every second, and people are unable of analys</w:t>
+      </w:r>
+      <w:r>
+        <w:rPr>
+          <w:rFonts w:cstheme="minorHAnsi"/>
+        </w:rPr>
+        <w:t>e</w:t>
+      </w:r>
+      <w:r>
+        <w:rPr>
+          <w:rFonts w:cstheme="minorHAnsi"/>
+        </w:rPr>
+        <w:t xml:space="preserve"> and process such massive amounts of data </w:t>
       </w:r>
       <w:proofErr w:type="gramStart"/>
       <w:r>
@@ -1099,7 +1426,19 @@
         <w:rPr>
           <w:rFonts w:cstheme="minorHAnsi"/>
         </w:rPr>
-        <w:t>To apply the plan, we rely on a novel methodology based on the solution of a quadratic equation compelling challenge. The proposed technique is based on the idea that the best average model is the one that minimises the covariance between the errors of the individual models (parametric models, non-parametric models, and mixed models).</w:t>
+        <w:t xml:space="preserve">To apply the plan, </w:t>
+      </w:r>
+      <w:r>
+        <w:rPr>
+          <w:rFonts w:cstheme="minorHAnsi"/>
+        </w:rPr>
+        <w:t>it is considered</w:t>
+      </w:r>
+      <w:r>
+        <w:rPr>
+          <w:rFonts w:cstheme="minorHAnsi"/>
+        </w:rPr>
+        <w:t xml:space="preserve"> a novel methodology based on the solution of a quadratic equation compelling challenge. The proposed technique is based on the idea that the best average model is the one that minimises the covariance between the errors of the individual models (parametric models, non-parametric models, and mixed models).</w:t>
       </w:r>
     </w:p>
     <w:p>
@@ -1149,22 +1488,52 @@
         <w:rPr>
           <w:rFonts w:cstheme="minorHAnsi"/>
         </w:rPr>
+        <w:t xml:space="preserve">Most classification algorithms, which can be broadly classified as machine learning and artificial intelligence systems, are frequently not used by financial institutions due to stricter regulatory </w:t>
+      </w:r>
+      <w:r>
+        <w:rPr>
+          <w:rFonts w:cstheme="minorHAnsi"/>
+        </w:rPr>
         <w:lastRenderedPageBreak/>
-        <w:t>Most classification algorithms, which can be broadly classified as machine learning and artificial intelligence systems, are frequently not used by financial institutions due to stricter regulatory Committee requirements that support the use of parametric models for a simple and clear interpretation of the results. Despite regulatory preference for adopting the statistical framework. (Ewanchuk and Frei 2019), a growing body of evidence supports the employment of sophisticated models in credit risk assessment (Leo et al. 2019).</w:t>
-      </w:r>
-    </w:p>
-    <w:p>
-      <w:pPr>
-        <w:jc w:val="both"/>
-        <w:rPr>
-          <w:rFonts w:cstheme="minorHAnsi"/>
-        </w:rPr>
-      </w:pPr>
-      <w:r>
-        <w:rPr>
-          <w:rFonts w:cstheme="minorHAnsi"/>
-        </w:rPr>
-        <w:t>(Alaka 2017), gives a comprehensive assessment of tool selection for analysing bankruptcy prediction models and address more advanced models for credit risk calculation.</w:t>
+        <w:t xml:space="preserve">Committee requirements that support the use of parametric models for a simple and clear interpretation of the results. Despite </w:t>
+      </w:r>
+      <w:r>
+        <w:rPr>
+          <w:rFonts w:cstheme="minorHAnsi"/>
+        </w:rPr>
+        <w:t xml:space="preserve">the </w:t>
+      </w:r>
+      <w:r>
+        <w:rPr>
+          <w:rFonts w:cstheme="minorHAnsi"/>
+        </w:rPr>
+        <w:t>regulatory preference for adopting the statistical framework. (Ewanchuk and Frei 2019), a growing body of evidence supports the employment of sophisticated models in credit risk assessment (Leo et al. 2019).</w:t>
+      </w:r>
+    </w:p>
+    <w:p>
+      <w:pPr>
+        <w:jc w:val="both"/>
+        <w:rPr>
+          <w:rFonts w:cstheme="minorHAnsi"/>
+        </w:rPr>
+      </w:pPr>
+      <w:r>
+        <w:rPr>
+          <w:rFonts w:cstheme="minorHAnsi"/>
+        </w:rPr>
+        <w:t xml:space="preserve">(Alaka 2017), gives a comprehensive assessment of tool selection for analysing bankruptcy prediction models and </w:t>
+      </w:r>
+      <w:r>
+        <w:rPr>
+          <w:rFonts w:cstheme="minorHAnsi"/>
+        </w:rPr>
+        <w:t>addresses</w:t>
+      </w:r>
+      <w:r>
+        <w:rPr>
+          <w:rFonts w:cstheme="minorHAnsi"/>
+        </w:rPr>
+        <w:t xml:space="preserve"> more advanced models for credit risk calculation.</w:t>
       </w:r>
     </w:p>
     <w:p>
@@ -1206,7 +1575,7 @@
         <w:rPr>
           <w:rFonts w:cstheme="minorHAnsi"/>
         </w:rPr>
-        <w:t xml:space="preserve"> et al. 2010), used state-of-the-art non-parametric machine learning models to predict consumer credit risk default by combining transaction and credit bureau data. Their research shows that machine learning techniques may increase risk prediction more than traditional statistical approaches, and that any subsequent lender loss can significantly be improved.</w:t>
+        <w:t xml:space="preserve"> et al. 2010), used state-of-the-art non-parametric machine learning models to predict consumer credit risk default by combining transaction and credit data. The research shows that machine learning techniques may increase risk prediction more than traditional statistical approaches and that any subsequent lender loss can significantly be improved.</w:t>
       </w:r>
     </w:p>
     <w:p>
@@ -1234,7 +1603,7 @@
         <w:rPr>
           <w:rFonts w:cstheme="minorHAnsi"/>
         </w:rPr>
-        <w:t xml:space="preserve"> 2019), used a deep learning strategy based on a neural network and gradient boosting for high-dimensional data to forecast customer risk default. Their work outperforms logistic regression models in terms of performance and adaptability to the aggregate behaviour of default risk.</w:t>
+        <w:t xml:space="preserve"> 2019), used a deep learning strategy based on a neural network and gradient boosting for high-dimensional data to forecast customer risk default. The work outperforms logistic regression models in terms of performance and adaptability to the aggregate behaviour of default risk.</w:t>
       </w:r>
     </w:p>
     <w:p>
@@ -1276,7 +1645,31 @@
         <w:rPr>
           <w:rFonts w:cstheme="minorHAnsi"/>
         </w:rPr>
-        <w:t>-related factors boost the discriminating strength of the studied models, their approach is somewhat challenging to associate with the underlying company characteristics in forecasting credit risk default.</w:t>
+        <w:t>-related factors boost the discriminating strength of the studied models, the</w:t>
+      </w:r>
+      <w:r>
+        <w:rPr>
+          <w:rFonts w:cstheme="minorHAnsi"/>
+        </w:rPr>
+        <w:t xml:space="preserve"> </w:t>
+      </w:r>
+      <w:r>
+        <w:rPr>
+          <w:rFonts w:cstheme="minorHAnsi"/>
+        </w:rPr>
+        <w:t xml:space="preserve">approach is </w:t>
+      </w:r>
+      <w:r>
+        <w:rPr>
+          <w:rFonts w:cstheme="minorHAnsi"/>
+        </w:rPr>
+        <w:t>slightly</w:t>
+      </w:r>
+      <w:r>
+        <w:rPr>
+          <w:rFonts w:cstheme="minorHAnsi"/>
+        </w:rPr>
+        <w:t xml:space="preserve"> challenging to associate with the underlying company characteristics in forecasting credit risk default.</w:t>
       </w:r>
     </w:p>
     <w:p>
@@ -1318,7 +1711,19 @@
         <w:rPr>
           <w:rFonts w:cstheme="minorHAnsi"/>
         </w:rPr>
-        <w:t xml:space="preserve"> 2009) suggested a non-parametric technique based on random survival forests. The performance comparison of their proposed model with the traditional logistic regression model reveals a weak relationship of performance between training and testing samples, implying an over-fitting problem, which is primarily due to contrasting logistic regression testing sample performance better than their proposed random survival models.</w:t>
+        <w:t xml:space="preserve"> 2009) suggested a non-parametric technique based on random survival forests. The performance comparison of the</w:t>
+      </w:r>
+      <w:r>
+        <w:rPr>
+          <w:rFonts w:cstheme="minorHAnsi"/>
+        </w:rPr>
+        <w:t xml:space="preserve"> </w:t>
+      </w:r>
+      <w:r>
+        <w:rPr>
+          <w:rFonts w:cstheme="minorHAnsi"/>
+        </w:rPr>
+        <w:t>proposed model with the traditional logistic regression model reveals a weak relationship of performance between training and testing samples, implying an over-fitting problem, which is primarily due to contrasting logistic regression testing sample performance better than their proposed random survival models.</w:t>
       </w:r>
     </w:p>
     <w:p>
@@ -1388,141 +1793,378 @@
         <w:rPr>
           <w:rFonts w:cstheme="minorHAnsi"/>
         </w:rPr>
+        <w:t>Weights are quadratic in terms rather than linear due to the nature of predictions, since knowing completely the correct approach to calculating weights is essential. (</w:t>
+      </w:r>
+      <w:proofErr w:type="spellStart"/>
+      <w:r>
+        <w:rPr>
+          <w:rFonts w:cstheme="minorHAnsi"/>
+        </w:rPr>
+        <w:t>Breiman</w:t>
+      </w:r>
+      <w:proofErr w:type="spellEnd"/>
+      <w:r>
+        <w:rPr>
+          <w:rFonts w:cstheme="minorHAnsi"/>
+        </w:rPr>
+        <w:t xml:space="preserve"> 1997) adds several advantages to the model averaging technique. Apart from the inaccuracy of the estimate, obtaining a </w:t>
+      </w:r>
+      <w:r>
+        <w:rPr>
+          <w:rFonts w:cstheme="minorHAnsi"/>
+        </w:rPr>
         <w:lastRenderedPageBreak/>
-        <w:t>Weights are quadratic in terms rather than linear due to the nature of predictions, since knowing completely the correct approach to calculating weights is essential. (</w:t>
+        <w:t>decent estimator for the optimal weight in the first place is an open problem, and there is no such closed solution accessible, even in the case of linear models (Liang et al. 2011).</w:t>
+      </w:r>
+    </w:p>
+    <w:p>
+      <w:pPr>
+        <w:jc w:val="both"/>
+        <w:rPr>
+          <w:rFonts w:cstheme="minorHAnsi"/>
+        </w:rPr>
+      </w:pPr>
+      <w:r>
+        <w:rPr>
+          <w:rFonts w:cstheme="minorHAnsi"/>
+        </w:rPr>
+        <w:t>The literature generally supports parametric, non-parametric, and ensemble model-averaging methodologies. Model averaging appears to be of importance for reducing prediction error as well as better reflecting model selection uncertainty (Buckland 1997; Madigan and Raftery 1994).</w:t>
+      </w:r>
+    </w:p>
+    <w:p>
+      <w:pPr>
+        <w:jc w:val="both"/>
+        <w:rPr>
+          <w:rFonts w:cstheme="minorHAnsi"/>
+        </w:rPr>
+      </w:pPr>
+      <w:r>
+        <w:rPr>
+          <w:rFonts w:cstheme="minorHAnsi"/>
+        </w:rPr>
+        <w:t>(</w:t>
       </w:r>
       <w:proofErr w:type="spellStart"/>
       <w:r>
         <w:rPr>
           <w:rFonts w:cstheme="minorHAnsi"/>
         </w:rPr>
-        <w:t>Breiman</w:t>
+        <w:t>Claeskens</w:t>
       </w:r>
       <w:proofErr w:type="spellEnd"/>
       <w:r>
         <w:rPr>
           <w:rFonts w:cstheme="minorHAnsi"/>
         </w:rPr>
-        <w:t xml:space="preserve"> 1997) adds several advantages to the model averaging technique. Apart from the inaccuracy of the estimate, obtaining a decent estimator for the optimal weight in the first place is an open problem, and there is no such closed solution accessible, even in the case of linear models (Liang et al. 2011).</w:t>
-      </w:r>
-    </w:p>
-    <w:p>
-      <w:pPr>
-        <w:jc w:val="both"/>
-        <w:rPr>
-          <w:rFonts w:cstheme="minorHAnsi"/>
-        </w:rPr>
-      </w:pPr>
-      <w:r>
-        <w:rPr>
-          <w:rFonts w:cstheme="minorHAnsi"/>
-        </w:rPr>
-        <w:t>The literature generally supports parametric, non-parametric, and ensemble model-averaging methodologies. Model averaging appears to be of importance for reducing prediction error as well as better reflecting model selection uncertainty (Buckland 1997; Madigan and Raftery 1994).</w:t>
-      </w:r>
-    </w:p>
-    <w:p>
-      <w:pPr>
-        <w:jc w:val="both"/>
-        <w:rPr>
-          <w:rFonts w:cstheme="minorHAnsi"/>
-        </w:rPr>
-      </w:pPr>
-      <w:r>
-        <w:rPr>
-          <w:rFonts w:cstheme="minorHAnsi"/>
-        </w:rPr>
-        <w:t>(</w:t>
-      </w:r>
-      <w:proofErr w:type="spellStart"/>
-      <w:r>
-        <w:rPr>
-          <w:rFonts w:cstheme="minorHAnsi"/>
-        </w:rPr>
-        <w:t>Claeskens</w:t>
-      </w:r>
-      <w:proofErr w:type="spellEnd"/>
-      <w:r>
-        <w:rPr>
-          <w:rFonts w:cstheme="minorHAnsi"/>
-        </w:rPr>
-        <w:t xml:space="preserve"> 2016) assumed that estimated model weights are beneficial in general since they are bias-free and have identical prediction variance, but this does not indicate that calculated equal weights are preferable. This field of study, to our knowledge, might be expanded by offering numerous suggestions for selecting weights, and the methodological approach outlined in this work is an effort in this direction to improve model predictive performance.</w:t>
-      </w:r>
-    </w:p>
-    <w:p>
-      <w:pPr>
-        <w:jc w:val="both"/>
-        <w:rPr>
-          <w:rFonts w:cstheme="minorHAnsi"/>
-        </w:rPr>
-      </w:pPr>
-      <w:r>
-        <w:rPr>
-          <w:rFonts w:cstheme="minorHAnsi"/>
-        </w:rPr>
-        <w:t>It is critical to understand that machines are not born intelligent. In general, supervised learning algorithms are trained to be clever by employing information gained from previous data. As a result, the historical data and learning algorithms are likely to prejudice the robots. The bias might render a computer incapable of dealing with undesirable scenarios for which it has not previously been taught. A human, on the other hand, can deal with such a problem, either by utilising his or her own abilities or by collaborating with others. So, should we employ machine intelligence to approve credit cards automatically? Instead of full automation, we believe that machine intelligence may be leveraged to aid people in the credit card acceptance process. (Mehrabi, N. 2019).</w:t>
-      </w:r>
-    </w:p>
-    <w:p>
-      <w:pPr>
-        <w:jc w:val="both"/>
-        <w:rPr>
-          <w:rFonts w:cstheme="minorHAnsi"/>
-        </w:rPr>
-      </w:pPr>
-      <w:r>
-        <w:rPr>
-          <w:rFonts w:cstheme="minorHAnsi"/>
-        </w:rPr>
-        <w:t>Existing machine learning approaches generally assist the decision-making process by predicting or recommending the output of an observation. However, it is quite often reported in the literature that the end-users are sceptical about the trustworthiness of such a recommendation. It may be more prevalent in sensitive areas like finance, healthcare etc. Significantly, it is not possible for a machine to correctly recommend the approval of all credit card applications. Even if a machine is tested to be sufficiently accurate, unexpected behaviour could be possible in a real banking environment. The availability of recommendation confidence can help in such circumstances. (</w:t>
-      </w:r>
-      <w:proofErr w:type="spellStart"/>
-      <w:r>
-        <w:rPr>
-          <w:rFonts w:cstheme="minorHAnsi"/>
-        </w:rPr>
-        <w:t>Toreini</w:t>
-      </w:r>
-      <w:proofErr w:type="spellEnd"/>
-      <w:r>
-        <w:rPr>
-          <w:rFonts w:cstheme="minorHAnsi"/>
-        </w:rPr>
-        <w:t>, E. 2020)</w:t>
-      </w:r>
-    </w:p>
-    <w:p>
-      <w:pPr>
-        <w:jc w:val="both"/>
-        <w:rPr>
-          <w:rFonts w:cstheme="minorHAnsi"/>
-        </w:rPr>
-      </w:pPr>
-      <w:r>
-        <w:rPr>
-          <w:rFonts w:cstheme="minorHAnsi"/>
-        </w:rPr>
-        <w:t xml:space="preserve">According to the credit card statistics presented by the Central Bank of Ireland in April 2022, it is noteworthy how the use of credit cards has increased compared to the previous year, due to the recent pandemic affecting consumer behaviour. Overtime banks build an extensive customer database that can be analysed to evaluate the bank’s performance and make strategic decisions based on customers’ experience behaviour, this is a process that is still improving to find better accuracy and precise model, and this is the reason why banks are always working on their customer experience, and adapting to changes and new trends; not all customers behave similarly regarding financial behaviour; therefore, a different treatment should be given to those who meet certainly profitable, this is becoming increasingly challenging for banks, especially for the credibility that a new customer must build by proving to the financial institution that they can be responsible with the debt acquired, at the same time the system will assign a score to the customer according to how the client managed the debt, as a bank record for future applications. </w:t>
-      </w:r>
-    </w:p>
-    <w:p>
-      <w:pPr>
-        <w:jc w:val="both"/>
-        <w:rPr>
-          <w:rFonts w:cstheme="minorHAnsi"/>
-        </w:rPr>
-      </w:pPr>
-      <w:r>
-        <w:rPr>
-          <w:rFonts w:cstheme="minorHAnsi"/>
-        </w:rPr>
-        <w:t xml:space="preserve">There are different studies about credit card prediction, however, it’s a topic that is still improving to achieve the ideal performance for banks, this makes it a trending topic since the fact that it will always look to develop new technologies. The research suggests using machine intelligence to automatize processes, nevertheless, this procedure is still depending on a final decision from a human to analyse </w:t>
-      </w:r>
-      <w:r>
-        <w:rPr>
-          <w:rFonts w:cstheme="minorHAnsi"/>
-        </w:rPr>
-        <w:lastRenderedPageBreak/>
-        <w:t xml:space="preserve">and determine if the applicant is suitable for the financial portfolio, which means the machine cannot take the decision to trust or not based on the result, there are many factors which can help to consider or refused the applicant. </w:t>
+        <w:t xml:space="preserve"> 2016) assumed that estimated model weights are beneficial in general since they are bias-free and have identical prediction variance, but this does not indicate that calculated equal weights are preferable. This field of study, to </w:t>
+      </w:r>
+      <w:r>
+        <w:rPr>
+          <w:rFonts w:cstheme="minorHAnsi"/>
+        </w:rPr>
+        <w:t xml:space="preserve">the </w:t>
+      </w:r>
+      <w:r>
+        <w:rPr>
+          <w:rFonts w:cstheme="minorHAnsi"/>
+        </w:rPr>
+        <w:t>knowledge, might be expanded by offering numerous suggestions for selecting weights, and the methodological approach outlined in this work is an effort in this direction to improve model predictive performance.</w:t>
+      </w:r>
+    </w:p>
+    <w:p>
+      <w:pPr>
+        <w:jc w:val="both"/>
+        <w:rPr>
+          <w:rFonts w:cstheme="minorHAnsi"/>
+        </w:rPr>
+      </w:pPr>
+      <w:r>
+        <w:rPr>
+          <w:rFonts w:cstheme="minorHAnsi"/>
+        </w:rPr>
+        <w:t xml:space="preserve">It is critical to understand that machines are not born intelligent. In general, supervised learning algorithms are trained to be clever by employing information gained from previous data. As a result, the historical data and learning algorithms are likely to prejudice the </w:t>
+      </w:r>
+      <w:r>
+        <w:rPr>
+          <w:rFonts w:cstheme="minorHAnsi"/>
+        </w:rPr>
+        <w:t>machines</w:t>
+      </w:r>
+      <w:r>
+        <w:rPr>
+          <w:rFonts w:cstheme="minorHAnsi"/>
+        </w:rPr>
+        <w:t xml:space="preserve">. The bias might render a computer incapable of dealing with undesirable scenarios for which it has not previously been taught. A human, on the other hand, can deal with such a problem, either by </w:t>
+      </w:r>
+      <w:r>
+        <w:rPr>
+          <w:rFonts w:cstheme="minorHAnsi"/>
+        </w:rPr>
+        <w:t>its</w:t>
+      </w:r>
+      <w:r>
+        <w:rPr>
+          <w:rFonts w:cstheme="minorHAnsi"/>
+        </w:rPr>
+        <w:t xml:space="preserve"> own abilities or by collaborating with others. (Mehrabi, N. 2019).</w:t>
+      </w:r>
+    </w:p>
+    <w:p>
+      <w:pPr>
+        <w:jc w:val="both"/>
+        <w:rPr>
+          <w:rFonts w:cstheme="minorHAnsi"/>
+        </w:rPr>
+      </w:pPr>
+      <w:r>
+        <w:rPr>
+          <w:rFonts w:cstheme="minorHAnsi"/>
+        </w:rPr>
+        <w:t xml:space="preserve">Existing machine learning approaches generally assist the decision-making process by predicting or recommending the output of an observation. However, it is quite often reported in the literature that the end-users are </w:t>
+      </w:r>
+      <w:r>
+        <w:rPr>
+          <w:rFonts w:cstheme="minorHAnsi"/>
+        </w:rPr>
+        <w:t>unreliable</w:t>
+      </w:r>
+      <w:r>
+        <w:rPr>
+          <w:rFonts w:cstheme="minorHAnsi"/>
+        </w:rPr>
+        <w:t xml:space="preserve"> about the trustworthiness of such a recommendation. It may be more prevalent in sensitive areas like finance, healthcare etc. </w:t>
+      </w:r>
+    </w:p>
+    <w:p>
+      <w:pPr>
+        <w:jc w:val="both"/>
+        <w:rPr>
+          <w:rFonts w:cstheme="minorHAnsi"/>
+        </w:rPr>
+      </w:pPr>
+      <w:r>
+        <w:rPr>
+          <w:rFonts w:cstheme="minorHAnsi"/>
+        </w:rPr>
+        <w:t>Overtime banks build an extensive customer database that can be analysed to evaluate the bank’s performance and make strategic decisions based on customers’ experience behaviour</w:t>
+      </w:r>
+      <w:r>
+        <w:rPr>
+          <w:rFonts w:cstheme="minorHAnsi"/>
+        </w:rPr>
+        <w:t>.</w:t>
+      </w:r>
+      <w:r>
+        <w:rPr>
+          <w:rFonts w:cstheme="minorHAnsi"/>
+        </w:rPr>
+        <w:t xml:space="preserve"> </w:t>
+      </w:r>
+      <w:r>
+        <w:rPr>
+          <w:rFonts w:cstheme="minorHAnsi"/>
+        </w:rPr>
+        <w:t>This</w:t>
+      </w:r>
+      <w:r>
+        <w:rPr>
+          <w:rFonts w:cstheme="minorHAnsi"/>
+        </w:rPr>
+        <w:t xml:space="preserve"> is a process that is still improving to find better accuracy and precise </w:t>
+      </w:r>
+      <w:r>
+        <w:rPr>
+          <w:rFonts w:cstheme="minorHAnsi"/>
+        </w:rPr>
+        <w:t>models</w:t>
+      </w:r>
+      <w:r>
+        <w:rPr>
+          <w:rFonts w:cstheme="minorHAnsi"/>
+        </w:rPr>
+        <w:t xml:space="preserve">, and this is the reason why banks are always working on their customer </w:t>
+      </w:r>
+      <w:r>
+        <w:rPr>
+          <w:rFonts w:cstheme="minorHAnsi"/>
+        </w:rPr>
+        <w:t>experience and</w:t>
+      </w:r>
+      <w:r>
+        <w:rPr>
+          <w:rFonts w:cstheme="minorHAnsi"/>
+        </w:rPr>
+        <w:t xml:space="preserve"> adapting to changes and new trends</w:t>
+      </w:r>
+      <w:r>
+        <w:rPr>
+          <w:rFonts w:cstheme="minorHAnsi"/>
+        </w:rPr>
+        <w:t>. Not</w:t>
+      </w:r>
+      <w:r>
+        <w:rPr>
+          <w:rFonts w:cstheme="minorHAnsi"/>
+        </w:rPr>
+        <w:t xml:space="preserve"> all customers behave similarly regarding financial </w:t>
+      </w:r>
+      <w:r>
+        <w:rPr>
+          <w:rFonts w:cstheme="minorHAnsi"/>
+        </w:rPr>
+        <w:t>actions</w:t>
+      </w:r>
+      <w:r>
+        <w:rPr>
+          <w:rFonts w:cstheme="minorHAnsi"/>
+        </w:rPr>
+        <w:t xml:space="preserve">; therefore, a different treatment should be given to those who meet certainly profitable, this is becoming </w:t>
+      </w:r>
+      <w:r>
+        <w:rPr>
+          <w:rFonts w:cstheme="minorHAnsi"/>
+        </w:rPr>
+        <w:t xml:space="preserve">a big </w:t>
+      </w:r>
+      <w:r>
+        <w:rPr>
+          <w:rFonts w:cstheme="minorHAnsi"/>
+        </w:rPr>
+        <w:t>challeng</w:t>
+      </w:r>
+      <w:r>
+        <w:rPr>
+          <w:rFonts w:cstheme="minorHAnsi"/>
+        </w:rPr>
+        <w:t xml:space="preserve">e </w:t>
+      </w:r>
+      <w:r>
+        <w:rPr>
+          <w:rFonts w:cstheme="minorHAnsi"/>
+        </w:rPr>
+        <w:t xml:space="preserve">for banks, especially for the credibility that a new customer </w:t>
+      </w:r>
+      <w:r>
+        <w:rPr>
+          <w:rFonts w:cstheme="minorHAnsi"/>
+        </w:rPr>
+        <w:t>must</w:t>
+      </w:r>
+      <w:r>
+        <w:rPr>
+          <w:rFonts w:cstheme="minorHAnsi"/>
+        </w:rPr>
+        <w:t xml:space="preserve"> build</w:t>
+      </w:r>
+      <w:r>
+        <w:rPr>
+          <w:rFonts w:cstheme="minorHAnsi"/>
+        </w:rPr>
+        <w:t>,</w:t>
+      </w:r>
+      <w:r>
+        <w:rPr>
+          <w:rFonts w:cstheme="minorHAnsi"/>
+        </w:rPr>
+        <w:t xml:space="preserve"> proving</w:t>
+      </w:r>
+      <w:r>
+        <w:rPr>
+          <w:rFonts w:cstheme="minorHAnsi"/>
+        </w:rPr>
+        <w:t xml:space="preserve"> </w:t>
+      </w:r>
+      <w:r>
+        <w:rPr>
+          <w:rFonts w:cstheme="minorHAnsi"/>
+        </w:rPr>
+        <w:t>consistency</w:t>
+      </w:r>
+      <w:r>
+        <w:rPr>
+          <w:rFonts w:cstheme="minorHAnsi"/>
+        </w:rPr>
+        <w:t xml:space="preserve"> </w:t>
+      </w:r>
+      <w:r>
+        <w:rPr>
+          <w:rFonts w:cstheme="minorHAnsi"/>
+        </w:rPr>
+        <w:t xml:space="preserve">to the institution </w:t>
+      </w:r>
+      <w:r>
+        <w:rPr>
+          <w:rFonts w:cstheme="minorHAnsi"/>
+        </w:rPr>
+        <w:t>so that</w:t>
+      </w:r>
+      <w:r>
+        <w:rPr>
+          <w:rFonts w:cstheme="minorHAnsi"/>
+        </w:rPr>
+        <w:t xml:space="preserve">, </w:t>
+      </w:r>
+      <w:r>
+        <w:rPr>
+          <w:rFonts w:cstheme="minorHAnsi"/>
+        </w:rPr>
+        <w:t>can be considered</w:t>
+      </w:r>
+      <w:r>
+        <w:rPr>
+          <w:rFonts w:cstheme="minorHAnsi"/>
+        </w:rPr>
+        <w:t xml:space="preserve"> for </w:t>
+      </w:r>
+      <w:r>
+        <w:rPr>
+          <w:rFonts w:cstheme="minorHAnsi"/>
+        </w:rPr>
+        <w:t>upcoming</w:t>
+      </w:r>
+      <w:r>
+        <w:rPr>
+          <w:rFonts w:cstheme="minorHAnsi"/>
+        </w:rPr>
+        <w:t xml:space="preserve"> applications. </w:t>
+      </w:r>
+    </w:p>
+    <w:p>
+      <w:pPr>
+        <w:jc w:val="both"/>
+        <w:rPr>
+          <w:rFonts w:cstheme="minorHAnsi"/>
+        </w:rPr>
+      </w:pPr>
+      <w:r>
+        <w:rPr>
+          <w:rFonts w:cstheme="minorHAnsi"/>
+        </w:rPr>
+        <w:t>Credit card companies utilise rule-based systems and other tools to identify fraud. One method is to utilise sophisticated fraud detection software. The programme examines the transactions and determines whether they are f</w:t>
+      </w:r>
+      <w:r>
+        <w:rPr>
+          <w:rFonts w:cstheme="minorHAnsi"/>
+        </w:rPr>
+        <w:t>raud</w:t>
+      </w:r>
+      <w:r>
+        <w:rPr>
+          <w:rFonts w:cstheme="minorHAnsi"/>
+        </w:rPr>
+        <w:t xml:space="preserve"> or </w:t>
+      </w:r>
+      <w:r>
+        <w:rPr>
+          <w:rFonts w:cstheme="minorHAnsi"/>
+        </w:rPr>
+        <w:t>legit</w:t>
+      </w:r>
+      <w:r>
+        <w:rPr>
+          <w:rFonts w:cstheme="minorHAnsi"/>
+        </w:rPr>
+        <w:t xml:space="preserve"> based on past knowledge. Another method used by credit card issuers is to look for patterns used by credit card holders, which means that if the card holder always uses the card in the same way, but suddenly a transaction falls outside of the card holder's normal pattern, the credit card company investigates whether that transaction is valid or not.</w:t>
       </w:r>
     </w:p>
     <w:p>
@@ -1617,6 +2259,7 @@
         <w:rPr>
           <w:rFonts w:cstheme="minorHAnsi"/>
         </w:rPr>
+        <w:lastRenderedPageBreak/>
         <w:t>Virtual cards are used to commit fraud online, typically through the internet or phone, by getting credit card information illegally. Physical cards are used to commit fraud offline; the attacker must take the credit card.</w:t>
       </w:r>
     </w:p>
@@ -1891,7 +2534,6 @@
           <w:sz w:val="24"/>
           <w:szCs w:val="26"/>
         </w:rPr>
-        <w:lastRenderedPageBreak/>
         <w:t>Different techniques used by credit card fraudsters.</w:t>
       </w:r>
       <w:bookmarkEnd w:id="13"/>
@@ -1986,6 +2628,7 @@
         <w:rPr>
           <w:rFonts w:cstheme="minorHAnsi"/>
         </w:rPr>
+        <w:lastRenderedPageBreak/>
         <w:t>Physically stolen credit card information: A fraudster steals the card and uses the information for illicit purposes. It is possibly the most difficult type of traditional credit card fraud to combat.</w:t>
       </w:r>
     </w:p>
@@ -2285,7 +2928,6 @@
         <w:rPr>
           <w:rFonts w:cstheme="minorHAnsi"/>
         </w:rPr>
-        <w:lastRenderedPageBreak/>
         <w:t>Inability to adapt: Classification algorithms have the issue of recognising new patterns of fraudulent or normal behaviour. Most supervised or unsupervised fraud detection systems are incapable of detecting fraud.</w:t>
       </w:r>
     </w:p>
@@ -2663,7 +3305,6 @@
           <w:sz w:val="24"/>
           <w:szCs w:val="24"/>
         </w:rPr>
-        <w:lastRenderedPageBreak/>
         <w:t xml:space="preserve">Dealing with Fraud Detection </w:t>
       </w:r>
       <w:r>
@@ -2714,7 +3355,14 @@
         <w:rPr>
           <w:rFonts w:cstheme="minorHAnsi"/>
         </w:rPr>
-        <w:t xml:space="preserve">There are several techniques to solve this challenge, including data-level and algorithmic-level approaches. Third, the vast volume of data and its high dimensionality make data mining and detection extremely difficult [18]. As a result, data reduction technologies such as dimensionality and numerosity reduction are commonly used. Principal Component Analysis (PCA) is a popular method for reducing dimensionality. Finally, the difficulty of real-time detection demonstrates the need of the system detecting fraud early </w:t>
+        <w:t xml:space="preserve">There are several techniques to solve this challenge, including data-level and algorithmic-level approaches. Third, the vast volume of data and its high dimensionality make data mining and detection </w:t>
+      </w:r>
+      <w:r>
+        <w:rPr>
+          <w:rFonts w:cstheme="minorHAnsi"/>
+        </w:rPr>
+        <w:lastRenderedPageBreak/>
+        <w:t xml:space="preserve">extremely difficult [18]. As a result, data reduction technologies such as dimensionality and numerosity reduction are commonly used. Principal Component Analysis (PCA) is a popular method for reducing dimensionality. Finally, the difficulty of real-time detection demonstrates the need of the system detecting fraud early </w:t>
       </w:r>
       <w:proofErr w:type="gramStart"/>
       <w:r>
@@ -2729,6 +3377,125 @@
           <w:rFonts w:cstheme="minorHAnsi"/>
         </w:rPr>
         <w:t xml:space="preserve"> stop it or take action quickly. Various strategies, including Very Fast Decision Tree (VFDT) [35] and Self-Organization Map (SOM), have been used to improve real-time detection.</w:t>
+      </w:r>
+    </w:p>
+    <w:p>
+      <w:pPr>
+        <w:jc w:val="both"/>
+        <w:rPr>
+          <w:rFonts w:cstheme="minorHAnsi"/>
+        </w:rPr>
+      </w:pPr>
+    </w:p>
+    <w:p>
+      <w:pPr>
+        <w:pStyle w:val="ListParagraph"/>
+        <w:numPr>
+          <w:ilvl w:val="0"/>
+          <w:numId w:val="19"/>
+        </w:numPr>
+        <w:jc w:val="both"/>
+        <w:rPr>
+          <w:rFonts w:cstheme="minorHAnsi"/>
+        </w:rPr>
+      </w:pPr>
+      <w:r>
+        <w:rPr>
+          <w:rFonts w:cstheme="minorHAnsi"/>
+        </w:rPr>
+        <w:t>Supervised Machine Learning</w:t>
+      </w:r>
+    </w:p>
+    <w:p>
+      <w:pPr>
+        <w:jc w:val="both"/>
+        <w:rPr>
+          <w:rFonts w:cstheme="minorHAnsi"/>
+        </w:rPr>
+      </w:pPr>
+      <w:r>
+        <w:rPr>
+          <w:rFonts w:cstheme="minorHAnsi"/>
+        </w:rPr>
+        <w:t xml:space="preserve">Supervised learning is the process of categorising a new data point in the presence of labelled data. In other words, it </w:t>
+      </w:r>
+      <w:proofErr w:type="gramStart"/>
+      <w:r>
+        <w:rPr>
+          <w:rFonts w:cstheme="minorHAnsi"/>
+        </w:rPr>
+        <w:t>use</w:t>
+      </w:r>
+      <w:proofErr w:type="gramEnd"/>
+      <w:r>
+        <w:rPr>
+          <w:rFonts w:cstheme="minorHAnsi"/>
+        </w:rPr>
+        <w:t xml:space="preserve"> labelled data to train models for categorization of fresh data sets. Labelled data, for example, implies that we know which occurrences are anomalies in areas where classification algorithms are utilised for anomaly identification.</w:t>
+      </w:r>
+    </w:p>
+    <w:p>
+      <w:pPr>
+        <w:jc w:val="both"/>
+        <w:rPr>
+          <w:rFonts w:cstheme="minorHAnsi"/>
+        </w:rPr>
+      </w:pPr>
+      <w:proofErr w:type="spellStart"/>
+      <w:r>
+        <w:rPr>
+          <w:rFonts w:cstheme="minorHAnsi"/>
+        </w:rPr>
+        <w:t>KNearest</w:t>
+      </w:r>
+      <w:proofErr w:type="spellEnd"/>
+      <w:r>
+        <w:rPr>
+          <w:rFonts w:cstheme="minorHAnsi"/>
+        </w:rPr>
+        <w:t xml:space="preserve"> Neighbour (KNN), Support Vector Machine (SVM), Decision Tree (DT), and Random Forest (RF) are some categorization algorithms used in fraud detection.</w:t>
+      </w:r>
+    </w:p>
+    <w:p>
+      <w:pPr>
+        <w:jc w:val="both"/>
+        <w:rPr>
+          <w:rFonts w:cstheme="minorHAnsi"/>
+        </w:rPr>
+      </w:pPr>
+      <w:r>
+        <w:rPr>
+          <w:rFonts w:cstheme="minorHAnsi"/>
+        </w:rPr>
+        <w:t>One of the most basic machine learning classifiers is the KNN algorithm. A data point is categorised by its nearest neighbours in this technique.</w:t>
+      </w:r>
+    </w:p>
+    <w:p>
+      <w:pPr>
+        <w:jc w:val="both"/>
+        <w:rPr>
+          <w:rFonts w:cstheme="minorHAnsi"/>
+        </w:rPr>
+      </w:pPr>
+      <w:r>
+        <w:rPr>
+          <w:rFonts w:cstheme="minorHAnsi"/>
+        </w:rPr>
+        <w:t>KNN was proposed as an efficient algorithm for credit card fraud detection and was offered as a precise way for reducing the amount of false alerts and detecting fraudulent transactions.</w:t>
+      </w:r>
+    </w:p>
+    <w:p>
+      <w:pPr>
+        <w:jc w:val="both"/>
+        <w:rPr>
+          <w:rFonts w:cstheme="minorHAnsi"/>
+        </w:rPr>
+      </w:pPr>
+      <w:r>
+        <w:rPr>
+          <w:rFonts w:cstheme="minorHAnsi"/>
+        </w:rPr>
+        <w:t xml:space="preserve"> The approach is a discriminative algorithm for partitioning the data space for a given labelled data set by finding an ideal hyperplane (a decision boundary in binary case). The authors examined the usage of SVM as a credit card fraud detection approach in high dimensional data sets and determined that this algorithm produces better results when utilising small data sets.</w:t>
       </w:r>
     </w:p>
     <w:p>
@@ -2895,6 +3662,7 @@
         <w:rPr>
           <w:rFonts w:cstheme="minorHAnsi"/>
         </w:rPr>
+        <w:lastRenderedPageBreak/>
         <w:t xml:space="preserve">Resampling approach </w:t>
       </w:r>
     </w:p>
@@ -2923,7 +3691,6 @@
         <w:rPr>
           <w:rFonts w:cstheme="minorHAnsi"/>
         </w:rPr>
-        <w:lastRenderedPageBreak/>
         <w:t xml:space="preserve">The majority class is decreased in the </w:t>
       </w:r>
       <w:proofErr w:type="spellStart"/>
@@ -4151,7 +4918,31 @@
         <w:rPr>
           <w:rFonts w:cstheme="minorHAnsi"/>
         </w:rPr>
-        <w:t>The literature is replete with many information criteria that support the proper method of determining weights. However, none of the information requirements, in our opinion, are suitable for applying to every single case. As a result, a constant discussion on emerging information criterion theories and approaches will be a significant step in this direction.</w:t>
+        <w:t xml:space="preserve">The literature is </w:t>
+      </w:r>
+      <w:r>
+        <w:rPr>
+          <w:rFonts w:cstheme="minorHAnsi"/>
+        </w:rPr>
+        <w:t>full</w:t>
+      </w:r>
+      <w:r>
+        <w:rPr>
+          <w:rFonts w:cstheme="minorHAnsi"/>
+        </w:rPr>
+        <w:t xml:space="preserve"> </w:t>
+      </w:r>
+      <w:r>
+        <w:rPr>
+          <w:rFonts w:cstheme="minorHAnsi"/>
+        </w:rPr>
+        <w:t>of important</w:t>
+      </w:r>
+      <w:r>
+        <w:rPr>
+          <w:rFonts w:cstheme="minorHAnsi"/>
+        </w:rPr>
+        <w:t xml:space="preserve"> information criteria that support the proper method of determining weights. However, none of the information requirements, in our opinion, are suitable for applying to every single case. As a result, a constant discussion on emerging information criterion theories and approaches will be a significant step in this direction.</w:t>
       </w:r>
     </w:p>
     <w:p>
@@ -4196,9 +4987,6 @@
         <w:t xml:space="preserve"> and Giudici 2017).</w:t>
       </w:r>
     </w:p>
-    <w:p/>
-    <w:p/>
-    <w:p/>
     <w:p/>
     <w:p/>
     <w:p>
@@ -4227,33 +5015,30 @@
       </w:r>
       <w:proofErr w:type="gramEnd"/>
       <w:r>
-        <w:t xml:space="preserve"> transactions over time, transactions by category amount, and the distribution of fraudulent and non-fraudulent transactions. This study also includes an explanation of how the information was pre-processed, and the EDA describes each characteristic evaluated for the analysis to provide a feasible practical financial business viewpoint.  It </w:t>
-      </w:r>
+        <w:t xml:space="preserve"> transactions over time, transactions by category amount, and the distribution of fraudulent and non-fraudulent transactions. This study also includes an explanation of how the information was pre-processed, and the EDA describes each characteristic evaluated for the analysis to provide a feasible practical financial business viewpoint.  It also discusses the many approaches that were used, </w:t>
+      </w:r>
+      <w:r>
+        <w:t xml:space="preserve">data engineering and </w:t>
+      </w:r>
+      <w:r>
+        <w:t xml:space="preserve">as well as the constraints that were imposed </w:t>
+      </w:r>
+      <w:proofErr w:type="gramStart"/>
+      <w:r>
+        <w:t>in order to</w:t>
+      </w:r>
+      <w:proofErr w:type="gramEnd"/>
+      <w:r>
+        <w:t xml:space="preserve"> fulfil the goals that were set forth at the outset.</w:t>
+      </w:r>
+    </w:p>
+    <w:p/>
+    <w:p>
+      <w:pPr>
+        <w:pStyle w:val="Heading1"/>
+      </w:pPr>
       <w:r>
         <w:lastRenderedPageBreak/>
-        <w:t xml:space="preserve">also discusses the many approaches that were used, </w:t>
-      </w:r>
-      <w:r>
-        <w:t xml:space="preserve">data engineering and </w:t>
-      </w:r>
-      <w:r>
-        <w:t xml:space="preserve">as well as the constraints that were imposed </w:t>
-      </w:r>
-      <w:proofErr w:type="gramStart"/>
-      <w:r>
-        <w:t>in order to</w:t>
-      </w:r>
-      <w:proofErr w:type="gramEnd"/>
-      <w:r>
-        <w:t xml:space="preserve"> fulfil the goals that were set forth at the outset.</w:t>
-      </w:r>
-    </w:p>
-    <w:p/>
-    <w:p>
-      <w:pPr>
-        <w:pStyle w:val="Heading1"/>
-      </w:pPr>
-      <w:r>
         <w:t>Dataset</w:t>
       </w:r>
     </w:p>
@@ -5040,7 +5825,6 @@
         </w:numPr>
       </w:pPr>
       <w:r>
-        <w:lastRenderedPageBreak/>
         <w:t>Primary Research, Methodology and Ethics</w:t>
       </w:r>
     </w:p>
@@ -5075,6 +5859,7 @@
         <w:jc w:val="both"/>
       </w:pPr>
       <w:r>
+        <w:lastRenderedPageBreak/>
         <w:t xml:space="preserve">The major goal of Credit Card Return statistics is to assist national and eurozone policymaking, as well as to improve knowledge of the function of credit cards in the domestic financial system. </w:t>
       </w:r>
     </w:p>
@@ -5263,32 +6048,32 @@
         <w:jc w:val="both"/>
       </w:pPr>
       <w:r>
-        <w:t xml:space="preserve">These suggestions notably address the storage of credit card data by online retailers and service providers for the single and explicit purpose of enabling future transactions by data subjects. They cover the circumstance in which a data subject purchases a product or pays for a service through a </w:t>
+        <w:t xml:space="preserve">These suggestions notably address the storage of credit card data by online retailers and service providers for the single and explicit purpose of enabling future transactions by data subjects. They cover the circumstance in which a data subject purchases a product or pays for a service through a website or an application and submits his/her credit card information, often on a dedicated form, </w:t>
+      </w:r>
+      <w:proofErr w:type="gramStart"/>
+      <w:r>
+        <w:t>in order to</w:t>
+      </w:r>
+      <w:proofErr w:type="gramEnd"/>
+      <w:r>
+        <w:t xml:space="preserve"> complete this one-of-a-kind transaction.</w:t>
+      </w:r>
+    </w:p>
+    <w:p>
+      <w:pPr>
+        <w:jc w:val="both"/>
+      </w:pPr>
+    </w:p>
+    <w:p>
+      <w:pPr>
+        <w:jc w:val="both"/>
+      </w:pPr>
+      <w:r>
+        <w:t xml:space="preserve">For these reasons, experimentation is considered a supplement to the research, and if people refuse to attend the interview, a focus group can be gathered with people who have ever had to deal with </w:t>
       </w:r>
       <w:r>
         <w:lastRenderedPageBreak/>
-        <w:t xml:space="preserve">website or an application and submits his/her credit card information, often on a dedicated form, </w:t>
-      </w:r>
-      <w:proofErr w:type="gramStart"/>
-      <w:r>
-        <w:t>in order to</w:t>
-      </w:r>
-      <w:proofErr w:type="gramEnd"/>
-      <w:r>
-        <w:t xml:space="preserve"> complete this one-of-a-kind transaction.</w:t>
-      </w:r>
-    </w:p>
-    <w:p>
-      <w:pPr>
-        <w:jc w:val="both"/>
-      </w:pPr>
-    </w:p>
-    <w:p>
-      <w:pPr>
-        <w:jc w:val="both"/>
-      </w:pPr>
-      <w:r>
-        <w:t xml:space="preserve">For these reasons, experimentation is considered a supplement to the research, and if people refuse to attend the interview, a focus group can be gathered with people who have ever had to deal with scams or fraud, as this is valid information as well, </w:t>
+        <w:t xml:space="preserve">scams or fraud, as this is valid information as well, </w:t>
       </w:r>
       <w:proofErr w:type="gramStart"/>
       <w:r>
@@ -6170,7 +6955,7 @@
   <w:abstractNum w:abstractNumId="8" w15:restartNumberingAfterBreak="0">
     <w:nsid w:val="40973069"/>
     <w:multiLevelType w:val="hybridMultilevel"/>
-    <w:tmpl w:val="AE2A2DE2"/>
+    <w:tmpl w:val="57608A68"/>
     <w:lvl w:ilvl="0" w:tplc="18090005">
       <w:start w:val="1"/>
       <w:numFmt w:val="bullet"/>
@@ -6905,6 +7690,119 @@
     </w:lvl>
   </w:abstractNum>
   <w:abstractNum w:abstractNumId="15" w15:restartNumberingAfterBreak="0">
+    <w:nsid w:val="6DAA6785"/>
+    <w:multiLevelType w:val="hybridMultilevel"/>
+    <w:tmpl w:val="710081DE"/>
+    <w:lvl w:ilvl="0" w:tplc="18090001">
+      <w:start w:val="1"/>
+      <w:numFmt w:val="bullet"/>
+      <w:lvlText w:val=""/>
+      <w:lvlJc w:val="left"/>
+      <w:pPr>
+        <w:ind w:left="720" w:hanging="360"/>
+      </w:pPr>
+      <w:rPr>
+        <w:rFonts w:ascii="Symbol" w:hAnsi="Symbol" w:hint="default"/>
+      </w:rPr>
+    </w:lvl>
+    <w:lvl w:ilvl="1" w:tplc="18090003" w:tentative="1">
+      <w:start w:val="1"/>
+      <w:numFmt w:val="bullet"/>
+      <w:lvlText w:val="o"/>
+      <w:lvlJc w:val="left"/>
+      <w:pPr>
+        <w:ind w:left="1440" w:hanging="360"/>
+      </w:pPr>
+      <w:rPr>
+        <w:rFonts w:ascii="Courier New" w:hAnsi="Courier New" w:cs="Courier New" w:hint="default"/>
+      </w:rPr>
+    </w:lvl>
+    <w:lvl w:ilvl="2" w:tplc="18090005" w:tentative="1">
+      <w:start w:val="1"/>
+      <w:numFmt w:val="bullet"/>
+      <w:lvlText w:val=""/>
+      <w:lvlJc w:val="left"/>
+      <w:pPr>
+        <w:ind w:left="2160" w:hanging="360"/>
+      </w:pPr>
+      <w:rPr>
+        <w:rFonts w:ascii="Wingdings" w:hAnsi="Wingdings" w:hint="default"/>
+      </w:rPr>
+    </w:lvl>
+    <w:lvl w:ilvl="3" w:tplc="18090001" w:tentative="1">
+      <w:start w:val="1"/>
+      <w:numFmt w:val="bullet"/>
+      <w:lvlText w:val=""/>
+      <w:lvlJc w:val="left"/>
+      <w:pPr>
+        <w:ind w:left="2880" w:hanging="360"/>
+      </w:pPr>
+      <w:rPr>
+        <w:rFonts w:ascii="Symbol" w:hAnsi="Symbol" w:hint="default"/>
+      </w:rPr>
+    </w:lvl>
+    <w:lvl w:ilvl="4" w:tplc="18090003" w:tentative="1">
+      <w:start w:val="1"/>
+      <w:numFmt w:val="bullet"/>
+      <w:lvlText w:val="o"/>
+      <w:lvlJc w:val="left"/>
+      <w:pPr>
+        <w:ind w:left="3600" w:hanging="360"/>
+      </w:pPr>
+      <w:rPr>
+        <w:rFonts w:ascii="Courier New" w:hAnsi="Courier New" w:cs="Courier New" w:hint="default"/>
+      </w:rPr>
+    </w:lvl>
+    <w:lvl w:ilvl="5" w:tplc="18090005" w:tentative="1">
+      <w:start w:val="1"/>
+      <w:numFmt w:val="bullet"/>
+      <w:lvlText w:val=""/>
+      <w:lvlJc w:val="left"/>
+      <w:pPr>
+        <w:ind w:left="4320" w:hanging="360"/>
+      </w:pPr>
+      <w:rPr>
+        <w:rFonts w:ascii="Wingdings" w:hAnsi="Wingdings" w:hint="default"/>
+      </w:rPr>
+    </w:lvl>
+    <w:lvl w:ilvl="6" w:tplc="18090001" w:tentative="1">
+      <w:start w:val="1"/>
+      <w:numFmt w:val="bullet"/>
+      <w:lvlText w:val=""/>
+      <w:lvlJc w:val="left"/>
+      <w:pPr>
+        <w:ind w:left="5040" w:hanging="360"/>
+      </w:pPr>
+      <w:rPr>
+        <w:rFonts w:ascii="Symbol" w:hAnsi="Symbol" w:hint="default"/>
+      </w:rPr>
+    </w:lvl>
+    <w:lvl w:ilvl="7" w:tplc="18090003" w:tentative="1">
+      <w:start w:val="1"/>
+      <w:numFmt w:val="bullet"/>
+      <w:lvlText w:val="o"/>
+      <w:lvlJc w:val="left"/>
+      <w:pPr>
+        <w:ind w:left="5760" w:hanging="360"/>
+      </w:pPr>
+      <w:rPr>
+        <w:rFonts w:ascii="Courier New" w:hAnsi="Courier New" w:cs="Courier New" w:hint="default"/>
+      </w:rPr>
+    </w:lvl>
+    <w:lvl w:ilvl="8" w:tplc="18090005" w:tentative="1">
+      <w:start w:val="1"/>
+      <w:numFmt w:val="bullet"/>
+      <w:lvlText w:val=""/>
+      <w:lvlJc w:val="left"/>
+      <w:pPr>
+        <w:ind w:left="6480" w:hanging="360"/>
+      </w:pPr>
+      <w:rPr>
+        <w:rFonts w:ascii="Wingdings" w:hAnsi="Wingdings" w:hint="default"/>
+      </w:rPr>
+    </w:lvl>
+  </w:abstractNum>
+  <w:abstractNum w:abstractNumId="16" w15:restartNumberingAfterBreak="0">
     <w:nsid w:val="6DC163EF"/>
     <w:multiLevelType w:val="hybridMultilevel"/>
     <w:tmpl w:val="176265D4"/>
@@ -7017,7 +7915,7 @@
       </w:rPr>
     </w:lvl>
   </w:abstractNum>
-  <w:abstractNum w:abstractNumId="16" w15:restartNumberingAfterBreak="0">
+  <w:abstractNum w:abstractNumId="17" w15:restartNumberingAfterBreak="0">
     <w:nsid w:val="72933A55"/>
     <w:multiLevelType w:val="hybridMultilevel"/>
     <w:tmpl w:val="3E5CAE00"/>
@@ -7103,7 +8001,7 @@
       </w:pPr>
     </w:lvl>
   </w:abstractNum>
-  <w:abstractNum w:abstractNumId="17" w15:restartNumberingAfterBreak="0">
+  <w:abstractNum w:abstractNumId="18" w15:restartNumberingAfterBreak="0">
     <w:nsid w:val="78790A74"/>
     <w:multiLevelType w:val="hybridMultilevel"/>
     <w:tmpl w:val="05BE95A6"/>
@@ -7189,7 +8087,7 @@
       </w:pPr>
     </w:lvl>
   </w:abstractNum>
-  <w:abstractNum w:abstractNumId="18" w15:restartNumberingAfterBreak="0">
+  <w:abstractNum w:abstractNumId="19" w15:restartNumberingAfterBreak="0">
     <w:nsid w:val="7E294A61"/>
     <w:multiLevelType w:val="hybridMultilevel"/>
     <w:tmpl w:val="78E20966"/>
@@ -7302,7 +8200,7 @@
       </w:rPr>
     </w:lvl>
   </w:abstractNum>
-  <w:abstractNum w:abstractNumId="19" w15:restartNumberingAfterBreak="0">
+  <w:abstractNum w:abstractNumId="20" w15:restartNumberingAfterBreak="0">
     <w:nsid w:val="7EFE23F0"/>
     <w:multiLevelType w:val="hybridMultilevel"/>
     <w:tmpl w:val="D5E8A81C"/>
@@ -7434,28 +8332,28 @@
     <w:abstractNumId w:val="9"/>
   </w:num>
   <w:num w:numId="7" w16cid:durableId="1535733813">
-    <w:abstractNumId w:val="15"/>
+    <w:abstractNumId w:val="16"/>
   </w:num>
   <w:num w:numId="8" w16cid:durableId="72163892">
     <w:abstractNumId w:val="11"/>
   </w:num>
   <w:num w:numId="9" w16cid:durableId="1546865068">
-    <w:abstractNumId w:val="19"/>
+    <w:abstractNumId w:val="20"/>
   </w:num>
   <w:num w:numId="10" w16cid:durableId="1549297233">
     <w:abstractNumId w:val="0"/>
   </w:num>
   <w:num w:numId="11" w16cid:durableId="411701154">
-    <w:abstractNumId w:val="16"/>
+    <w:abstractNumId w:val="17"/>
   </w:num>
   <w:num w:numId="12" w16cid:durableId="120197620">
-    <w:abstractNumId w:val="18"/>
+    <w:abstractNumId w:val="19"/>
   </w:num>
   <w:num w:numId="13" w16cid:durableId="1020929811">
     <w:abstractNumId w:val="10"/>
   </w:num>
   <w:num w:numId="14" w16cid:durableId="651522875">
-    <w:abstractNumId w:val="17"/>
+    <w:abstractNumId w:val="18"/>
   </w:num>
   <w:num w:numId="15" w16cid:durableId="1731615325">
     <w:abstractNumId w:val="13"/>
@@ -7474,6 +8372,9 @@
   </w:num>
   <w:num w:numId="20" w16cid:durableId="594245520">
     <w:abstractNumId w:val="5"/>
+  </w:num>
+  <w:num w:numId="21" w16cid:durableId="2067139883">
+    <w:abstractNumId w:val="15"/>
   </w:num>
 </w:numbering>
 </file>

</xml_diff>

<commit_message>
New file with changes on Primary Data
</commit_message>
<xml_diff>
--- a/Literature Review_Dissertation Project.docx
+++ b/Literature Review_Dissertation Project.docx
@@ -6,12 +6,12 @@
       <w:pPr>
         <w:pStyle w:val="Heading1"/>
       </w:pPr>
-      <w:bookmarkStart w:id="0" w:name="_Toc135905253"/>
-      <w:bookmarkStart w:id="1" w:name="_Toc135905629"/>
-      <w:bookmarkStart w:id="2" w:name="_Toc135905257"/>
-      <w:bookmarkStart w:id="3" w:name="_Toc135905633"/>
-      <w:bookmarkStart w:id="4" w:name="_Hlk144222383"/>
-      <w:bookmarkEnd w:id="4"/>
+      <w:bookmarkStart w:id="0" w:name="_Hlk144222383"/>
+      <w:bookmarkStart w:id="1" w:name="_Toc135905253"/>
+      <w:bookmarkStart w:id="2" w:name="_Toc135905629"/>
+      <w:bookmarkStart w:id="3" w:name="_Toc135905257"/>
+      <w:bookmarkStart w:id="4" w:name="_Toc135905633"/>
+      <w:bookmarkEnd w:id="0"/>
     </w:p>
     <w:p>
       <w:pPr>
@@ -100,18 +100,108 @@
         <w:jc w:val="both"/>
       </w:pPr>
       <w:r>
-        <w:t xml:space="preserve">This thesis project's major contribution </w:t>
+        <w:t xml:space="preserve">This </w:t>
+      </w:r>
+      <w:r>
+        <w:t>thesis's</w:t>
+      </w:r>
+      <w:r>
+        <w:t xml:space="preserve"> major contribution </w:t>
       </w:r>
       <w:r>
         <w:t>is</w:t>
       </w:r>
       <w:r>
-        <w:t xml:space="preserve"> to offer a better knowledge of how banks deal with credit card transactions and how to investigate distinct patterns connected to fraudulent transactions to aid in their identification.</w:t>
+        <w:t xml:space="preserve"> to offer a better</w:t>
+      </w:r>
+      <w:r>
+        <w:t xml:space="preserve"> understanding </w:t>
+      </w:r>
+      <w:r>
+        <w:t xml:space="preserve">of </w:t>
+      </w:r>
+      <w:r>
+        <w:t>the importance for</w:t>
       </w:r>
       <w:r>
         <w:t xml:space="preserve"> </w:t>
       </w:r>
       <w:r>
+        <w:t>financial institutions</w:t>
+      </w:r>
+      <w:r>
+        <w:t xml:space="preserve"> </w:t>
+      </w:r>
+      <w:r>
+        <w:t xml:space="preserve">to </w:t>
+      </w:r>
+      <w:r>
+        <w:t xml:space="preserve">identify </w:t>
+      </w:r>
+      <w:r>
+        <w:t xml:space="preserve">credit card </w:t>
+      </w:r>
+      <w:r>
+        <w:t xml:space="preserve">fraud </w:t>
+      </w:r>
+      <w:r>
+        <w:t>transactions</w:t>
+      </w:r>
+      <w:r>
+        <w:t xml:space="preserve"> in </w:t>
+      </w:r>
+      <w:r>
+        <w:t>the</w:t>
+      </w:r>
+      <w:r>
+        <w:t xml:space="preserve"> early </w:t>
+      </w:r>
+      <w:r>
+        <w:t>stage</w:t>
+      </w:r>
+      <w:r>
+        <w:t xml:space="preserve"> of the transaction</w:t>
+      </w:r>
+      <w:r>
+        <w:t xml:space="preserve">, since the fact that this </w:t>
+      </w:r>
+      <w:r>
+        <w:t>has become a</w:t>
+      </w:r>
+      <w:r>
+        <w:t>n</w:t>
+      </w:r>
+      <w:r>
+        <w:t xml:space="preserve"> </w:t>
+      </w:r>
+      <w:r>
+        <w:t xml:space="preserve">enormous </w:t>
+      </w:r>
+      <w:r>
+        <w:t>problem</w:t>
+      </w:r>
+      <w:r>
+        <w:t xml:space="preserve"> around the world, </w:t>
+      </w:r>
+      <w:r>
+        <w:t xml:space="preserve">the project </w:t>
+      </w:r>
+      <w:r>
+        <w:t>aims</w:t>
+      </w:r>
+      <w:r>
+        <w:t xml:space="preserve"> to </w:t>
+      </w:r>
+      <w:r>
+        <w:t xml:space="preserve">identify </w:t>
+      </w:r>
+      <w:r>
+        <w:t>distinct patterns connected to fraudulent transactions to aid in their identification.</w:t>
+      </w:r>
+      <w:r>
+        <w:t xml:space="preserve"> </w:t>
+      </w:r>
+      <w:r>
         <w:t xml:space="preserve">According to </w:t>
       </w:r>
       <w:r>
@@ -163,49 +253,7 @@
         <w:t xml:space="preserve"> activity for banks, </w:t>
       </w:r>
       <w:r>
-        <w:t xml:space="preserve">where it is one of the most significant and frequent daily operations, based on the increment of daily </w:t>
-      </w:r>
-      <w:r>
-        <w:t xml:space="preserve">online purchases </w:t>
-      </w:r>
-      <w:r>
-        <w:t xml:space="preserve">around the world after COVID-19. </w:t>
-      </w:r>
-      <w:r>
-        <w:t>At the same time</w:t>
-      </w:r>
-      <w:r>
-        <w:t xml:space="preserve"> s</w:t>
-      </w:r>
-      <w:r>
-        <w:t xml:space="preserve">ince March 2020, buying patterns have shifted </w:t>
-      </w:r>
-      <w:r>
-        <w:t>significantly</w:t>
-      </w:r>
-      <w:r>
-        <w:t>, including ho</w:t>
-      </w:r>
-      <w:r>
-        <w:t>w</w:t>
-      </w:r>
-      <w:r>
-        <w:t xml:space="preserve"> credit cards </w:t>
-      </w:r>
-      <w:r>
-        <w:t xml:space="preserve">are used for </w:t>
-      </w:r>
-      <w:r>
-        <w:t>online</w:t>
-      </w:r>
-      <w:r>
-        <w:t xml:space="preserve"> </w:t>
-      </w:r>
-      <w:r>
-        <w:t>buying</w:t>
-      </w:r>
-      <w:r>
-        <w:t xml:space="preserve">. Almost efficiently, scammers identified new methods of exploiting this with clever schemes and frauds, causing a significant increase in fraud cases. </w:t>
+        <w:t xml:space="preserve">since March 2020, buying patterns have shifted significantly, including how credit cards are used for online buying. Almost efficiently, scammers identified new methods of exploiting this with clever schemes and frauds, causing a significant increase in fraud cases. </w:t>
       </w:r>
     </w:p>
     <w:p>
@@ -304,7 +352,19 @@
         <w:tab/>
       </w:r>
       <w:r>
-        <w:t>Provide different approaches based on results to improve the identification of fraudulent acts in financial institutions, resulting in a reduction in payment fraud losses.</w:t>
+        <w:t xml:space="preserve">Provide different approaches based on </w:t>
+      </w:r>
+      <w:r>
+        <w:t>findings</w:t>
+      </w:r>
+      <w:r>
+        <w:t xml:space="preserve"> to improve the</w:t>
+      </w:r>
+      <w:r>
+        <w:t xml:space="preserve"> early</w:t>
+      </w:r>
+      <w:r>
+        <w:t xml:space="preserve"> identification of fraudulent acts in financial institutions, resulting in a reduction in payment fraud losses.</w:t>
       </w:r>
     </w:p>
     <w:p/>
@@ -464,7 +524,169 @@
         <w:rPr>
           <w:rFonts w:cstheme="minorHAnsi"/>
         </w:rPr>
-        <w:t>Banks are even more encouraged that recent technology breakthroughs offer new benefits and effective techniques for banks, financial institutions, and credit card issuers to efficiently lower the risk of significant losses and monitor and detect fraud scenarios.</w:t>
+        <w:t xml:space="preserve">Banks are even more </w:t>
+      </w:r>
+      <w:r>
+        <w:rPr>
+          <w:rFonts w:cstheme="minorHAnsi"/>
+        </w:rPr>
+        <w:t>exposed</w:t>
+      </w:r>
+      <w:r>
+        <w:rPr>
+          <w:rFonts w:cstheme="minorHAnsi"/>
+        </w:rPr>
+        <w:t xml:space="preserve"> </w:t>
+      </w:r>
+      <w:r>
+        <w:rPr>
+          <w:rFonts w:cstheme="minorHAnsi"/>
+        </w:rPr>
+        <w:t xml:space="preserve">to </w:t>
+      </w:r>
+      <w:r>
+        <w:rPr>
+          <w:rFonts w:cstheme="minorHAnsi"/>
+        </w:rPr>
+        <w:t>risk</w:t>
+      </w:r>
+      <w:r>
+        <w:rPr>
+          <w:rFonts w:cstheme="minorHAnsi"/>
+        </w:rPr>
+        <w:t>y tr</w:t>
+      </w:r>
+      <w:r>
+        <w:rPr>
+          <w:rFonts w:cstheme="minorHAnsi"/>
+        </w:rPr>
+        <w:t>a</w:t>
+      </w:r>
+      <w:r>
+        <w:rPr>
+          <w:rFonts w:cstheme="minorHAnsi"/>
+        </w:rPr>
+        <w:t>nsa</w:t>
+      </w:r>
+      <w:r>
+        <w:rPr>
+          <w:rFonts w:cstheme="minorHAnsi"/>
+        </w:rPr>
+        <w:t xml:space="preserve">ctions </w:t>
+      </w:r>
+      <w:r>
+        <w:rPr>
+          <w:rFonts w:cstheme="minorHAnsi"/>
+        </w:rPr>
+        <w:t xml:space="preserve">because of the facility for </w:t>
+      </w:r>
+      <w:r>
+        <w:rPr>
+          <w:rFonts w:cstheme="minorHAnsi"/>
+        </w:rPr>
+        <w:t>customers</w:t>
+      </w:r>
+      <w:r>
+        <w:rPr>
+          <w:rFonts w:cstheme="minorHAnsi"/>
+        </w:rPr>
+        <w:t xml:space="preserve"> to obtain a credit card</w:t>
+      </w:r>
+      <w:r>
+        <w:rPr>
+          <w:rFonts w:cstheme="minorHAnsi"/>
+        </w:rPr>
+        <w:t xml:space="preserve"> without </w:t>
+      </w:r>
+      <w:r>
+        <w:rPr>
+          <w:rFonts w:cstheme="minorHAnsi"/>
+        </w:rPr>
+        <w:t>difficulty</w:t>
+      </w:r>
+      <w:r>
+        <w:rPr>
+          <w:rFonts w:cstheme="minorHAnsi"/>
+        </w:rPr>
+        <w:t xml:space="preserve">, </w:t>
+      </w:r>
+      <w:r>
+        <w:rPr>
+          <w:rFonts w:cstheme="minorHAnsi"/>
+        </w:rPr>
+        <w:t>which result</w:t>
+      </w:r>
+      <w:r>
+        <w:rPr>
+          <w:rFonts w:cstheme="minorHAnsi"/>
+        </w:rPr>
+        <w:t xml:space="preserve">s in a </w:t>
+      </w:r>
+      <w:r>
+        <w:rPr>
+          <w:rFonts w:cstheme="minorHAnsi"/>
+        </w:rPr>
+        <w:t>significant</w:t>
+      </w:r>
+      <w:r>
+        <w:rPr>
+          <w:rFonts w:cstheme="minorHAnsi"/>
+        </w:rPr>
+        <w:t xml:space="preserve"> risk for</w:t>
+      </w:r>
+      <w:r>
+        <w:rPr>
+          <w:rFonts w:cstheme="minorHAnsi"/>
+        </w:rPr>
+        <w:t xml:space="preserve"> losses and monitor</w:t>
+      </w:r>
+      <w:r>
+        <w:rPr>
+          <w:rFonts w:cstheme="minorHAnsi"/>
+        </w:rPr>
+        <w:t>ing</w:t>
+      </w:r>
+      <w:r>
+        <w:rPr>
+          <w:rFonts w:cstheme="minorHAnsi"/>
+        </w:rPr>
+        <w:t xml:space="preserve"> of</w:t>
+      </w:r>
+      <w:r>
+        <w:rPr>
+          <w:rFonts w:cstheme="minorHAnsi"/>
+        </w:rPr>
+        <w:t xml:space="preserve"> detect</w:t>
+      </w:r>
+      <w:r>
+        <w:rPr>
+          <w:rFonts w:cstheme="minorHAnsi"/>
+        </w:rPr>
+        <w:t xml:space="preserve">ion </w:t>
+      </w:r>
+      <w:r>
+        <w:rPr>
+          <w:rFonts w:cstheme="minorHAnsi"/>
+        </w:rPr>
+        <w:t>in</w:t>
+      </w:r>
+      <w:r>
+        <w:rPr>
+          <w:rFonts w:cstheme="minorHAnsi"/>
+        </w:rPr>
+        <w:t xml:space="preserve"> fraud </w:t>
+      </w:r>
+      <w:r>
+        <w:rPr>
+          <w:rFonts w:cstheme="minorHAnsi"/>
+        </w:rPr>
+        <w:t>transactions</w:t>
+      </w:r>
+      <w:r>
+        <w:rPr>
+          <w:rFonts w:cstheme="minorHAnsi"/>
+        </w:rPr>
+        <w:t>.</w:t>
       </w:r>
     </w:p>
     <w:p>
@@ -490,7 +712,21 @@
         <w:rPr>
           <w:rFonts w:cstheme="minorHAnsi"/>
         </w:rPr>
-        <w:t xml:space="preserve"> to customers is considered crucial at the moment of </w:t>
+        <w:t xml:space="preserve"> to customers is considered crucial </w:t>
+      </w:r>
+      <w:proofErr w:type="gramStart"/>
+      <w:r>
+        <w:rPr>
+          <w:rFonts w:cstheme="minorHAnsi"/>
+        </w:rPr>
+        <w:t>at the moment</w:t>
+      </w:r>
+      <w:proofErr w:type="gramEnd"/>
+      <w:r>
+        <w:rPr>
+          <w:rFonts w:cstheme="minorHAnsi"/>
+        </w:rPr>
+        <w:t xml:space="preserve"> of </w:t>
       </w:r>
       <w:r>
         <w:rPr>
@@ -538,7 +774,19 @@
         <w:rPr>
           <w:rFonts w:cstheme="minorHAnsi"/>
         </w:rPr>
-        <w:t xml:space="preserve">, however, the productivity of such automation may depend on the richness of the training dataset and model efficiency.  </w:t>
+        <w:t xml:space="preserve">, however, the productivity of such automation may depend on the richness of the model </w:t>
+      </w:r>
+      <w:r>
+        <w:rPr>
+          <w:rFonts w:cstheme="minorHAnsi"/>
+        </w:rPr>
+        <w:t>competence</w:t>
+      </w:r>
+      <w:r>
+        <w:rPr>
+          <w:rFonts w:cstheme="minorHAnsi"/>
+        </w:rPr>
+        <w:t xml:space="preserve">.  </w:t>
       </w:r>
     </w:p>
     <w:p>
@@ -650,7 +898,21 @@
         <w:rPr>
           <w:rFonts w:cstheme="minorHAnsi"/>
         </w:rPr>
-        <w:t xml:space="preserve"> a large number of credit card </w:t>
+        <w:t xml:space="preserve"> </w:t>
+      </w:r>
+      <w:proofErr w:type="gramStart"/>
+      <w:r>
+        <w:rPr>
+          <w:rFonts w:cstheme="minorHAnsi"/>
+        </w:rPr>
+        <w:t>a large number of</w:t>
+      </w:r>
+      <w:proofErr w:type="gramEnd"/>
+      <w:r>
+        <w:rPr>
+          <w:rFonts w:cstheme="minorHAnsi"/>
+        </w:rPr>
+        <w:t xml:space="preserve"> credit card </w:t>
       </w:r>
       <w:r>
         <w:rPr>
@@ -722,7 +984,31 @@
         <w:rPr>
           <w:rFonts w:cstheme="minorHAnsi"/>
         </w:rPr>
-        <w:t>ortunately, with the power of machine learning, this work can be automated, and almost every commercial bank does so nowadays. In this project, we will use machine learning techniques to create automated credit card</w:t>
+        <w:t xml:space="preserve">ortunately, with the power of machine learning, this work can be automated, and almost every commercial bank does so nowadays. In this project, </w:t>
+      </w:r>
+      <w:r>
+        <w:rPr>
+          <w:rFonts w:cstheme="minorHAnsi"/>
+        </w:rPr>
+        <w:t xml:space="preserve">are going to be </w:t>
+      </w:r>
+      <w:r>
+        <w:rPr>
+          <w:rFonts w:cstheme="minorHAnsi"/>
+        </w:rPr>
+        <w:t>use</w:t>
+      </w:r>
+      <w:r>
+        <w:rPr>
+          <w:rFonts w:cstheme="minorHAnsi"/>
+        </w:rPr>
+        <w:t>d</w:t>
+      </w:r>
+      <w:r>
+        <w:rPr>
+          <w:rFonts w:cstheme="minorHAnsi"/>
+        </w:rPr>
+        <w:t xml:space="preserve"> machine learning techniques to create automated credit card</w:t>
       </w:r>
       <w:r>
         <w:rPr>
@@ -734,21 +1020,117 @@
         <w:rPr>
           <w:rFonts w:cstheme="minorHAnsi"/>
         </w:rPr>
-        <w:t>, much like actual banks.</w:t>
-      </w:r>
-    </w:p>
-    <w:p>
-      <w:pPr>
-        <w:jc w:val="both"/>
-        <w:rPr>
-          <w:rFonts w:cstheme="minorHAnsi"/>
-        </w:rPr>
-      </w:pPr>
-      <w:r>
-        <w:rPr>
-          <w:rFonts w:cstheme="minorHAnsi"/>
-        </w:rPr>
-        <w:t xml:space="preserve">To effectively ensure the effect of credit risk prediction in science and technology finance and increase risk prediction capacity, a credit risk prediction algorithm based on cloud computing is presented. To predict, the logistic regression model is utilized, and the financial indicators of science and technology credit are chosen as model variables. (Li, </w:t>
+        <w:t xml:space="preserve">, much like actual </w:t>
+      </w:r>
+      <w:r>
+        <w:rPr>
+          <w:rFonts w:cstheme="minorHAnsi"/>
+        </w:rPr>
+        <w:t>financial institutions</w:t>
+      </w:r>
+      <w:r>
+        <w:rPr>
+          <w:rFonts w:cstheme="minorHAnsi"/>
+        </w:rPr>
+        <w:t>.</w:t>
+      </w:r>
+    </w:p>
+    <w:p>
+      <w:pPr>
+        <w:jc w:val="both"/>
+        <w:rPr>
+          <w:rFonts w:cstheme="minorHAnsi"/>
+        </w:rPr>
+      </w:pPr>
+      <w:r>
+        <w:rPr>
+          <w:rFonts w:cstheme="minorHAnsi"/>
+        </w:rPr>
+        <w:t xml:space="preserve">To effectively ensure the effect of credit risk </w:t>
+      </w:r>
+      <w:r>
+        <w:rPr>
+          <w:rFonts w:cstheme="minorHAnsi"/>
+        </w:rPr>
+        <w:t>detection</w:t>
+      </w:r>
+      <w:r>
+        <w:rPr>
+          <w:rFonts w:cstheme="minorHAnsi"/>
+        </w:rPr>
+        <w:t xml:space="preserve"> in science and technology finance, a credit risk prediction algorithm based on cloud computing is presented. To predict, the logistic regression model </w:t>
+      </w:r>
+      <w:r>
+        <w:rPr>
+          <w:rFonts w:cstheme="minorHAnsi"/>
+        </w:rPr>
+        <w:t xml:space="preserve">and increase </w:t>
+      </w:r>
+      <w:r>
+        <w:rPr>
+          <w:rFonts w:cstheme="minorHAnsi"/>
+        </w:rPr>
+        <w:t xml:space="preserve">the </w:t>
+      </w:r>
+      <w:r>
+        <w:rPr>
+          <w:rFonts w:cstheme="minorHAnsi"/>
+        </w:rPr>
+        <w:t xml:space="preserve">risk prediction capacity </w:t>
+      </w:r>
+      <w:r>
+        <w:rPr>
+          <w:rFonts w:cstheme="minorHAnsi"/>
+        </w:rPr>
+        <w:t>employing</w:t>
+      </w:r>
+      <w:r>
+        <w:rPr>
+          <w:rFonts w:cstheme="minorHAnsi"/>
+        </w:rPr>
+        <w:t xml:space="preserve"> </w:t>
+      </w:r>
+      <w:r>
+        <w:rPr>
+          <w:rFonts w:cstheme="minorHAnsi"/>
+        </w:rPr>
+        <w:t xml:space="preserve">financial indicators </w:t>
+      </w:r>
+      <w:r>
+        <w:rPr>
+          <w:rFonts w:cstheme="minorHAnsi"/>
+        </w:rPr>
+        <w:t>in</w:t>
+      </w:r>
+      <w:r>
+        <w:rPr>
+          <w:rFonts w:cstheme="minorHAnsi"/>
+        </w:rPr>
+        <w:t xml:space="preserve"> science and technology credit are chosen as </w:t>
+      </w:r>
+      <w:r>
+        <w:rPr>
+          <w:rFonts w:cstheme="minorHAnsi"/>
+        </w:rPr>
+        <w:t xml:space="preserve">a </w:t>
+      </w:r>
+      <w:r>
+        <w:rPr>
+          <w:rFonts w:cstheme="minorHAnsi"/>
+        </w:rPr>
+        <w:t xml:space="preserve">model </w:t>
+      </w:r>
+      <w:r>
+        <w:rPr>
+          <w:rFonts w:cstheme="minorHAnsi"/>
+        </w:rPr>
+        <w:t xml:space="preserve">of </w:t>
+      </w:r>
+      <w:r>
+        <w:rPr>
+          <w:rFonts w:cstheme="minorHAnsi"/>
+        </w:rPr>
+        <w:t xml:space="preserve">variables. (Li, </w:t>
       </w:r>
       <w:proofErr w:type="spellStart"/>
       <w:r>
@@ -764,6 +1146,12 @@
         </w:rPr>
         <w:t>. 2022)</w:t>
       </w:r>
+      <w:r>
+        <w:rPr>
+          <w:rFonts w:cstheme="minorHAnsi"/>
+        </w:rPr>
+        <w:t xml:space="preserve"> </w:t>
+      </w:r>
     </w:p>
     <w:p>
       <w:pPr>
@@ -777,63 +1165,6 @@
           <w:rFonts w:cstheme="minorHAnsi"/>
         </w:rPr>
         <w:t>A deep learning and machine learning model of credit prediction is built using industry data and enterprise data from tens of thousands of small and medium-sized businesses via data set division, processing, and model integration. First, using two characteristic selection strategies, multiple subsets of the dataset are evaluated using a convolutional neural network as the coarse prediction. (Zhang, Lei. He, Jie. Zhao, Zihao. 2022).</w:t>
-      </w:r>
-    </w:p>
-    <w:p>
-      <w:pPr>
-        <w:jc w:val="both"/>
-        <w:rPr>
-          <w:rFonts w:cstheme="minorHAnsi"/>
-        </w:rPr>
-      </w:pPr>
-      <w:r>
-        <w:rPr>
-          <w:rFonts w:cstheme="minorHAnsi"/>
-        </w:rPr>
-        <w:t>Credit risk management has increased greatly in the previous several decades, both in terms of scholarly papers and the availability of methods for measuring and managing credit risk (Altman and Saunders 1998).</w:t>
-      </w:r>
-    </w:p>
-    <w:p>
-      <w:pPr>
-        <w:jc w:val="both"/>
-        <w:rPr>
-          <w:rFonts w:cstheme="minorHAnsi"/>
-        </w:rPr>
-      </w:pPr>
-      <w:r>
-        <w:rPr>
-          <w:rFonts w:cstheme="minorHAnsi"/>
-        </w:rPr>
-        <w:lastRenderedPageBreak/>
-        <w:t>Current trends in credit risk management advocate the use of parametric, non-parametric, and ensemble models for credit default prediction, which are suitable for analysing large sample size data and provide better ways to capture complex relationships from the data (</w:t>
-      </w:r>
-      <w:proofErr w:type="spellStart"/>
-      <w:r>
-        <w:rPr>
-          <w:rFonts w:cstheme="minorHAnsi"/>
-        </w:rPr>
-        <w:t>Figini</w:t>
-      </w:r>
-      <w:proofErr w:type="spellEnd"/>
-      <w:r>
-        <w:rPr>
-          <w:rFonts w:cstheme="minorHAnsi"/>
-        </w:rPr>
-        <w:t xml:space="preserve"> et al. 2017; Lessmann et al. 2015; </w:t>
-      </w:r>
-      <w:proofErr w:type="spellStart"/>
-      <w:r>
-        <w:rPr>
-          <w:rFonts w:cstheme="minorHAnsi"/>
-        </w:rPr>
-        <w:t>Butaru</w:t>
-      </w:r>
-      <w:proofErr w:type="spellEnd"/>
-      <w:r>
-        <w:rPr>
-          <w:rFonts w:cstheme="minorHAnsi"/>
-        </w:rPr>
-        <w:t xml:space="preserve"> et al. 2016; Alaka et al. 2017).</w:t>
       </w:r>
     </w:p>
     <w:p>
@@ -867,6 +1198,7 @@
           <w:sz w:val="24"/>
           <w:szCs w:val="26"/>
         </w:rPr>
+        <w:lastRenderedPageBreak/>
         <w:t>Body</w:t>
       </w:r>
       <w:bookmarkEnd w:id="7"/>
@@ -900,7 +1232,125 @@
         <w:rPr>
           <w:rFonts w:cstheme="minorHAnsi"/>
         </w:rPr>
-        <w:t xml:space="preserve">Millions of credit card transactions are done every second, and people are unable of analysing and processing such massive amounts of data in order to analyse fraudsters' behavioural patterns. This is where credit card fraud detection utilising machine learning algorithms comes in handy. There are two sorts of credit card fraud: online and offline fraud. </w:t>
+        <w:t xml:space="preserve">Credit risk management has increased </w:t>
+      </w:r>
+      <w:r>
+        <w:rPr>
+          <w:rFonts w:cstheme="minorHAnsi"/>
+        </w:rPr>
+        <w:t>considerably</w:t>
+      </w:r>
+      <w:r>
+        <w:rPr>
+          <w:rFonts w:cstheme="minorHAnsi"/>
+        </w:rPr>
+        <w:t xml:space="preserve"> </w:t>
+      </w:r>
+      <w:r>
+        <w:rPr>
+          <w:rFonts w:cstheme="minorHAnsi"/>
+        </w:rPr>
+        <w:t xml:space="preserve">during the last </w:t>
+      </w:r>
+      <w:r>
+        <w:rPr>
+          <w:rFonts w:cstheme="minorHAnsi"/>
+        </w:rPr>
+        <w:t xml:space="preserve">decades, in terms of </w:t>
+      </w:r>
+      <w:r>
+        <w:rPr>
+          <w:rFonts w:cstheme="minorHAnsi"/>
+        </w:rPr>
+        <w:t>knowledgeable</w:t>
+      </w:r>
+      <w:r>
+        <w:rPr>
+          <w:rFonts w:cstheme="minorHAnsi"/>
+        </w:rPr>
+        <w:t xml:space="preserve"> papers and the availability of methods for measuring and managing credit risk (Altman and Saunders 1998).</w:t>
+      </w:r>
+    </w:p>
+    <w:p>
+      <w:pPr>
+        <w:jc w:val="both"/>
+        <w:rPr>
+          <w:rFonts w:cstheme="minorHAnsi"/>
+        </w:rPr>
+      </w:pPr>
+      <w:r>
+        <w:rPr>
+          <w:rFonts w:cstheme="minorHAnsi"/>
+        </w:rPr>
+        <w:t>Current trends in credit risk management advocate the use of parametric, non-parametric, and ensemble models for credit default prediction, which are suitable for analysing large sample size data and provide better ways to capture complex relationships from the data (</w:t>
+      </w:r>
+      <w:proofErr w:type="spellStart"/>
+      <w:r>
+        <w:rPr>
+          <w:rFonts w:cstheme="minorHAnsi"/>
+        </w:rPr>
+        <w:t>Figini</w:t>
+      </w:r>
+      <w:proofErr w:type="spellEnd"/>
+      <w:r>
+        <w:rPr>
+          <w:rFonts w:cstheme="minorHAnsi"/>
+        </w:rPr>
+        <w:t xml:space="preserve"> et al. 2017; Lessmann et al. 2015; </w:t>
+      </w:r>
+      <w:proofErr w:type="spellStart"/>
+      <w:r>
+        <w:rPr>
+          <w:rFonts w:cstheme="minorHAnsi"/>
+        </w:rPr>
+        <w:t>Butaru</w:t>
+      </w:r>
+      <w:proofErr w:type="spellEnd"/>
+      <w:r>
+        <w:rPr>
+          <w:rFonts w:cstheme="minorHAnsi"/>
+        </w:rPr>
+        <w:t xml:space="preserve"> et al. 2016; Alaka et al. 2017).</w:t>
+      </w:r>
+    </w:p>
+    <w:p>
+      <w:pPr>
+        <w:jc w:val="both"/>
+        <w:rPr>
+          <w:rFonts w:cstheme="minorHAnsi"/>
+        </w:rPr>
+      </w:pPr>
+      <w:r>
+        <w:rPr>
+          <w:rFonts w:cstheme="minorHAnsi"/>
+        </w:rPr>
+        <w:t>Millions of credit card transactions are done every second, and people are unable of analys</w:t>
+      </w:r>
+      <w:r>
+        <w:rPr>
+          <w:rFonts w:cstheme="minorHAnsi"/>
+        </w:rPr>
+        <w:t>e</w:t>
+      </w:r>
+      <w:r>
+        <w:rPr>
+          <w:rFonts w:cstheme="minorHAnsi"/>
+        </w:rPr>
+        <w:t xml:space="preserve"> and process such massive amounts of data </w:t>
+      </w:r>
+      <w:proofErr w:type="gramStart"/>
+      <w:r>
+        <w:rPr>
+          <w:rFonts w:cstheme="minorHAnsi"/>
+        </w:rPr>
+        <w:t>in order to</w:t>
+      </w:r>
+      <w:proofErr w:type="gramEnd"/>
+      <w:r>
+        <w:rPr>
+          <w:rFonts w:cstheme="minorHAnsi"/>
+        </w:rPr>
+        <w:t xml:space="preserve"> analyse fraudsters' behavioural patterns. This is where credit card fraud detection utilising machine learning algorithms comes in handy. There are two sorts of credit card fraud: online and offline fraud. </w:t>
       </w:r>
     </w:p>
     <w:p>
@@ -970,7 +1420,19 @@
         <w:rPr>
           <w:rFonts w:cstheme="minorHAnsi"/>
         </w:rPr>
-        <w:t>To apply the plan, we rely on a novel methodology based on the solution of a quadratic equation compelling challenge. The proposed technique is based on the idea that the best average model is the one that minimises the covariance between the errors of the individual models (parametric models, non-parametric models, and mixed models).</w:t>
+        <w:t xml:space="preserve">To apply the plan, </w:t>
+      </w:r>
+      <w:r>
+        <w:rPr>
+          <w:rFonts w:cstheme="minorHAnsi"/>
+        </w:rPr>
+        <w:t>it is considered</w:t>
+      </w:r>
+      <w:r>
+        <w:rPr>
+          <w:rFonts w:cstheme="minorHAnsi"/>
+        </w:rPr>
+        <w:t xml:space="preserve"> a novel methodology based on the solution of a quadratic equation compelling challenge. The proposed technique is based on the idea that the best average model is the one that minimises the covariance between the errors of the individual models (parametric models, non-parametric models, and mixed models).</w:t>
       </w:r>
     </w:p>
     <w:p>
@@ -1020,28 +1482,52 @@
         <w:rPr>
           <w:rFonts w:cstheme="minorHAnsi"/>
         </w:rPr>
-        <w:t xml:space="preserve">Most classification algorithms, which can be broadly classified as machine learning and artificial intelligence systems, are frequently not used by financial institutions due to stricter regulatory Committee requirements that support the use of parametric models for a simple and clear interpretation of the results. Despite regulatory preference for adopting the statistical framework. </w:t>
+        <w:t xml:space="preserve">Most classification algorithms, which can be broadly classified as machine learning and artificial intelligence systems, are frequently not used by financial institutions due to stricter regulatory </w:t>
       </w:r>
       <w:r>
         <w:rPr>
           <w:rFonts w:cstheme="minorHAnsi"/>
         </w:rPr>
         <w:lastRenderedPageBreak/>
-        <w:t>(Ewanchuk and Frei 2019), a growing body of evidence supports the employment of sophisticated models in credit risk assessment (Leo et al. 2019).</w:t>
-      </w:r>
-    </w:p>
-    <w:p>
-      <w:pPr>
-        <w:jc w:val="both"/>
-        <w:rPr>
-          <w:rFonts w:cstheme="minorHAnsi"/>
-        </w:rPr>
-      </w:pPr>
-      <w:r>
-        <w:rPr>
-          <w:rFonts w:cstheme="minorHAnsi"/>
-        </w:rPr>
-        <w:t>(Alaka 2017), gives a comprehensive assessment of tool selection for analysing bankruptcy prediction models and address more advanced models for credit risk calculation.</w:t>
+        <w:t xml:space="preserve">Committee requirements that support the use of parametric models for a simple and clear interpretation of the results. Despite </w:t>
+      </w:r>
+      <w:r>
+        <w:rPr>
+          <w:rFonts w:cstheme="minorHAnsi"/>
+        </w:rPr>
+        <w:t xml:space="preserve">the </w:t>
+      </w:r>
+      <w:r>
+        <w:rPr>
+          <w:rFonts w:cstheme="minorHAnsi"/>
+        </w:rPr>
+        <w:t>regulatory preference for adopting the statistical framework. (Ewanchuk and Frei 2019), a growing body of evidence supports the employment of sophisticated models in credit risk assessment (Leo et al. 2019).</w:t>
+      </w:r>
+    </w:p>
+    <w:p>
+      <w:pPr>
+        <w:jc w:val="both"/>
+        <w:rPr>
+          <w:rFonts w:cstheme="minorHAnsi"/>
+        </w:rPr>
+      </w:pPr>
+      <w:r>
+        <w:rPr>
+          <w:rFonts w:cstheme="minorHAnsi"/>
+        </w:rPr>
+        <w:t xml:space="preserve">(Alaka 2017), gives a comprehensive assessment of tool selection for analysing bankruptcy prediction models and </w:t>
+      </w:r>
+      <w:r>
+        <w:rPr>
+          <w:rFonts w:cstheme="minorHAnsi"/>
+        </w:rPr>
+        <w:t>addresses</w:t>
+      </w:r>
+      <w:r>
+        <w:rPr>
+          <w:rFonts w:cstheme="minorHAnsi"/>
+        </w:rPr>
+        <w:t xml:space="preserve"> more advanced models for credit risk calculation.</w:t>
       </w:r>
     </w:p>
     <w:p>
@@ -1083,7 +1569,7 @@
         <w:rPr>
           <w:rFonts w:cstheme="minorHAnsi"/>
         </w:rPr>
-        <w:t xml:space="preserve"> et al. 2010), used state-of-the-art non-parametric machine learning models to predict consumer credit risk default by combining transaction and credit bureau data. Their research shows that machine learning techniques may increase risk prediction more than traditional statistical approaches, and that any subsequent lender loss can significantly be improved.</w:t>
+        <w:t xml:space="preserve"> et al. 2010), used state-of-the-art non-parametric machine learning models to predict consumer credit risk default by combining transaction and credit data. The research shows that machine learning techniques may increase risk prediction more than traditional statistical approaches and that any subsequent lender loss can significantly be improved.</w:t>
       </w:r>
     </w:p>
     <w:p>
@@ -1111,7 +1597,7 @@
         <w:rPr>
           <w:rFonts w:cstheme="minorHAnsi"/>
         </w:rPr>
-        <w:t xml:space="preserve"> 2019), used a deep learning strategy based on a neural network and gradient boosting for high-dimensional data to forecast customer risk default. Their work outperforms logistic regression models in terms of performance and adaptability to the aggregate behaviour of default risk.</w:t>
+        <w:t xml:space="preserve"> 2019), used a deep learning strategy based on a neural network and gradient boosting for high-dimensional data to forecast customer risk default. The work outperforms logistic regression models in terms of performance and adaptability to the aggregate behaviour of default risk.</w:t>
       </w:r>
     </w:p>
     <w:p>
@@ -1153,7 +1639,31 @@
         <w:rPr>
           <w:rFonts w:cstheme="minorHAnsi"/>
         </w:rPr>
-        <w:t>-related factors boost the discriminating strength of the studied models, their approach is somewhat challenging to associate with the underlying company characteristics in forecasting credit risk default.</w:t>
+        <w:t>-related factors boost the discriminating strength of the studied models, the</w:t>
+      </w:r>
+      <w:r>
+        <w:rPr>
+          <w:rFonts w:cstheme="minorHAnsi"/>
+        </w:rPr>
+        <w:t xml:space="preserve"> </w:t>
+      </w:r>
+      <w:r>
+        <w:rPr>
+          <w:rFonts w:cstheme="minorHAnsi"/>
+        </w:rPr>
+        <w:t xml:space="preserve">approach is </w:t>
+      </w:r>
+      <w:r>
+        <w:rPr>
+          <w:rFonts w:cstheme="minorHAnsi"/>
+        </w:rPr>
+        <w:t>slightly</w:t>
+      </w:r>
+      <w:r>
+        <w:rPr>
+          <w:rFonts w:cstheme="minorHAnsi"/>
+        </w:rPr>
+        <w:t xml:space="preserve"> challenging to associate with the underlying company characteristics in forecasting credit risk default.</w:t>
       </w:r>
     </w:p>
     <w:p>
@@ -1195,7 +1705,19 @@
         <w:rPr>
           <w:rFonts w:cstheme="minorHAnsi"/>
         </w:rPr>
-        <w:t xml:space="preserve"> 2009) suggested a non-parametric technique based on random survival forests. The performance comparison of their proposed model with the traditional logistic regression model reveals a weak relationship of performance between training and testing samples, implying an over-fitting problem, which is primarily due to contrasting logistic regression testing sample performance better than their proposed random survival models.</w:t>
+        <w:t xml:space="preserve"> 2009) suggested a non-parametric technique based on random survival forests. The performance comparison of the</w:t>
+      </w:r>
+      <w:r>
+        <w:rPr>
+          <w:rFonts w:cstheme="minorHAnsi"/>
+        </w:rPr>
+        <w:t xml:space="preserve"> </w:t>
+      </w:r>
+      <w:r>
+        <w:rPr>
+          <w:rFonts w:cstheme="minorHAnsi"/>
+        </w:rPr>
+        <w:t>proposed model with the traditional logistic regression model reveals a weak relationship of performance between training and testing samples, implying an over-fitting problem, which is primarily due to contrasting logistic regression testing sample performance better than their proposed random survival models.</w:t>
       </w:r>
     </w:p>
     <w:p>
@@ -1279,21 +1801,27 @@
         <w:rPr>
           <w:rFonts w:cstheme="minorHAnsi"/>
         </w:rPr>
-        <w:t xml:space="preserve"> 1997) adds several advantages to the model averaging technique. Apart from the inaccuracy of the estimate, obtaining a decent estimator for the optimal weight in the first place is an open problem, and there is no such closed solution accessible, even in the case of linear models (Liang et al. 2011).</w:t>
-      </w:r>
-    </w:p>
-    <w:p>
-      <w:pPr>
-        <w:jc w:val="both"/>
-        <w:rPr>
-          <w:rFonts w:cstheme="minorHAnsi"/>
-        </w:rPr>
-      </w:pPr>
+        <w:t xml:space="preserve"> 1997) adds several advantages to the model averaging technique. Apart from the inaccuracy of the estimate, obtaining a </w:t>
+      </w:r>
       <w:r>
         <w:rPr>
           <w:rFonts w:cstheme="minorHAnsi"/>
         </w:rPr>
         <w:lastRenderedPageBreak/>
+        <w:t>decent estimator for the optimal weight in the first place is an open problem, and there is no such closed solution accessible, even in the case of linear models (Liang et al. 2011).</w:t>
+      </w:r>
+    </w:p>
+    <w:p>
+      <w:pPr>
+        <w:jc w:val="both"/>
+        <w:rPr>
+          <w:rFonts w:cstheme="minorHAnsi"/>
+        </w:rPr>
+      </w:pPr>
+      <w:r>
+        <w:rPr>
+          <w:rFonts w:cstheme="minorHAnsi"/>
+        </w:rPr>
         <w:t>The literature generally supports parametric, non-parametric, and ensemble model-averaging methodologies. Model averaging appears to be of importance for reducing prediction error as well as better reflecting model selection uncertainty (Buckland 1997; Madigan and Raftery 1994).</w:t>
       </w:r>
     </w:p>
@@ -1322,77 +1850,315 @@
         <w:rPr>
           <w:rFonts w:cstheme="minorHAnsi"/>
         </w:rPr>
-        <w:t xml:space="preserve"> 2016) assumed that estimated model weights are beneficial in general since they are bias-free and have identical prediction variance, but this does not indicate that calculated equal weights are preferable. This field of study, to our knowledge, might be expanded by offering numerous suggestions for selecting weights, and the methodological approach outlined in this work is an effort in this direction to improve model predictive performance.</w:t>
-      </w:r>
-    </w:p>
-    <w:p>
-      <w:pPr>
-        <w:jc w:val="both"/>
-        <w:rPr>
-          <w:rFonts w:cstheme="minorHAnsi"/>
-        </w:rPr>
-      </w:pPr>
-      <w:r>
-        <w:rPr>
-          <w:rFonts w:cstheme="minorHAnsi"/>
-        </w:rPr>
-        <w:t>It is critical to understand that machines are not born intelligent. In general, supervised learning algorithms are trained to be clever by employing information gained from previous data. As a result, the historical data and learning algorithms are likely to prejudice the robots. The bias might render a computer incapable of dealing with undesirable scenarios for which it has not previously been taught. A human, on the other hand, can deal with such a problem, either by utilising his or her own abilities or by collaborating with others. So, should we employ machine intelligence to approve credit cards automatically? Instead of full automation, we believe that machine intelligence may be leveraged to aid people in the credit card acceptance process. (Mehrabi, N. 2019).</w:t>
-      </w:r>
-    </w:p>
-    <w:p>
-      <w:pPr>
-        <w:jc w:val="both"/>
-        <w:rPr>
-          <w:rFonts w:cstheme="minorHAnsi"/>
-        </w:rPr>
-      </w:pPr>
-      <w:r>
-        <w:rPr>
-          <w:rFonts w:cstheme="minorHAnsi"/>
-        </w:rPr>
-        <w:t>Existing machine learning approaches generally assist the decision-making process by predicting or recommending the output of an observation. However, it is quite often reported in the literature that the end-users are sceptical about the trustworthiness of such a recommendation. It may be more prevalent in sensitive areas like finance, healthcare etc. Significantly, it is not possible for a machine to correctly recommend the approval of all credit card applications. Even if a machine is tested to be sufficiently accurate, unexpected behaviour could be possible in a real banking environment. The availability of recommendation confidence can help in such circumstances. (</w:t>
-      </w:r>
-      <w:proofErr w:type="spellStart"/>
-      <w:r>
-        <w:rPr>
-          <w:rFonts w:cstheme="minorHAnsi"/>
-        </w:rPr>
-        <w:t>Toreini</w:t>
-      </w:r>
-      <w:proofErr w:type="spellEnd"/>
-      <w:r>
-        <w:rPr>
-          <w:rFonts w:cstheme="minorHAnsi"/>
-        </w:rPr>
-        <w:t>, E. 2020)</w:t>
-      </w:r>
-    </w:p>
-    <w:p>
-      <w:pPr>
-        <w:jc w:val="both"/>
-        <w:rPr>
-          <w:rFonts w:cstheme="minorHAnsi"/>
-        </w:rPr>
-      </w:pPr>
-      <w:r>
-        <w:rPr>
-          <w:rFonts w:cstheme="minorHAnsi"/>
-        </w:rPr>
-        <w:t xml:space="preserve">According to the credit card statistics presented by the Central Bank of Ireland in April 2022, it is noteworthy how the use of credit cards has increased compared to the previous year, due to the recent pandemic affecting consumer behaviour. Overtime banks build an extensive customer database that can be analysed to evaluate the bank’s performance and make strategic decisions based on customers’ experience behaviour, this is a process that is still improving to find better accuracy and precise model, and this is the reason why banks are always working on their customer experience, and adapting to changes and new trends; not all customers behave similarly regarding financial behaviour; therefore, a different treatment should be given to those who meet certainly profitable, this is becoming increasingly challenging for banks, especially for the credibility that a new customer must build by proving to the financial institution that they can be responsible with the debt acquired, at the same time the system will assign a score to the customer according to how the client managed the debt, as a bank record for future applications. </w:t>
-      </w:r>
-    </w:p>
-    <w:p>
-      <w:pPr>
-        <w:jc w:val="both"/>
-        <w:rPr>
-          <w:rFonts w:cstheme="minorHAnsi"/>
-        </w:rPr>
-      </w:pPr>
-      <w:r>
-        <w:rPr>
-          <w:rFonts w:cstheme="minorHAnsi"/>
-        </w:rPr>
-        <w:t xml:space="preserve">There are different studies about credit card prediction, however, it’s a topic that is still improving to achieve the ideal performance for banks, this makes it a trending topic since the fact that it will always look to develop new technologies. The research suggests using machine intelligence to automatize processes, nevertheless, this procedure is still depending on a final decision from a human to analyse and determine if the applicant is suitable for the financial portfolio, which means the machine cannot take the decision to trust or not based on the result, there are many factors which can help to consider or refused the applicant. </w:t>
+        <w:t xml:space="preserve"> 2016) assumed that estimated model weights are beneficial in general since they are bias-free and have identical prediction variance, but this does not indicate that calculated equal weights are preferable. This field of study, to </w:t>
+      </w:r>
+      <w:r>
+        <w:rPr>
+          <w:rFonts w:cstheme="minorHAnsi"/>
+        </w:rPr>
+        <w:t xml:space="preserve">the </w:t>
+      </w:r>
+      <w:r>
+        <w:rPr>
+          <w:rFonts w:cstheme="minorHAnsi"/>
+        </w:rPr>
+        <w:t>knowledge, might be expanded by offering numerous suggestions for selecting weights, and the methodological approach outlined in this work is an effort in this direction to improve model predictive performance.</w:t>
+      </w:r>
+    </w:p>
+    <w:p>
+      <w:pPr>
+        <w:jc w:val="both"/>
+        <w:rPr>
+          <w:rFonts w:cstheme="minorHAnsi"/>
+        </w:rPr>
+      </w:pPr>
+      <w:r>
+        <w:rPr>
+          <w:rFonts w:cstheme="minorHAnsi"/>
+        </w:rPr>
+        <w:t xml:space="preserve">It is critical to understand that machines are not born intelligent. In general, supervised learning algorithms are trained to be clever by employing information gained from previous data. As a result, the historical data and learning algorithms are likely to prejudice the </w:t>
+      </w:r>
+      <w:r>
+        <w:rPr>
+          <w:rFonts w:cstheme="minorHAnsi"/>
+        </w:rPr>
+        <w:t>machines</w:t>
+      </w:r>
+      <w:r>
+        <w:rPr>
+          <w:rFonts w:cstheme="minorHAnsi"/>
+        </w:rPr>
+        <w:t xml:space="preserve">. The bias might render a computer incapable of dealing with undesirable scenarios for which it has not previously been taught. A human, on the other hand, can deal with such a problem, either by </w:t>
+      </w:r>
+      <w:r>
+        <w:rPr>
+          <w:rFonts w:cstheme="minorHAnsi"/>
+        </w:rPr>
+        <w:t>its</w:t>
+      </w:r>
+      <w:r>
+        <w:rPr>
+          <w:rFonts w:cstheme="minorHAnsi"/>
+        </w:rPr>
+        <w:t xml:space="preserve"> own abilities or by collaborating with others. (Mehrabi, N. 2019).</w:t>
+      </w:r>
+    </w:p>
+    <w:p>
+      <w:pPr>
+        <w:jc w:val="both"/>
+        <w:rPr>
+          <w:rFonts w:cstheme="minorHAnsi"/>
+        </w:rPr>
+      </w:pPr>
+      <w:r>
+        <w:rPr>
+          <w:rFonts w:cstheme="minorHAnsi"/>
+        </w:rPr>
+        <w:t xml:space="preserve">Existing machine learning approaches generally assist the decision-making process by predicting or recommending the output of an observation. However, it is quite often reported in the literature that the end-users are </w:t>
+      </w:r>
+      <w:r>
+        <w:rPr>
+          <w:rFonts w:cstheme="minorHAnsi"/>
+        </w:rPr>
+        <w:t>unreliable</w:t>
+      </w:r>
+      <w:r>
+        <w:rPr>
+          <w:rFonts w:cstheme="minorHAnsi"/>
+        </w:rPr>
+        <w:t xml:space="preserve"> about the trustworthiness of such a recommendation. It may be more prevalent in sensitive areas like finance, healthcare etc. </w:t>
+      </w:r>
+    </w:p>
+    <w:p>
+      <w:pPr>
+        <w:jc w:val="both"/>
+        <w:rPr>
+          <w:rFonts w:cstheme="minorHAnsi"/>
+        </w:rPr>
+      </w:pPr>
+      <w:r>
+        <w:rPr>
+          <w:rFonts w:cstheme="minorHAnsi"/>
+        </w:rPr>
+        <w:t>Overtime banks build an extensive customer database that can be analysed to evaluate the bank’s performance and make strategic decisions based on customers’ experience behaviour</w:t>
+      </w:r>
+      <w:r>
+        <w:rPr>
+          <w:rFonts w:cstheme="minorHAnsi"/>
+        </w:rPr>
+        <w:t>.</w:t>
+      </w:r>
+      <w:r>
+        <w:rPr>
+          <w:rFonts w:cstheme="minorHAnsi"/>
+        </w:rPr>
+        <w:t xml:space="preserve"> </w:t>
+      </w:r>
+      <w:r>
+        <w:rPr>
+          <w:rFonts w:cstheme="minorHAnsi"/>
+        </w:rPr>
+        <w:t>This</w:t>
+      </w:r>
+      <w:r>
+        <w:rPr>
+          <w:rFonts w:cstheme="minorHAnsi"/>
+        </w:rPr>
+        <w:t xml:space="preserve"> is a process that is still improving to find better accuracy and precise </w:t>
+      </w:r>
+      <w:r>
+        <w:rPr>
+          <w:rFonts w:cstheme="minorHAnsi"/>
+        </w:rPr>
+        <w:t>models</w:t>
+      </w:r>
+      <w:r>
+        <w:rPr>
+          <w:rFonts w:cstheme="minorHAnsi"/>
+        </w:rPr>
+        <w:t xml:space="preserve">, and this is the reason why banks are always working on their customer </w:t>
+      </w:r>
+      <w:r>
+        <w:rPr>
+          <w:rFonts w:cstheme="minorHAnsi"/>
+        </w:rPr>
+        <w:t>experience and</w:t>
+      </w:r>
+      <w:r>
+        <w:rPr>
+          <w:rFonts w:cstheme="minorHAnsi"/>
+        </w:rPr>
+        <w:t xml:space="preserve"> adapting to changes and new trends</w:t>
+      </w:r>
+      <w:r>
+        <w:rPr>
+          <w:rFonts w:cstheme="minorHAnsi"/>
+        </w:rPr>
+        <w:t>. Not</w:t>
+      </w:r>
+      <w:r>
+        <w:rPr>
+          <w:rFonts w:cstheme="minorHAnsi"/>
+        </w:rPr>
+        <w:t xml:space="preserve"> all customers behave similarly regarding financial </w:t>
+      </w:r>
+      <w:r>
+        <w:rPr>
+          <w:rFonts w:cstheme="minorHAnsi"/>
+        </w:rPr>
+        <w:t>actions</w:t>
+      </w:r>
+      <w:r>
+        <w:rPr>
+          <w:rFonts w:cstheme="minorHAnsi"/>
+        </w:rPr>
+        <w:t xml:space="preserve">; therefore, a different treatment should be given to those who meet certainly profitable, this is becoming </w:t>
+      </w:r>
+      <w:r>
+        <w:rPr>
+          <w:rFonts w:cstheme="minorHAnsi"/>
+        </w:rPr>
+        <w:t xml:space="preserve">a big </w:t>
+      </w:r>
+      <w:r>
+        <w:rPr>
+          <w:rFonts w:cstheme="minorHAnsi"/>
+        </w:rPr>
+        <w:t>challeng</w:t>
+      </w:r>
+      <w:r>
+        <w:rPr>
+          <w:rFonts w:cstheme="minorHAnsi"/>
+        </w:rPr>
+        <w:t xml:space="preserve">e </w:t>
+      </w:r>
+      <w:r>
+        <w:rPr>
+          <w:rFonts w:cstheme="minorHAnsi"/>
+        </w:rPr>
+        <w:t xml:space="preserve">for banks, especially for the credibility that a new customer </w:t>
+      </w:r>
+      <w:r>
+        <w:rPr>
+          <w:rFonts w:cstheme="minorHAnsi"/>
+        </w:rPr>
+        <w:t>must</w:t>
+      </w:r>
+      <w:r>
+        <w:rPr>
+          <w:rFonts w:cstheme="minorHAnsi"/>
+        </w:rPr>
+        <w:t xml:space="preserve"> build</w:t>
+      </w:r>
+      <w:r>
+        <w:rPr>
+          <w:rFonts w:cstheme="minorHAnsi"/>
+        </w:rPr>
+        <w:t>,</w:t>
+      </w:r>
+      <w:r>
+        <w:rPr>
+          <w:rFonts w:cstheme="minorHAnsi"/>
+        </w:rPr>
+        <w:t xml:space="preserve"> proving</w:t>
+      </w:r>
+      <w:r>
+        <w:rPr>
+          <w:rFonts w:cstheme="minorHAnsi"/>
+        </w:rPr>
+        <w:t xml:space="preserve"> </w:t>
+      </w:r>
+      <w:r>
+        <w:rPr>
+          <w:rFonts w:cstheme="minorHAnsi"/>
+        </w:rPr>
+        <w:t>consistency</w:t>
+      </w:r>
+      <w:r>
+        <w:rPr>
+          <w:rFonts w:cstheme="minorHAnsi"/>
+        </w:rPr>
+        <w:t xml:space="preserve"> </w:t>
+      </w:r>
+      <w:r>
+        <w:rPr>
+          <w:rFonts w:cstheme="minorHAnsi"/>
+        </w:rPr>
+        <w:t xml:space="preserve">to the institution </w:t>
+      </w:r>
+      <w:r>
+        <w:rPr>
+          <w:rFonts w:cstheme="minorHAnsi"/>
+        </w:rPr>
+        <w:t>so that</w:t>
+      </w:r>
+      <w:r>
+        <w:rPr>
+          <w:rFonts w:cstheme="minorHAnsi"/>
+        </w:rPr>
+        <w:t xml:space="preserve">, </w:t>
+      </w:r>
+      <w:r>
+        <w:rPr>
+          <w:rFonts w:cstheme="minorHAnsi"/>
+        </w:rPr>
+        <w:t>can be considered</w:t>
+      </w:r>
+      <w:r>
+        <w:rPr>
+          <w:rFonts w:cstheme="minorHAnsi"/>
+        </w:rPr>
+        <w:t xml:space="preserve"> for </w:t>
+      </w:r>
+      <w:r>
+        <w:rPr>
+          <w:rFonts w:cstheme="minorHAnsi"/>
+        </w:rPr>
+        <w:t>upcoming</w:t>
+      </w:r>
+      <w:r>
+        <w:rPr>
+          <w:rFonts w:cstheme="minorHAnsi"/>
+        </w:rPr>
+        <w:t xml:space="preserve"> applications. </w:t>
+      </w:r>
+    </w:p>
+    <w:p>
+      <w:pPr>
+        <w:jc w:val="both"/>
+        <w:rPr>
+          <w:rFonts w:cstheme="minorHAnsi"/>
+        </w:rPr>
+      </w:pPr>
+      <w:r>
+        <w:rPr>
+          <w:rFonts w:cstheme="minorHAnsi"/>
+        </w:rPr>
+        <w:t>Credit card companies utilise rule-based systems and other tools to identify fraud. One method is to utilise sophisticated fraud detection software. The programme examines the transactions and determines whether they are f</w:t>
+      </w:r>
+      <w:r>
+        <w:rPr>
+          <w:rFonts w:cstheme="minorHAnsi"/>
+        </w:rPr>
+        <w:t>raud</w:t>
+      </w:r>
+      <w:r>
+        <w:rPr>
+          <w:rFonts w:cstheme="minorHAnsi"/>
+        </w:rPr>
+        <w:t xml:space="preserve"> or </w:t>
+      </w:r>
+      <w:r>
+        <w:rPr>
+          <w:rFonts w:cstheme="minorHAnsi"/>
+        </w:rPr>
+        <w:t>legit</w:t>
+      </w:r>
+      <w:r>
+        <w:rPr>
+          <w:rFonts w:cstheme="minorHAnsi"/>
+        </w:rPr>
+        <w:t xml:space="preserve"> based on past knowledge. Another method used by credit card issuers is to look for patterns used by credit card holders, which means that if the card holder always uses the card in the same way, but suddenly a transaction falls outside of the card holder's normal pattern, the credit card company investigates whether that transaction is valid or not.</w:t>
       </w:r>
     </w:p>
     <w:p>
@@ -1430,7 +2196,6 @@
           <w:sz w:val="24"/>
           <w:szCs w:val="26"/>
         </w:rPr>
-        <w:lastRenderedPageBreak/>
         <w:t>Types of electronic frauds.</w:t>
       </w:r>
       <w:bookmarkEnd w:id="9"/>
@@ -1488,6 +2253,7 @@
         <w:rPr>
           <w:rFonts w:cstheme="minorHAnsi"/>
         </w:rPr>
+        <w:lastRenderedPageBreak/>
         <w:t>Virtual cards are used to commit fraud online, typically through the internet or phone, by getting credit card information illegally. Physical cards are used to commit fraud offline; the attacker must take the credit card.</w:t>
       </w:r>
     </w:p>
@@ -1674,7 +2440,21 @@
         <w:rPr>
           <w:rFonts w:cstheme="minorHAnsi"/>
         </w:rPr>
-        <w:t>Credit Card Information Buyers: These are a group of fraudsters with limited IT abilities who obtained stolen or hacked credit card information from an illicit website in order to purchase goods and services digitally.</w:t>
+        <w:t xml:space="preserve">Credit Card Information Buyers: These are a group of fraudsters with limited IT abilities who obtained stolen or hacked credit card information from an illicit website </w:t>
+      </w:r>
+      <w:proofErr w:type="gramStart"/>
+      <w:r>
+        <w:rPr>
+          <w:rFonts w:cstheme="minorHAnsi"/>
+        </w:rPr>
+        <w:t>in order to</w:t>
+      </w:r>
+      <w:proofErr w:type="gramEnd"/>
+      <w:r>
+        <w:rPr>
+          <w:rFonts w:cstheme="minorHAnsi"/>
+        </w:rPr>
+        <w:t xml:space="preserve"> purchase goods and services digitally.</w:t>
       </w:r>
     </w:p>
     <w:p>
@@ -1796,7 +2576,6 @@
         <w:rPr>
           <w:rFonts w:cstheme="minorHAnsi"/>
         </w:rPr>
-        <w:lastRenderedPageBreak/>
         <w:t xml:space="preserve">Credit card fraud generating software: this is computer software that creates genuine credit card numbers as well as expiration dates. These generators provide a list of credit card account numbers based on a single account number. The programme operates by utilising the mathematical Luhm method, which is used by card issuers to produce additional acceptable card number combinations. This allows the user to generate as many numbers as he wants in the shape of any credit card format (T. P. </w:t>
       </w:r>
       <w:proofErr w:type="spellStart"/>
@@ -1843,6 +2622,7 @@
         <w:rPr>
           <w:rFonts w:cstheme="minorHAnsi"/>
         </w:rPr>
+        <w:lastRenderedPageBreak/>
         <w:t>Physically stolen credit card information: A fraudster steals the card and uses the information for illicit purposes. It is possibly the most difficult type of traditional credit card fraud to combat.</w:t>
       </w:r>
     </w:p>
@@ -1922,7 +2702,21 @@
         <w:rPr>
           <w:rFonts w:cstheme="minorHAnsi"/>
         </w:rPr>
-        <w:t xml:space="preserve"> 2013). While merchant sites provide low-cost services to users and ask them to fill out their personal information, a fraudster can obtain a large number of credits cards.</w:t>
+        <w:t xml:space="preserve"> 2013). While merchant sites provide low-cost services to users and ask them to fill out their personal information, a fraudster can obtain </w:t>
+      </w:r>
+      <w:proofErr w:type="gramStart"/>
+      <w:r>
+        <w:rPr>
+          <w:rFonts w:cstheme="minorHAnsi"/>
+        </w:rPr>
+        <w:t>a large number of</w:t>
+      </w:r>
+      <w:proofErr w:type="gramEnd"/>
+      <w:r>
+        <w:rPr>
+          <w:rFonts w:cstheme="minorHAnsi"/>
+        </w:rPr>
+        <w:t xml:space="preserve"> credits cards.</w:t>
       </w:r>
     </w:p>
     <w:p>
@@ -2008,7 +2802,21 @@
         <w:rPr>
           <w:rFonts w:cstheme="minorHAnsi"/>
         </w:rPr>
-        <w:t xml:space="preserve">Several problems stated below must be solved in order to properly accomplish fraud detection solution and best practise performance (S. </w:t>
+        <w:t xml:space="preserve">Several problems stated below must be solved </w:t>
+      </w:r>
+      <w:proofErr w:type="gramStart"/>
+      <w:r>
+        <w:rPr>
+          <w:rFonts w:cstheme="minorHAnsi"/>
+        </w:rPr>
+        <w:t>in order to</w:t>
+      </w:r>
+      <w:proofErr w:type="gramEnd"/>
+      <w:r>
+        <w:rPr>
+          <w:rFonts w:cstheme="minorHAnsi"/>
+        </w:rPr>
+        <w:t xml:space="preserve"> properly accomplish fraud detection solution and best practise performance (S. </w:t>
       </w:r>
       <w:proofErr w:type="spellStart"/>
       <w:r>
@@ -2164,7 +2972,6 @@
         <w:rPr>
           <w:rFonts w:cstheme="minorHAnsi"/>
         </w:rPr>
-        <w:lastRenderedPageBreak/>
         <w:t>A lack of standard metrics: The need of standardising access to and comparing good and negative results of fraud detection systems cannot be overstated.</w:t>
       </w:r>
     </w:p>
@@ -2492,7 +3299,7 @@
           <w:sz w:val="24"/>
           <w:szCs w:val="24"/>
         </w:rPr>
-        <w:t>Dealing</w:t>
+        <w:t xml:space="preserve">Dealing with Fraud Detection </w:t>
       </w:r>
       <w:r>
         <w:rPr>
@@ -2500,14 +3307,6 @@
           <w:sz w:val="24"/>
           <w:szCs w:val="24"/>
         </w:rPr>
-        <w:t xml:space="preserve"> with Fraud Detection </w:t>
-      </w:r>
-      <w:r>
-        <w:rPr>
-          <w:rFonts w:cstheme="minorHAnsi"/>
-          <w:sz w:val="24"/>
-          <w:szCs w:val="24"/>
-        </w:rPr>
         <w:t>Approaches</w:t>
       </w:r>
     </w:p>
@@ -2522,54 +3321,175 @@
         <w:rPr>
           <w:rFonts w:cstheme="minorHAnsi"/>
         </w:rPr>
-        <w:t>When dealing with fraud detection systems, there are many</w:t>
-      </w:r>
-      <w:r>
-        <w:rPr>
-          <w:rFonts w:cstheme="minorHAnsi"/>
-        </w:rPr>
-        <w:t xml:space="preserve"> </w:t>
-      </w:r>
-      <w:r>
-        <w:rPr>
-          <w:rFonts w:cstheme="minorHAnsi"/>
-        </w:rPr>
-        <w:t xml:space="preserve">difficulties to address, but four primary concerns are frequently addressed: </w:t>
-      </w:r>
-    </w:p>
-    <w:p>
-      <w:pPr>
-        <w:jc w:val="both"/>
-        <w:rPr>
-          <w:rFonts w:cstheme="minorHAnsi"/>
-        </w:rPr>
-      </w:pPr>
-      <w:r>
-        <w:rPr>
-          <w:rFonts w:cstheme="minorHAnsi"/>
-        </w:rPr>
-        <w:t xml:space="preserve">To begin, idea drift is an issue that arises when a model has been trained and has learned a specific pattern of the consumer or imposter's activity, but then the behaviour changes. That is, the model is not successfully dynamic and does not adapt as quickly as the behaviour changes. As a result, it is </w:t>
+        <w:t xml:space="preserve">When dealing with fraud detection systems, there are many difficulties to address, but four primary concerns are frequently addressed: </w:t>
+      </w:r>
+    </w:p>
+    <w:p>
+      <w:pPr>
+        <w:jc w:val="both"/>
+        <w:rPr>
+          <w:rFonts w:cstheme="minorHAnsi"/>
+        </w:rPr>
+      </w:pPr>
+      <w:r>
+        <w:rPr>
+          <w:rFonts w:cstheme="minorHAnsi"/>
+        </w:rPr>
+        <w:t>To begin, idea drift is an issue that arises when a model has been trained and has learned a specific pattern of the consumer or imposter's activity, but then the behaviour changes. That is, the model is not successfully dynamic and does not adapt as quickly as the behaviour changes. As a result, it is critical for the efficiently recognise and categorise fraudulent activities as well as valid transactions. Second, there is a skewed class distribution. One of the most crucial difficulties confronting FDS is the highly unbalanced data.</w:t>
+      </w:r>
+    </w:p>
+    <w:p>
+      <w:pPr>
+        <w:jc w:val="both"/>
+        <w:rPr>
+          <w:rFonts w:cstheme="minorHAnsi"/>
+        </w:rPr>
+      </w:pPr>
+      <w:r>
+        <w:rPr>
+          <w:rFonts w:cstheme="minorHAnsi"/>
+        </w:rPr>
+        <w:t xml:space="preserve">There are several techniques to solve this challenge, including data-level and algorithmic-level approaches. Third, the vast volume of data and its high dimensionality make data mining and detection </w:t>
       </w:r>
       <w:r>
         <w:rPr>
           <w:rFonts w:cstheme="minorHAnsi"/>
         </w:rPr>
         <w:lastRenderedPageBreak/>
-        <w:t>critical for the efficiently recognise and categorise fraudulent activities as well as valid transactions. Second, there is a skewed class distribution. One of the most crucial difficulties confronting FDS is the highly unbalanced data.</w:t>
-      </w:r>
-    </w:p>
-    <w:p>
-      <w:pPr>
-        <w:jc w:val="both"/>
-        <w:rPr>
-          <w:rFonts w:cstheme="minorHAnsi"/>
-        </w:rPr>
-      </w:pPr>
-      <w:r>
-        <w:rPr>
-          <w:rFonts w:cstheme="minorHAnsi"/>
-        </w:rPr>
-        <w:t>There are several techniques to solve this challenge, including data-level and algorithmic-level approaches. Third, the vast volume of data and its high dimensionality make data mining and detection extremely difficult [18]. As a result, data reduction technologies such as dimensionality and numerosity reduction are commonly used. Principal Component Analysis (PCA) is a popular method for reducing dimensionality. Finally, the difficulty of real-time detection demonstrates the need of the system detecting fraud early in order to stop it or take action quickly. Various strategies, including Very Fast Decision Tree (VFDT) [35] and Self-Organization Map (SOM), have been used to improve real-time detection.</w:t>
+        <w:t xml:space="preserve">extremely difficult [18]. As a result, data reduction technologies such as dimensionality and numerosity reduction are commonly used. Principal Component Analysis (PCA) is a popular method for reducing dimensionality. Finally, the difficulty of real-time detection demonstrates the need of the system detecting fraud early </w:t>
+      </w:r>
+      <w:proofErr w:type="gramStart"/>
+      <w:r>
+        <w:rPr>
+          <w:rFonts w:cstheme="minorHAnsi"/>
+        </w:rPr>
+        <w:t>in order to</w:t>
+      </w:r>
+      <w:proofErr w:type="gramEnd"/>
+      <w:r>
+        <w:rPr>
+          <w:rFonts w:cstheme="minorHAnsi"/>
+        </w:rPr>
+        <w:t xml:space="preserve"> stop it or take action quickly. Various strategies, including Very Fast Decision Tree (VFDT) [35] and Self-Organization Map (SOM), have been used to improve real-time detection.</w:t>
+      </w:r>
+    </w:p>
+    <w:p>
+      <w:pPr>
+        <w:jc w:val="both"/>
+        <w:rPr>
+          <w:rFonts w:cstheme="minorHAnsi"/>
+        </w:rPr>
+      </w:pPr>
+    </w:p>
+    <w:p>
+      <w:pPr>
+        <w:pStyle w:val="ListParagraph"/>
+        <w:numPr>
+          <w:ilvl w:val="0"/>
+          <w:numId w:val="19"/>
+        </w:numPr>
+        <w:jc w:val="both"/>
+        <w:rPr>
+          <w:rFonts w:cstheme="minorHAnsi"/>
+        </w:rPr>
+      </w:pPr>
+      <w:r>
+        <w:rPr>
+          <w:rFonts w:cstheme="minorHAnsi"/>
+        </w:rPr>
+        <w:t>Supervised Machine Learning</w:t>
+      </w:r>
+    </w:p>
+    <w:p>
+      <w:pPr>
+        <w:jc w:val="both"/>
+        <w:rPr>
+          <w:rFonts w:cstheme="minorHAnsi"/>
+        </w:rPr>
+      </w:pPr>
+      <w:r>
+        <w:rPr>
+          <w:rFonts w:cstheme="minorHAnsi"/>
+        </w:rPr>
+        <w:t xml:space="preserve">Supervised learning is the process of categorising a new data point in the presence of labelled data. In other words, it </w:t>
+      </w:r>
+      <w:proofErr w:type="gramStart"/>
+      <w:r>
+        <w:rPr>
+          <w:rFonts w:cstheme="minorHAnsi"/>
+        </w:rPr>
+        <w:t>use</w:t>
+      </w:r>
+      <w:proofErr w:type="gramEnd"/>
+      <w:r>
+        <w:rPr>
+          <w:rFonts w:cstheme="minorHAnsi"/>
+        </w:rPr>
+        <w:t xml:space="preserve"> labelled data to train models for categorization of fresh data sets. Labelled data, for example, implies that we know which occurrences are anomalies in areas where classification algorithms are utilised for anomaly identification.</w:t>
+      </w:r>
+    </w:p>
+    <w:p>
+      <w:pPr>
+        <w:jc w:val="both"/>
+        <w:rPr>
+          <w:rFonts w:cstheme="minorHAnsi"/>
+        </w:rPr>
+      </w:pPr>
+      <w:proofErr w:type="spellStart"/>
+      <w:r>
+        <w:rPr>
+          <w:rFonts w:cstheme="minorHAnsi"/>
+        </w:rPr>
+        <w:t>KNearest</w:t>
+      </w:r>
+      <w:proofErr w:type="spellEnd"/>
+      <w:r>
+        <w:rPr>
+          <w:rFonts w:cstheme="minorHAnsi"/>
+        </w:rPr>
+        <w:t xml:space="preserve"> Neighbour (KNN), Support Vector Machine (SVM), Decision Tree (DT), and Random Forest (RF) are some categorization algorithms used in fraud detection.</w:t>
+      </w:r>
+    </w:p>
+    <w:p>
+      <w:pPr>
+        <w:jc w:val="both"/>
+        <w:rPr>
+          <w:rFonts w:cstheme="minorHAnsi"/>
+        </w:rPr>
+      </w:pPr>
+      <w:r>
+        <w:rPr>
+          <w:rFonts w:cstheme="minorHAnsi"/>
+        </w:rPr>
+        <w:t>One of the most basic machine learning classifiers is the KNN algorithm. A data point is categorised by its nearest neighbours in this technique.</w:t>
+      </w:r>
+    </w:p>
+    <w:p>
+      <w:pPr>
+        <w:jc w:val="both"/>
+        <w:rPr>
+          <w:rFonts w:cstheme="minorHAnsi"/>
+        </w:rPr>
+      </w:pPr>
+      <w:r>
+        <w:rPr>
+          <w:rFonts w:cstheme="minorHAnsi"/>
+        </w:rPr>
+        <w:t>KNN was proposed as an efficient algorithm for credit card fraud detection and was offered as a precise way for reducing the amount of false alerts and detecting fraudulent transactions.</w:t>
+      </w:r>
+    </w:p>
+    <w:p>
+      <w:pPr>
+        <w:jc w:val="both"/>
+        <w:rPr>
+          <w:rFonts w:cstheme="minorHAnsi"/>
+        </w:rPr>
+      </w:pPr>
+      <w:r>
+        <w:rPr>
+          <w:rFonts w:cstheme="minorHAnsi"/>
+        </w:rPr>
+        <w:t xml:space="preserve"> The approach is a discriminative algorithm for partitioning the data space for a given labelled data set by finding an ideal hyperplane (a decision boundary in binary case). The authors examined the usage of SVM as a credit card fraud detection approach in high dimensional data sets and determined that this algorithm produces better results when utilising small data sets.</w:t>
       </w:r>
     </w:p>
     <w:p>
@@ -2667,30 +3587,58 @@
         <w:rPr>
           <w:rFonts w:cstheme="minorHAnsi"/>
         </w:rPr>
-        <w:t>SMOTE stands for Synthetic Minority Over-sampling Technique.</w:t>
-      </w:r>
-    </w:p>
-    <w:p>
-      <w:pPr>
-        <w:jc w:val="both"/>
-        <w:rPr>
-          <w:rFonts w:cstheme="minorHAnsi"/>
-        </w:rPr>
-      </w:pPr>
-      <w:r>
-        <w:rPr>
-          <w:rFonts w:cstheme="minorHAnsi"/>
-        </w:rPr>
-        <w:t>SMOTE is a famous approach for rebalancing datasets that was created by Chawla BCHK02. Rather than oversampling with replacement, it seeks to generate new minority class examples (synthetic instances) by interpolating between multiple nearby minority cases. As a result, it reduces the problem of training data overfitting. The nearest neighbours of minority cases are chosen at random depending on the degree of oversampling necessary.</w:t>
-      </w:r>
-    </w:p>
-    <w:p>
-      <w:pPr>
-        <w:jc w:val="both"/>
-        <w:rPr>
-          <w:rFonts w:cstheme="minorHAnsi"/>
-        </w:rPr>
-      </w:pPr>
+        <w:t>Imbalanced Dataset</w:t>
+      </w:r>
+    </w:p>
+    <w:p>
+      <w:pPr>
+        <w:jc w:val="both"/>
+        <w:rPr>
+          <w:rFonts w:cstheme="minorHAnsi"/>
+        </w:rPr>
+      </w:pPr>
+      <w:r>
+        <w:rPr>
+          <w:rFonts w:cstheme="minorHAnsi"/>
+        </w:rPr>
+        <w:t xml:space="preserve">This </w:t>
+      </w:r>
+      <w:r>
+        <w:rPr>
+          <w:rFonts w:cstheme="minorHAnsi"/>
+        </w:rPr>
+        <w:t>section</w:t>
+      </w:r>
+      <w:r>
+        <w:rPr>
+          <w:rFonts w:cstheme="minorHAnsi"/>
+        </w:rPr>
+        <w:t xml:space="preserve"> discusses numerous techniques </w:t>
+      </w:r>
+      <w:r>
+        <w:rPr>
+          <w:rFonts w:cstheme="minorHAnsi"/>
+        </w:rPr>
+        <w:t xml:space="preserve">for </w:t>
+      </w:r>
+      <w:r>
+        <w:rPr>
+          <w:rFonts w:cstheme="minorHAnsi"/>
+        </w:rPr>
+        <w:t xml:space="preserve">resolving the class imbalance problem. The techniques may be divided into three categories: resampling approaches, ensemble-based approaches, and cost-sensitive learning approaches. This thesis only addresses the resampling strategy and the ensemble-based approach, which will be discussed in detail in the next parts. </w:t>
+      </w:r>
+      <w:r>
+        <w:rPr>
+          <w:rFonts w:cstheme="minorHAnsi"/>
+        </w:rPr>
+        <w:t>C</w:t>
+      </w:r>
+      <w:r>
+        <w:rPr>
+          <w:rFonts w:cstheme="minorHAnsi"/>
+        </w:rPr>
+        <w:t>ost-sensitive learning considers misclassification costs. In the medical diagnosis of cancer, for example, the cost of misclassifying a malignancy is substantially higher than the cost of projecting that a healthy individual has cancer. As a result, by weighting the misclassification cost of the minority class more severely than that of the majority class, the model's true positive rate may be increased.</w:t>
+      </w:r>
     </w:p>
     <w:p>
       <w:pPr>
@@ -2708,7 +3656,172 @@
         <w:rPr>
           <w:rFonts w:cstheme="minorHAnsi"/>
         </w:rPr>
-        <w:t xml:space="preserve">SMOTE and Tomek Link removal combined </w:t>
+        <w:lastRenderedPageBreak/>
+        <w:t xml:space="preserve">Resampling approach </w:t>
+      </w:r>
+    </w:p>
+    <w:p>
+      <w:pPr>
+        <w:jc w:val="both"/>
+        <w:rPr>
+          <w:rFonts w:cstheme="minorHAnsi"/>
+        </w:rPr>
+      </w:pPr>
+      <w:r>
+        <w:rPr>
+          <w:rFonts w:cstheme="minorHAnsi"/>
+        </w:rPr>
+        <w:t>Most prediction models perform poorly in the context of an uneven class distribution. As a result, some data preparation must be conducted prior to delivering data as input to the model. In the event of a class imbalance problem, such data pretreatment is carried out utilising a data level method known as resampling. There are three types of resampling methods: under sampling, oversampling, and hybrid.</w:t>
+      </w:r>
+    </w:p>
+    <w:p>
+      <w:pPr>
+        <w:jc w:val="both"/>
+        <w:rPr>
+          <w:rFonts w:cstheme="minorHAnsi"/>
+        </w:rPr>
+      </w:pPr>
+      <w:r>
+        <w:rPr>
+          <w:rFonts w:cstheme="minorHAnsi"/>
+        </w:rPr>
+        <w:t xml:space="preserve">The majority class is decreased in the </w:t>
+      </w:r>
+      <w:proofErr w:type="spellStart"/>
+      <w:r>
+        <w:rPr>
+          <w:rFonts w:cstheme="minorHAnsi"/>
+        </w:rPr>
+        <w:t>undersampling</w:t>
+      </w:r>
+      <w:proofErr w:type="spellEnd"/>
+      <w:r>
+        <w:rPr>
+          <w:rFonts w:cstheme="minorHAnsi"/>
+        </w:rPr>
+        <w:t xml:space="preserve"> procedure to balance the dataset. When the size of the dataset is large, eliminating the bulk of samples can considerably increase performance and decrease storage issues. The oversampling method is the inverse of the </w:t>
+      </w:r>
+      <w:proofErr w:type="spellStart"/>
+      <w:r>
+        <w:rPr>
+          <w:rFonts w:cstheme="minorHAnsi"/>
+        </w:rPr>
+        <w:t>undersampling</w:t>
+      </w:r>
+      <w:proofErr w:type="spellEnd"/>
+      <w:r>
+        <w:rPr>
+          <w:rFonts w:cstheme="minorHAnsi"/>
+        </w:rPr>
+        <w:t xml:space="preserve"> approach. This strategy is effective with the minority population. It duplicates minority class observations to equalise the ratio of majority and minority sample. Finally, for rebalancing, a hybrid method employs both </w:t>
+      </w:r>
+      <w:proofErr w:type="spellStart"/>
+      <w:r>
+        <w:rPr>
+          <w:rFonts w:cstheme="minorHAnsi"/>
+        </w:rPr>
+        <w:t>undersampling</w:t>
+      </w:r>
+      <w:proofErr w:type="spellEnd"/>
+      <w:r>
+        <w:rPr>
+          <w:rFonts w:cstheme="minorHAnsi"/>
+        </w:rPr>
+        <w:t xml:space="preserve"> and oversampling techniques. In the next sections, we will go through some of the resampling methodologies.</w:t>
+      </w:r>
+    </w:p>
+    <w:p>
+      <w:pPr>
+        <w:jc w:val="both"/>
+        <w:rPr>
+          <w:rFonts w:cstheme="minorHAnsi"/>
+        </w:rPr>
+      </w:pPr>
+    </w:p>
+    <w:p>
+      <w:pPr>
+        <w:pStyle w:val="ListParagraph"/>
+        <w:numPr>
+          <w:ilvl w:val="0"/>
+          <w:numId w:val="18"/>
+        </w:numPr>
+        <w:jc w:val="both"/>
+        <w:rPr>
+          <w:rFonts w:cstheme="minorHAnsi"/>
+        </w:rPr>
+      </w:pPr>
+      <w:r>
+        <w:rPr>
+          <w:rFonts w:cstheme="minorHAnsi"/>
+        </w:rPr>
+        <w:t>SMOTE stands for Synthetic Minority Over-sampling Technique.</w:t>
+      </w:r>
+    </w:p>
+    <w:p>
+      <w:pPr>
+        <w:jc w:val="both"/>
+        <w:rPr>
+          <w:rFonts w:cstheme="minorHAnsi"/>
+        </w:rPr>
+      </w:pPr>
+      <w:r>
+        <w:rPr>
+          <w:rFonts w:cstheme="minorHAnsi"/>
+        </w:rPr>
+        <w:t xml:space="preserve">SMOTE is a famous approach for rebalancing datasets that was created by Chawla BCHK02. Rather than oversampling with replacement, it seeks to generate new minority class examples (synthetic instances) by interpolating between multiple nearby minority cases. As a result, it reduces the problem of training data overfitting. The nearest </w:t>
+      </w:r>
+      <w:proofErr w:type="spellStart"/>
+      <w:r>
+        <w:rPr>
+          <w:rFonts w:cstheme="minorHAnsi"/>
+        </w:rPr>
+        <w:t>neighbors</w:t>
+      </w:r>
+      <w:proofErr w:type="spellEnd"/>
+      <w:r>
+        <w:rPr>
+          <w:rFonts w:cstheme="minorHAnsi"/>
+        </w:rPr>
+        <w:t xml:space="preserve"> of minority cases are chosen at random depending on the degree of oversampling necessary.</w:t>
+      </w:r>
+    </w:p>
+    <w:p>
+      <w:pPr>
+        <w:jc w:val="both"/>
+        <w:rPr>
+          <w:rFonts w:cstheme="minorHAnsi"/>
+        </w:rPr>
+      </w:pPr>
+    </w:p>
+    <w:p>
+      <w:pPr>
+        <w:pStyle w:val="ListParagraph"/>
+        <w:numPr>
+          <w:ilvl w:val="0"/>
+          <w:numId w:val="18"/>
+        </w:numPr>
+        <w:jc w:val="both"/>
+        <w:rPr>
+          <w:rFonts w:cstheme="minorHAnsi"/>
+        </w:rPr>
+      </w:pPr>
+      <w:r>
+        <w:rPr>
+          <w:rFonts w:cstheme="minorHAnsi"/>
+        </w:rPr>
+        <w:t xml:space="preserve">SMOTE and Tomek Link removal </w:t>
+      </w:r>
+      <w:r>
+        <w:rPr>
+          <w:rFonts w:cstheme="minorHAnsi"/>
+        </w:rPr>
+        <w:t>combined.</w:t>
+      </w:r>
+      <w:r>
+        <w:rPr>
+          <w:rFonts w:cstheme="minorHAnsi"/>
+        </w:rPr>
+        <w:t xml:space="preserve"> </w:t>
       </w:r>
     </w:p>
     <w:p>
@@ -2793,42 +3906,36 @@
         <w:rPr>
           <w:rFonts w:cstheme="minorHAnsi"/>
         </w:rPr>
-        <w:t xml:space="preserve">Hidden Markov Model is a limited set of states, each with its own probability distribution. To administrate transition between these states, a set of probabilities known as transition probability is employed (A. Singh and D. Narayan. 2012). The central concept is to construct a multilayer model of programme behaviour based on both HMM and enumerating approaches for anomaly detection (T. </w:t>
-      </w:r>
-      <w:r>
-        <w:rPr>
-          <w:rFonts w:cstheme="minorHAnsi"/>
+        <w:t>Hidden Markov Model is a limited set of states, each with its own probability distribution. To administrate transition between these states, a set of probabilities known as transition probability is employed (A. Singh and D. Narayan. 2012). The central concept is to construct a multilayer model of programme behaviour based on both HMM and enumerating approaches for anomaly detection (T. Lane 1997). This methodology (HMM) does not require a fraud signature and may successfully identify fraud based just on the credit card owner's spending behaviour. The HMM examines the cardholder's spending habits based on a threshold value of high (h), medium (m), or low (l). This threshold value is dynamically determined by the clustering algorithm of each cardholder's personal expenditure routine.</w:t>
+      </w:r>
+    </w:p>
+    <w:p>
+      <w:pPr>
+        <w:jc w:val="both"/>
+        <w:rPr>
+          <w:rFonts w:cstheme="minorHAnsi"/>
+        </w:rPr>
+      </w:pPr>
+      <w:r>
+        <w:rPr>
+          <w:rFonts w:cstheme="minorHAnsi"/>
+        </w:rPr>
+        <w:t>The most important advantage of the HMM-based technique is that it considerably minimises the number of valid transactions (false positives) identified as suspicious by the fraud detection system.</w:t>
+      </w:r>
+    </w:p>
+    <w:p>
+      <w:pPr>
+        <w:jc w:val="both"/>
+        <w:rPr>
+          <w:rFonts w:cstheme="minorHAnsi"/>
+        </w:rPr>
+      </w:pPr>
+      <w:r>
+        <w:rPr>
+          <w:rFonts w:cstheme="minorHAnsi"/>
+          <w:noProof/>
         </w:rPr>
         <w:lastRenderedPageBreak/>
-        <w:t>Lane 1997). This methodology (HMM) does not require a fraud signature and may successfully identify fraud based just on the credit card owner's spending behaviour. The HMM examines the cardholder's spending habits based on a threshold value of high (h), medium (m), or low (l). This threshold value is dynamically determined by the clustering algorithm of each cardholder's personal expenditure routine.</w:t>
-      </w:r>
-    </w:p>
-    <w:p>
-      <w:pPr>
-        <w:jc w:val="both"/>
-        <w:rPr>
-          <w:rFonts w:cstheme="minorHAnsi"/>
-        </w:rPr>
-      </w:pPr>
-      <w:r>
-        <w:rPr>
-          <w:rFonts w:cstheme="minorHAnsi"/>
-        </w:rPr>
-        <w:t>The most important advantage of the HMM-based technique is that it considerably minimises the number of valid transactions (false positives) identified as suspicious by the fraud detection system.</w:t>
-      </w:r>
-    </w:p>
-    <w:p>
-      <w:pPr>
-        <w:jc w:val="both"/>
-        <w:rPr>
-          <w:rFonts w:cstheme="minorHAnsi"/>
-        </w:rPr>
-      </w:pPr>
-      <w:r>
-        <w:rPr>
-          <w:rFonts w:cstheme="minorHAnsi"/>
-          <w:noProof/>
-        </w:rPr>
         <w:drawing>
           <wp:anchor distT="0" distB="0" distL="114300" distR="114300" simplePos="0" relativeHeight="251664384" behindDoc="1" locked="0" layoutInCell="1" allowOverlap="1" wp14:anchorId="4F751F43" wp14:editId="5B3D35DD">
             <wp:simplePos x="0" y="0"/>
@@ -3221,14 +4328,21 @@
         <w:rPr>
           <w:rFonts w:cstheme="minorHAnsi"/>
         </w:rPr>
-        <w:t xml:space="preserve">The decision tree is a diagram that depicts the potential consequences of a set of connected selections. It is used to create an algorithm that accurately predicts the optimal option. A decision tree may also </w:t>
-      </w:r>
-      <w:r>
-        <w:rPr>
-          <w:rFonts w:cstheme="minorHAnsi"/>
-        </w:rPr>
-        <w:lastRenderedPageBreak/>
-        <w:t xml:space="preserve">be used to develop automated prediction models with many applications in data mining, machine learning, and so on. This approach can consider an item observation to forecast the value of that element. The advantage of this strategy is that it adds additional choices to an existing tree, is simple to grasp, and requires no data preparation. However, this approach has drawbacks in that it might grow very complicated and verify each operation one by one for better accuracy; several trees are frequently employed simultaneously in the ensemble method. (W. Fan,, </w:t>
+        <w:t xml:space="preserve">The decision tree is a diagram that depicts the potential consequences of a set of connected selections. It is used to create an algorithm that accurately predicts the optimal option. A decision tree may also be used to develop automated prediction models with many applications in data mining, machine learning, and so on. This approach can consider an item observation to forecast the value of that element. The advantage of this strategy is that it adds additional choices to an existing tree, is simple to grasp, and requires no data preparation. However, this approach has drawbacks in that it might grow very complicated and verify each operation one by one for better accuracy; several trees are frequently employed simultaneously in the ensemble method. (W. </w:t>
+      </w:r>
+      <w:proofErr w:type="gramStart"/>
+      <w:r>
+        <w:rPr>
+          <w:rFonts w:cstheme="minorHAnsi"/>
+        </w:rPr>
+        <w:t>Fan,,</w:t>
+      </w:r>
+      <w:proofErr w:type="gramEnd"/>
+      <w:r>
+        <w:rPr>
+          <w:rFonts w:cstheme="minorHAnsi"/>
+        </w:rPr>
+        <w:t xml:space="preserve"> </w:t>
       </w:r>
       <w:proofErr w:type="spellStart"/>
       <w:r>
@@ -3273,6 +4387,7 @@
           <w:rFonts w:cstheme="minorHAnsi"/>
           <w:sz w:val="24"/>
         </w:rPr>
+        <w:lastRenderedPageBreak/>
         <w:t>Algorithm Genetic.</w:t>
       </w:r>
     </w:p>
@@ -3383,7 +4498,21 @@
         <w:rPr>
           <w:rFonts w:cstheme="minorHAnsi"/>
         </w:rPr>
-        <w:t>This simulates how the human brain operates in certain circumstances, in order to accomplish the operations of nodes known as neurons. Neurons are computing units that process incoming data and generate output data. (E. Ngai, Y. Hu., Y. Wong 2011).  A neural network is an interconnected network of nodes that reflect the linking functions of the human brain. (S. Ghosh, and D. L. Reilly 1994). ANN are nonlinear statistical data modelling tools that may build supervised/unsupervised learning patterns by modelling the complicated link between input and output. ANN is a random function approximation tool that can learn by viewing datasets. In ANN, the terms "training" and "recognition" are frequently used. In the ANN supervised training approach, sample data from both fraudulent and non-fraudulent transactions are utilised to develop models in fraud detection systems. (T. Guo, and L. Gui-Yang 2008).</w:t>
+        <w:t xml:space="preserve">This simulates how the human brain operates in certain circumstances, </w:t>
+      </w:r>
+      <w:proofErr w:type="gramStart"/>
+      <w:r>
+        <w:rPr>
+          <w:rFonts w:cstheme="minorHAnsi"/>
+        </w:rPr>
+        <w:t>in order to</w:t>
+      </w:r>
+      <w:proofErr w:type="gramEnd"/>
+      <w:r>
+        <w:rPr>
+          <w:rFonts w:cstheme="minorHAnsi"/>
+        </w:rPr>
+        <w:t xml:space="preserve"> accomplish the operations of nodes known as neurons. Neurons are computing units that process incoming data and generate output data. (E. Ngai, Y. Hu., Y. Wong 2011).  A neural network is an interconnected network of nodes that reflect the linking functions of the human brain. (S. Ghosh, and D. L. Reilly 1994). ANN are nonlinear statistical data modelling tools that may build supervised/unsupervised learning patterns by modelling the complicated link between input and output. ANN is a random function approximation tool that can learn by viewing datasets. In ANN, the terms "training" and "recognition" are frequently used. In the ANN supervised training approach, sample data from both fraudulent and non-fraudulent transactions are utilised to develop models in fraud detection systems. (T. Guo, and L. Gui-Yang 2008).</w:t>
       </w:r>
     </w:p>
     <w:p>
@@ -3511,19 +4640,23 @@
           <w:szCs w:val="26"/>
         </w:rPr>
       </w:pPr>
-      <w:bookmarkStart w:id="31" w:name="_Toc135905272"/>
-      <w:bookmarkStart w:id="32" w:name="_Toc135905648"/>
-      <w:r>
+    </w:p>
+    <w:p>
+      <w:pPr>
+        <w:keepNext/>
+        <w:keepLines/>
+        <w:spacing w:before="40" w:after="0"/>
+        <w:jc w:val="both"/>
+        <w:outlineLvl w:val="1"/>
         <w:rPr>
           <w:rFonts w:eastAsiaTheme="majorEastAsia" w:cstheme="minorHAnsi"/>
           <w:color w:val="000000" w:themeColor="text1"/>
           <w:sz w:val="24"/>
           <w:szCs w:val="26"/>
         </w:rPr>
-        <w:t>Conclusion</w:t>
-      </w:r>
-      <w:bookmarkEnd w:id="31"/>
-      <w:bookmarkEnd w:id="32"/>
+      </w:pPr>
+      <w:bookmarkStart w:id="31" w:name="_Toc135905272"/>
+      <w:bookmarkStart w:id="32" w:name="_Toc135905648"/>
       <w:r>
         <w:rPr>
           <w:rFonts w:eastAsiaTheme="majorEastAsia" w:cstheme="minorHAnsi"/>
@@ -3531,6 +4664,17 @@
           <w:sz w:val="24"/>
           <w:szCs w:val="26"/>
         </w:rPr>
+        <w:t>Conclusion</w:t>
+      </w:r>
+      <w:bookmarkEnd w:id="31"/>
+      <w:bookmarkEnd w:id="32"/>
+      <w:r>
+        <w:rPr>
+          <w:rFonts w:eastAsiaTheme="majorEastAsia" w:cstheme="minorHAnsi"/>
+          <w:color w:val="000000" w:themeColor="text1"/>
+          <w:sz w:val="24"/>
+          <w:szCs w:val="26"/>
+        </w:rPr>
         <w:t xml:space="preserve"> </w:t>
       </w:r>
     </w:p>
@@ -3583,7 +4727,14 @@
         <w:rPr>
           <w:rFonts w:cstheme="minorHAnsi"/>
         </w:rPr>
-        <w:t xml:space="preserve">, and as a result, most banks now provide an expedient service to applicants. However, detecting and trusting artificial intelligence when it comes to money risk remains tough. At the same time, </w:t>
+        <w:t xml:space="preserve">, and as a result, most banks now provide an expedient service to applicants. However, detecting and trusting artificial intelligence when it comes to money risk remains tough. At </w:t>
+      </w:r>
+      <w:r>
+        <w:rPr>
+          <w:rFonts w:cstheme="minorHAnsi"/>
+        </w:rPr>
+        <w:lastRenderedPageBreak/>
+        <w:t xml:space="preserve">the same time, </w:t>
       </w:r>
       <w:r>
         <w:rPr>
@@ -3761,7 +4912,31 @@
         <w:rPr>
           <w:rFonts w:cstheme="minorHAnsi"/>
         </w:rPr>
-        <w:t>The literature is replete with many information criteria that support the proper method of determining weights. However, none of the information requirements, in our opinion, are suitable for applying to every single case. As a result, a constant discussion on emerging information criterion theories and approaches will be a significant step in this direction.</w:t>
+        <w:t xml:space="preserve">The literature is </w:t>
+      </w:r>
+      <w:r>
+        <w:rPr>
+          <w:rFonts w:cstheme="minorHAnsi"/>
+        </w:rPr>
+        <w:t>full</w:t>
+      </w:r>
+      <w:r>
+        <w:rPr>
+          <w:rFonts w:cstheme="minorHAnsi"/>
+        </w:rPr>
+        <w:t xml:space="preserve"> </w:t>
+      </w:r>
+      <w:r>
+        <w:rPr>
+          <w:rFonts w:cstheme="minorHAnsi"/>
+        </w:rPr>
+        <w:t>of important</w:t>
+      </w:r>
+      <w:r>
+        <w:rPr>
+          <w:rFonts w:cstheme="minorHAnsi"/>
+        </w:rPr>
+        <w:t xml:space="preserve"> information criteria that support the proper method of determining weights. However, none of the information requirements, in our opinion, are suitable for applying to every single case. As a result, a constant discussion on emerging information criterion theories and approaches will be a significant step in this direction.</w:t>
       </w:r>
     </w:p>
     <w:p>
@@ -3806,9 +4981,6 @@
         <w:t xml:space="preserve"> and Giudici 2017).</w:t>
       </w:r>
     </w:p>
-    <w:p/>
-    <w:p/>
-    <w:p/>
     <w:p/>
     <w:p/>
     <w:p>
@@ -3820,31 +4992,47 @@
         </w:numPr>
       </w:pPr>
       <w:r>
+        <w:t>Methodology</w:t>
+      </w:r>
+    </w:p>
+    <w:p/>
+    <w:p>
+      <w:pPr>
+        <w:jc w:val="both"/>
+      </w:pPr>
+      <w:r>
+        <w:t xml:space="preserve">The information used for this research includes </w:t>
+      </w:r>
+      <w:proofErr w:type="gramStart"/>
+      <w:r>
+        <w:t>a large number of</w:t>
+      </w:r>
+      <w:proofErr w:type="gramEnd"/>
+      <w:r>
+        <w:t xml:space="preserve"> transactions over time, transactions by category amount, and the distribution of fraudulent and non-fraudulent transactions. This study also includes an explanation of how the information was pre-processed, and the EDA describes each characteristic evaluated for the analysis to provide a feasible practical financial business viewpoint.  It also discusses the many approaches that were used, </w:t>
+      </w:r>
+      <w:r>
+        <w:t xml:space="preserve">data engineering and </w:t>
+      </w:r>
+      <w:r>
+        <w:t xml:space="preserve">as well as the constraints that were imposed </w:t>
+      </w:r>
+      <w:proofErr w:type="gramStart"/>
+      <w:r>
+        <w:t>in order to</w:t>
+      </w:r>
+      <w:proofErr w:type="gramEnd"/>
+      <w:r>
+        <w:t xml:space="preserve"> fulfil the goals that were set forth at the outset.</w:t>
+      </w:r>
+    </w:p>
+    <w:p/>
+    <w:p>
+      <w:pPr>
+        <w:pStyle w:val="Heading1"/>
+      </w:pPr>
+      <w:r>
         <w:lastRenderedPageBreak/>
-        <w:t>Methodology</w:t>
-      </w:r>
-    </w:p>
-    <w:p/>
-    <w:p>
-      <w:pPr>
-        <w:jc w:val="both"/>
-      </w:pPr>
-      <w:r>
-        <w:t xml:space="preserve">The information used for this research includes a large number of transactions over time, transactions by category amount, and the distribution of fraudulent and non-fraudulent transactions. This study also includes an explanation of how the information was pre-processed, and the EDA describes each characteristic evaluated for the analysis to provide a feasible practical financial business viewpoint.  It also discusses the many approaches that were used, </w:t>
-      </w:r>
-      <w:r>
-        <w:t xml:space="preserve">data engineering and </w:t>
-      </w:r>
-      <w:r>
-        <w:t>as well as the constraints that were imposed in order to fulfil the goals that were set forth at the outset.</w:t>
-      </w:r>
-    </w:p>
-    <w:p/>
-    <w:p>
-      <w:pPr>
-        <w:pStyle w:val="Heading1"/>
-      </w:pPr>
-      <w:r>
         <w:t>Dataset</w:t>
       </w:r>
     </w:p>
@@ -4527,14 +5715,7 @@
           <w:i/>
           <w:iCs/>
         </w:rPr>
-        <w:t>ransactions</w:t>
-      </w:r>
-      <w:r>
-        <w:rPr>
-          <w:i/>
-          <w:iCs/>
-        </w:rPr>
-        <w:t xml:space="preserve"> </w:t>
+        <w:t xml:space="preserve">ransactions </w:t>
       </w:r>
       <w:r>
         <w:rPr>
@@ -4616,6 +5797,70 @@
     </w:p>
     <w:p>
       <w:pPr>
+        <w:rPr>
+          <w:i/>
+          <w:iCs/>
+        </w:rPr>
+      </w:pPr>
+      <w:r>
+        <w:rPr>
+          <w:i/>
+          <w:iCs/>
+          <w:noProof/>
+        </w:rPr>
+        <w:drawing>
+          <wp:inline distT="0" distB="0" distL="0" distR="0" wp14:anchorId="699EC85B" wp14:editId="1D0B4E4F">
+            <wp:extent cx="5731510" cy="1898015"/>
+            <wp:effectExtent l="0" t="0" r="2540" b="6985"/>
+            <wp:docPr id="220685934" name="Picture 1" descr="A graph of a graph of a graph&#10;&#10;Description automatically generated with medium confidence"/>
+            <wp:cNvGraphicFramePr>
+              <a:graphicFrameLocks xmlns:a="http://schemas.openxmlformats.org/drawingml/2006/main" noChangeAspect="1"/>
+            </wp:cNvGraphicFramePr>
+            <a:graphic xmlns:a="http://schemas.openxmlformats.org/drawingml/2006/main">
+              <a:graphicData uri="http://schemas.openxmlformats.org/drawingml/2006/picture">
+                <pic:pic xmlns:pic="http://schemas.openxmlformats.org/drawingml/2006/picture">
+                  <pic:nvPicPr>
+                    <pic:cNvPr id="220685934" name="Picture 1" descr="A graph of a graph of a graph&#10;&#10;Description automatically generated with medium confidence"/>
+                    <pic:cNvPicPr/>
+                  </pic:nvPicPr>
+                  <pic:blipFill>
+                    <a:blip r:embed="rId9">
+                      <a:extLst>
+                        <a:ext uri="{28A0092B-C50C-407E-A947-70E740481C1C}">
+                          <a14:useLocalDpi xmlns:a14="http://schemas.microsoft.com/office/drawing/2010/main" val="0"/>
+                        </a:ext>
+                      </a:extLst>
+                    </a:blip>
+                    <a:stretch>
+                      <a:fillRect/>
+                    </a:stretch>
+                  </pic:blipFill>
+                  <pic:spPr>
+                    <a:xfrm>
+                      <a:off x="0" y="0"/>
+                      <a:ext cx="5731510" cy="1898015"/>
+                    </a:xfrm>
+                    <a:prstGeom prst="rect">
+                      <a:avLst/>
+                    </a:prstGeom>
+                  </pic:spPr>
+                </pic:pic>
+              </a:graphicData>
+            </a:graphic>
+          </wp:inline>
+        </w:drawing>
+      </w:r>
+    </w:p>
+    <w:p>
+      <w:pPr>
+        <w:rPr>
+          <w:i/>
+          <w:iCs/>
+        </w:rPr>
+      </w:pPr>
+    </w:p>
+    <w:p>
+      <w:pPr>
         <w:pStyle w:val="Heading1"/>
         <w:numPr>
           <w:ilvl w:val="0"/>
@@ -4623,363 +5868,7 @@
         </w:numPr>
       </w:pPr>
       <w:r>
-        <w:lastRenderedPageBreak/>
         <w:t>Sampling Strategy</w:t>
-      </w:r>
-    </w:p>
-    <w:p/>
-    <w:p>
-      <w:pPr>
-        <w:jc w:val="both"/>
-      </w:pPr>
-      <w:r>
-        <w:t xml:space="preserve">The sampling strategy of this research is judgment sampling. Once the population of this study is a potential </w:t>
-      </w:r>
-      <w:proofErr w:type="spellStart"/>
-      <w:r>
-        <w:t>Lámh</w:t>
-      </w:r>
-      <w:proofErr w:type="spellEnd"/>
-      <w:r>
-        <w:t xml:space="preserve"> user, which ultimately could be anyone, the choice of this non-probabilistic and</w:t>
-      </w:r>
-      <w:r>
-        <w:t xml:space="preserve"> </w:t>
-      </w:r>
-      <w:r>
-        <w:t xml:space="preserve">qualitative sampling method is related to the nature of the expected outcome and its expected purpose: to accurately detect </w:t>
-      </w:r>
-      <w:proofErr w:type="spellStart"/>
-      <w:r>
-        <w:t>Lámh</w:t>
-      </w:r>
-      <w:proofErr w:type="spellEnd"/>
-      <w:r>
-        <w:t xml:space="preserve"> language signs. Under this main objective, the source of the data must come from experts of the matter (</w:t>
-      </w:r>
-      <w:proofErr w:type="spellStart"/>
-      <w:r>
-        <w:t>Etikan</w:t>
-      </w:r>
-      <w:proofErr w:type="spellEnd"/>
-      <w:r>
-        <w:t xml:space="preserve">, Abubakar Musa and Sunusi </w:t>
-      </w:r>
-      <w:proofErr w:type="spellStart"/>
-      <w:r>
-        <w:t>Alkassim</w:t>
-      </w:r>
-      <w:proofErr w:type="spellEnd"/>
-      <w:r>
-        <w:t xml:space="preserve">, 2016), that, in the context of this research, have a holistic knowledge of the </w:t>
-      </w:r>
-      <w:proofErr w:type="spellStart"/>
-      <w:r>
-        <w:t>Lámh</w:t>
-      </w:r>
-      <w:proofErr w:type="spellEnd"/>
-      <w:r>
-        <w:t xml:space="preserve"> language and can reproduce the signs precisely. The characterization of judgment sampling resides on the fact that an expert of the matter was selected as the representative group by the author.</w:t>
-      </w:r>
-    </w:p>
-    <w:p>
-      <w:pPr>
-        <w:jc w:val="both"/>
-      </w:pPr>
-      <w:r>
-        <w:t xml:space="preserve">Thus, videos and pictures were produced using as reference the gestures and signs by a professional that utilises </w:t>
-      </w:r>
-      <w:proofErr w:type="spellStart"/>
-      <w:r>
-        <w:t>Lámh</w:t>
-      </w:r>
-      <w:proofErr w:type="spellEnd"/>
-      <w:r>
-        <w:t xml:space="preserve"> language on their daily basis. The specialist voluntarily agreed to share their knowledge and to be used as the sources for the image production of this study. This is detailed in the Primary Research, Methodology and Ethics chapter.</w:t>
-      </w:r>
-    </w:p>
-    <w:p>
-      <w:pPr>
-        <w:pStyle w:val="Heading1"/>
-        <w:numPr>
-          <w:ilvl w:val="0"/>
-          <w:numId w:val="10"/>
-        </w:numPr>
-      </w:pPr>
-      <w:r>
-        <w:t>Primary Research, Methodology and Ethics</w:t>
-      </w:r>
-    </w:p>
-    <w:p/>
-    <w:p>
-      <w:pPr>
-        <w:pStyle w:val="ListParagraph"/>
-        <w:numPr>
-          <w:ilvl w:val="0"/>
-          <w:numId w:val="2"/>
-        </w:numPr>
-        <w:rPr>
-          <w:b/>
-          <w:bCs/>
-          <w:sz w:val="24"/>
-          <w:szCs w:val="24"/>
-        </w:rPr>
-      </w:pPr>
-      <w:r>
-        <w:rPr>
-          <w:b/>
-          <w:bCs/>
-          <w:sz w:val="24"/>
-          <w:szCs w:val="24"/>
-        </w:rPr>
-        <w:t>Primary</w:t>
-      </w:r>
-      <w:r>
-        <w:rPr>
-          <w:b/>
-          <w:bCs/>
-          <w:sz w:val="24"/>
-          <w:szCs w:val="24"/>
-        </w:rPr>
-        <w:t xml:space="preserve"> research methodology.</w:t>
-      </w:r>
-    </w:p>
-    <w:p/>
-    <w:p>
-      <w:pPr>
-        <w:jc w:val="both"/>
-      </w:pPr>
-      <w:r>
-        <w:t xml:space="preserve">The major goal of Credit Card Return statistics is to assist national and eurozone policymaking, as well as to improve knowledge of the function of credit cards in the domestic financial system. </w:t>
-      </w:r>
-    </w:p>
-    <w:p>
-      <w:pPr>
-        <w:jc w:val="both"/>
-      </w:pPr>
-      <w:r>
-        <w:t xml:space="preserve">The main goal of this project is to identify and analyse the best approach to dealing with fraud and scams in banks, which is a big challenge nowadays, since the number of frauds and scams is increasing dramatically </w:t>
-      </w:r>
-      <w:r>
-        <w:t>around the world</w:t>
-      </w:r>
-      <w:r>
-        <w:t xml:space="preserve">, especially with Credit Cards users, this enables banks to anticipate situations where banks need to provide a quick response to customers, which is why the investigation is considered relevant; in order to achieve a real-time data, it </w:t>
-      </w:r>
-      <w:r>
-        <w:t>was</w:t>
-      </w:r>
-      <w:r>
-        <w:t xml:space="preserve"> pertinent to interview </w:t>
-      </w:r>
-      <w:r>
-        <w:t>professionals</w:t>
-      </w:r>
-      <w:r>
-        <w:t xml:space="preserve"> with experience in the </w:t>
-      </w:r>
-      <w:r>
-        <w:t xml:space="preserve">field, </w:t>
-      </w:r>
-      <w:r>
-        <w:t xml:space="preserve">to identify how banks proceed </w:t>
-      </w:r>
-      <w:r>
-        <w:t xml:space="preserve">in determinate </w:t>
-      </w:r>
-      <w:r>
-        <w:t xml:space="preserve">situations. </w:t>
-      </w:r>
-      <w:r>
-        <w:t>However</w:t>
-      </w:r>
-      <w:r>
-        <w:t>,</w:t>
-      </w:r>
-      <w:r>
-        <w:t xml:space="preserve"> this goal is not going to be possible s</w:t>
-      </w:r>
-      <w:r>
-        <w:t xml:space="preserve">ince there are so many difficulties </w:t>
-      </w:r>
-      <w:r>
-        <w:t>that</w:t>
-      </w:r>
-      <w:r>
-        <w:t xml:space="preserve"> involve </w:t>
-      </w:r>
-      <w:r>
-        <w:t xml:space="preserve">data </w:t>
-      </w:r>
-      <w:r>
-        <w:t>privacy</w:t>
-      </w:r>
-      <w:r>
-        <w:t xml:space="preserve"> and politics for financial institutions</w:t>
-      </w:r>
-      <w:r>
-        <w:t xml:space="preserve">. </w:t>
-      </w:r>
-    </w:p>
-    <w:p>
-      <w:pPr>
-        <w:jc w:val="both"/>
-      </w:pPr>
-      <w:r>
-        <w:t xml:space="preserve">In order to achieve the primary research emails and </w:t>
-      </w:r>
-      <w:r>
-        <w:t xml:space="preserve">personal visits were delivered </w:t>
-      </w:r>
-      <w:r>
-        <w:t>to</w:t>
-      </w:r>
-      <w:r>
-        <w:t xml:space="preserve"> different </w:t>
-      </w:r>
-      <w:r>
-        <w:t xml:space="preserve">financial institutions in Dublin, Ireland. However, their answer was that because of organisations policies </w:t>
-      </w:r>
-      <w:r>
-        <w:t xml:space="preserve">and data protection, </w:t>
-      </w:r>
-      <w:r>
-        <w:t xml:space="preserve">they cannot proceed with </w:t>
-      </w:r>
-      <w:r>
-        <w:t xml:space="preserve">interviews. </w:t>
-      </w:r>
-      <w:r>
-        <w:t>For this reason</w:t>
-      </w:r>
-      <w:r>
-        <w:t>,</w:t>
-      </w:r>
-      <w:r>
-        <w:t xml:space="preserve"> </w:t>
-      </w:r>
-      <w:r>
-        <w:t xml:space="preserve">the results obtained from the </w:t>
-      </w:r>
-      <w:r>
-        <w:t xml:space="preserve">models trained and tested will represent a </w:t>
-      </w:r>
-      <w:r>
-        <w:t xml:space="preserve">primary outcome. Different datasets are applied in order to obtain </w:t>
-      </w:r>
-      <w:r>
-        <w:t xml:space="preserve">a </w:t>
-      </w:r>
-      <w:r>
-        <w:t>novel result.</w:t>
-      </w:r>
-      <w:r>
-        <w:t xml:space="preserve"> </w:t>
-      </w:r>
-    </w:p>
-    <w:p/>
-    <w:p/>
-    <w:p>
-      <w:pPr>
-        <w:pStyle w:val="ListParagraph"/>
-        <w:numPr>
-          <w:ilvl w:val="0"/>
-          <w:numId w:val="2"/>
-        </w:numPr>
-        <w:rPr>
-          <w:b/>
-          <w:bCs/>
-          <w:sz w:val="24"/>
-          <w:szCs w:val="24"/>
-        </w:rPr>
-      </w:pPr>
-      <w:r>
-        <w:rPr>
-          <w:b/>
-          <w:bCs/>
-          <w:sz w:val="24"/>
-          <w:szCs w:val="24"/>
-        </w:rPr>
-        <w:t xml:space="preserve">Ethical considerations for the project. </w:t>
-      </w:r>
-    </w:p>
-    <w:p/>
-    <w:p>
-      <w:pPr>
-        <w:jc w:val="both"/>
-      </w:pPr>
-      <w:r>
-        <w:t xml:space="preserve">Performing a face-to-face interview method is said to create a better response from defendants as it is a more personal approach. However, the success of face-to-face interviews depends on the interviewer’s approach, as well as the flexibility of the public invited, this is the reason why the people </w:t>
-      </w:r>
-      <w:r>
-        <w:lastRenderedPageBreak/>
-        <w:t xml:space="preserve">selected because of their knowledge and experience in the industry, so the information gathered can be relievable and representative. It’s important to mention that ethical considerations must be taken, participants possibly will avoid some questions because of The European Data Protection Board where details; in accordance with Article 70(1)(e) of Regulation 2016/679/EU of the European Parliament and of the Council of 27 April 2016 on the protection of natural persons in relation to the processing of personal data and the free movement of such data, and repealing Directive 95/46/EC (hereinafter "GDPR"). </w:t>
-      </w:r>
-    </w:p>
-    <w:p>
-      <w:pPr>
-        <w:jc w:val="both"/>
-      </w:pPr>
-      <w:r>
-        <w:t>These recommendations aim to encourage a coordinated application of data protection guidelines about the administering of credit card data within the European Economic Area (EEA), as well as to ensure standardised protection of data subjects' rights, in full compliance with the GDPR's fundamental data protection principles.</w:t>
-      </w:r>
-    </w:p>
-    <w:p>
-      <w:pPr>
-        <w:jc w:val="both"/>
-      </w:pPr>
-      <w:r>
-        <w:t>These suggestions notably address the storage of credit card data by online retailers and service providers for the single and explicit purpose of enabling future transactions by data subjects. They cover the circumstance in which a data subject purchases a product or pays for a service through a website or an application and submits his/her credit card information, often on a dedicated form, in order to complete this one-of-a-kind transaction.</w:t>
-      </w:r>
-    </w:p>
-    <w:p>
-      <w:pPr>
-        <w:jc w:val="both"/>
-      </w:pPr>
-    </w:p>
-    <w:p>
-      <w:pPr>
-        <w:jc w:val="both"/>
-      </w:pPr>
-      <w:r>
-        <w:t>For these reasons, experimentation is considered a supplement to the research, and if people refuse to attend the interview, a focus group can be gathered with people who have ever had to deal with scams or fraud, as this is valid information as well, in order to achieve a thorough understanding of the topic and address recent information.</w:t>
-      </w:r>
-    </w:p>
-    <w:p/>
-    <w:p>
-      <w:pPr>
-        <w:pStyle w:val="Heading1"/>
-        <w:numPr>
-          <w:ilvl w:val="0"/>
-          <w:numId w:val="10"/>
-        </w:numPr>
-      </w:pPr>
-      <w:r>
-        <w:t>Conclusions and Future Research</w:t>
-      </w:r>
-    </w:p>
-    <w:p>
-      <w:pPr>
-        <w:pStyle w:val="ListParagraph"/>
-        <w:numPr>
-          <w:ilvl w:val="0"/>
-          <w:numId w:val="12"/>
-        </w:numPr>
-        <w:rPr>
-          <w:b/>
-          <w:bCs/>
-          <w:sz w:val="23"/>
-          <w:szCs w:val="23"/>
-        </w:rPr>
-      </w:pPr>
-      <w:r>
-        <w:rPr>
-          <w:b/>
-          <w:bCs/>
-          <w:sz w:val="23"/>
-          <w:szCs w:val="23"/>
-        </w:rPr>
-        <w:t>References</w:t>
       </w:r>
     </w:p>
     <w:p/>
@@ -4988,15 +5877,385 @@
     <w:p/>
     <w:p/>
     <w:p/>
-    <w:bookmarkEnd w:id="0"/>
+    <w:p>
+      <w:pPr>
+        <w:pStyle w:val="Heading1"/>
+        <w:numPr>
+          <w:ilvl w:val="0"/>
+          <w:numId w:val="10"/>
+        </w:numPr>
+      </w:pPr>
+      <w:r>
+        <w:t>Primary Research, Methodology and Ethics</w:t>
+      </w:r>
+    </w:p>
+    <w:p>
+      <w:pPr>
+        <w:jc w:val="both"/>
+      </w:pPr>
+    </w:p>
+    <w:p>
+      <w:pPr>
+        <w:jc w:val="both"/>
+      </w:pPr>
+      <w:r>
+        <w:t xml:space="preserve">The original plan was to set </w:t>
+      </w:r>
+      <w:r>
+        <w:t xml:space="preserve">up depth </w:t>
+      </w:r>
+      <w:r>
+        <w:t xml:space="preserve">interviews with professionals in the field of </w:t>
+      </w:r>
+      <w:r>
+        <w:t xml:space="preserve">Credit Card Fraud, working for banks or any other financial institutions, to achieve this </w:t>
+      </w:r>
+      <w:r>
+        <w:t xml:space="preserve">were contacted by email and personally professionals who are working for </w:t>
+      </w:r>
+      <w:r>
+        <w:t xml:space="preserve">organizations dealing with </w:t>
+      </w:r>
+      <w:r>
+        <w:t>fraud transactions, however</w:t>
+      </w:r>
+      <w:r>
+        <w:t>,</w:t>
+      </w:r>
+      <w:r>
+        <w:t xml:space="preserve"> the answer was not successful since they don’t aloud ex</w:t>
+      </w:r>
+      <w:r>
+        <w:t xml:space="preserve">ternal people to contact them regarding this </w:t>
+      </w:r>
+      <w:r>
+        <w:t>matter</w:t>
+      </w:r>
+      <w:r>
+        <w:t xml:space="preserve">, </w:t>
+      </w:r>
+      <w:r>
+        <w:t xml:space="preserve">this is because of data protection and specially for the delicate and sensitive information </w:t>
+      </w:r>
+      <w:r>
+        <w:t>could be involved.</w:t>
+      </w:r>
+      <w:r>
+        <w:t xml:space="preserve"> </w:t>
+      </w:r>
+    </w:p>
+    <w:p>
+      <w:pPr>
+        <w:jc w:val="both"/>
+      </w:pPr>
+      <w:r>
+        <w:t>For th</w:t>
+      </w:r>
+      <w:r>
+        <w:t xml:space="preserve">is </w:t>
+      </w:r>
+      <w:r>
+        <w:t xml:space="preserve">reason, experimentation is considered a supplement to the research, a focus group can be gathered with people who have ever had to deal with scams or fraud, as this is valid information as well, </w:t>
+      </w:r>
+      <w:proofErr w:type="gramStart"/>
+      <w:r>
+        <w:t>in order to</w:t>
+      </w:r>
+      <w:proofErr w:type="gramEnd"/>
+      <w:r>
+        <w:t xml:space="preserve"> achieve a thorough understanding of the topic and address recent information.</w:t>
+      </w:r>
+    </w:p>
+    <w:p>
+      <w:r>
+        <w:t xml:space="preserve">Simultaneously, the Data Analysis gained after implementing Machine Learning models in the project will provide intriguing issues to explore with the implementations of different methodologies that assist to collect a better knowledge of how to deal with real-world circumstances. </w:t>
+      </w:r>
+    </w:p>
+    <w:p/>
+    <w:p>
+      <w:pPr>
+        <w:rPr>
+          <w:b/>
+          <w:bCs/>
+          <w:sz w:val="24"/>
+          <w:szCs w:val="24"/>
+        </w:rPr>
+      </w:pPr>
+      <w:r>
+        <w:rPr>
+          <w:b/>
+          <w:bCs/>
+          <w:sz w:val="24"/>
+          <w:szCs w:val="24"/>
+        </w:rPr>
+        <w:t>Primary research methodology.</w:t>
+      </w:r>
+    </w:p>
+    <w:p/>
+    <w:p>
+      <w:pPr>
+        <w:jc w:val="both"/>
+      </w:pPr>
+      <w:r>
+        <w:t xml:space="preserve">The major goal of Credit Card Return statistics is to assist national and eurozone policymaking, as well as to improve knowledge of the function of credit cards in the domestic financial system. </w:t>
+      </w:r>
+    </w:p>
+    <w:p>
+      <w:pPr>
+        <w:jc w:val="both"/>
+      </w:pPr>
+      <w:r>
+        <w:t xml:space="preserve">The main goal of this project is to identify and analyse the best approach to dealing with fraud and scams in banks, which is a big challenge nowadays, since the number of frauds and scams is increasing dramatically </w:t>
+      </w:r>
+      <w:r>
+        <w:t>around the world</w:t>
+      </w:r>
+      <w:r>
+        <w:t xml:space="preserve">, especially with Credit Cards users, this enables banks to anticipate situations where banks need to provide a quick response to customers, which is why the investigation is considered relevant; in order to achieve a real-time data, it </w:t>
+      </w:r>
+      <w:r>
+        <w:t>was</w:t>
+      </w:r>
+      <w:r>
+        <w:t xml:space="preserve"> pertinent to interview </w:t>
+      </w:r>
+      <w:r>
+        <w:t>professionals</w:t>
+      </w:r>
+      <w:r>
+        <w:t xml:space="preserve"> with experience in the </w:t>
+      </w:r>
+      <w:r>
+        <w:t xml:space="preserve">field, </w:t>
+      </w:r>
+      <w:r>
+        <w:t xml:space="preserve">to identify how banks proceed </w:t>
+      </w:r>
+      <w:r>
+        <w:t xml:space="preserve">in determinate </w:t>
+      </w:r>
+      <w:r>
+        <w:t xml:space="preserve">situations. </w:t>
+      </w:r>
+      <w:r>
+        <w:t>However</w:t>
+      </w:r>
+      <w:r>
+        <w:t>,</w:t>
+      </w:r>
+      <w:r>
+        <w:t xml:space="preserve"> this goal is not going to be possible s</w:t>
+      </w:r>
+      <w:r>
+        <w:t xml:space="preserve">ince there are so many difficulties </w:t>
+      </w:r>
+      <w:r>
+        <w:t>that</w:t>
+      </w:r>
+      <w:r>
+        <w:t xml:space="preserve"> involve </w:t>
+      </w:r>
+      <w:r>
+        <w:t xml:space="preserve">data </w:t>
+      </w:r>
+      <w:r>
+        <w:t>privacy</w:t>
+      </w:r>
+      <w:r>
+        <w:t xml:space="preserve"> and politics for financial institutions</w:t>
+      </w:r>
+      <w:r>
+        <w:t xml:space="preserve">. </w:t>
+      </w:r>
+    </w:p>
+    <w:p>
+      <w:pPr>
+        <w:jc w:val="both"/>
+      </w:pPr>
+      <w:proofErr w:type="gramStart"/>
+      <w:r>
+        <w:t>In order to</w:t>
+      </w:r>
+      <w:proofErr w:type="gramEnd"/>
+      <w:r>
+        <w:t xml:space="preserve"> achieve the primary research emails and </w:t>
+      </w:r>
+      <w:r>
+        <w:t xml:space="preserve">personal visits were delivered </w:t>
+      </w:r>
+      <w:r>
+        <w:t>to</w:t>
+      </w:r>
+      <w:r>
+        <w:t xml:space="preserve"> different </w:t>
+      </w:r>
+      <w:r>
+        <w:t xml:space="preserve">financial institutions in Dublin, Ireland. However, their answer was that because of organisations policies </w:t>
+      </w:r>
+      <w:r>
+        <w:t xml:space="preserve">and data protection, </w:t>
+      </w:r>
+      <w:r>
+        <w:t xml:space="preserve">they cannot proceed with </w:t>
+      </w:r>
+      <w:r>
+        <w:t xml:space="preserve">interviews. </w:t>
+      </w:r>
+      <w:r>
+        <w:t>For this reason</w:t>
+      </w:r>
+      <w:r>
+        <w:t>,</w:t>
+      </w:r>
+      <w:r>
+        <w:t xml:space="preserve"> </w:t>
+      </w:r>
+      <w:r>
+        <w:t xml:space="preserve">the results obtained from the </w:t>
+      </w:r>
+      <w:r>
+        <w:lastRenderedPageBreak/>
+        <w:t xml:space="preserve">models trained and tested will represent a </w:t>
+      </w:r>
+      <w:r>
+        <w:t xml:space="preserve">primary outcome. Different datasets are applied </w:t>
+      </w:r>
+      <w:proofErr w:type="gramStart"/>
+      <w:r>
+        <w:t>in order to</w:t>
+      </w:r>
+      <w:proofErr w:type="gramEnd"/>
+      <w:r>
+        <w:t xml:space="preserve"> obtain </w:t>
+      </w:r>
+      <w:r>
+        <w:t xml:space="preserve">a </w:t>
+      </w:r>
+      <w:r>
+        <w:t>novel result.</w:t>
+      </w:r>
+      <w:r>
+        <w:t xml:space="preserve"> </w:t>
+      </w:r>
+    </w:p>
+    <w:p/>
+    <w:p/>
+    <w:p>
+      <w:pPr>
+        <w:pStyle w:val="ListParagraph"/>
+        <w:numPr>
+          <w:ilvl w:val="0"/>
+          <w:numId w:val="2"/>
+        </w:numPr>
+        <w:rPr>
+          <w:b/>
+          <w:bCs/>
+          <w:sz w:val="24"/>
+          <w:szCs w:val="24"/>
+        </w:rPr>
+      </w:pPr>
+      <w:r>
+        <w:rPr>
+          <w:b/>
+          <w:bCs/>
+          <w:sz w:val="24"/>
+          <w:szCs w:val="24"/>
+        </w:rPr>
+        <w:t xml:space="preserve">Ethical considerations for the project. </w:t>
+      </w:r>
+    </w:p>
+    <w:p/>
+    <w:p>
+      <w:pPr>
+        <w:jc w:val="both"/>
+      </w:pPr>
+      <w:r>
+        <w:t xml:space="preserve">Performing a face-to-face interview method is said to create a better response from defendants as it is a more personal approach. However, the success of face-to-face interviews depends on the interviewer’s approach, as well as the flexibility of the public invited, this is the reason why the people selected because of their knowledge and experience in the industry, so the information gathered can be relievable and representative. It’s important to mention that ethical considerations must be taken, participants possibly will avoid some questions because of The European Data Protection Board where details; in accordance with Article 70(1)(e) of Regulation 2016/679/EU of the European Parliament and of the Council of 27 April 2016 on the protection of natural persons in relation to the processing of personal data and the free movement of such data, and repealing Directive 95/46/EC (hereinafter "GDPR"). </w:t>
+      </w:r>
+    </w:p>
+    <w:p>
+      <w:pPr>
+        <w:jc w:val="both"/>
+      </w:pPr>
+      <w:r>
+        <w:t>These recommendations aim to encourage a coordinated application of data protection guidelines about the administering of credit card data within the European Economic Area (EEA), as well as to ensure standardised protection of data subjects' rights, in full compliance with the GDPR's fundamental data protection principles.</w:t>
+      </w:r>
+    </w:p>
+    <w:p>
+      <w:pPr>
+        <w:jc w:val="both"/>
+      </w:pPr>
+      <w:r>
+        <w:t xml:space="preserve">These suggestions notably address the storage of credit card data by online retailers and service providers for the single and explicit purpose of enabling future transactions by data subjects. They cover the circumstance in which a data subject purchases a product or pays for a service through a website or an application and submits his/her credit card information, often on a dedicated form, </w:t>
+      </w:r>
+      <w:proofErr w:type="gramStart"/>
+      <w:r>
+        <w:t>in order to</w:t>
+      </w:r>
+      <w:proofErr w:type="gramEnd"/>
+      <w:r>
+        <w:t xml:space="preserve"> complete this one-of-a-kind transaction.</w:t>
+      </w:r>
+    </w:p>
+    <w:p>
+      <w:pPr>
+        <w:jc w:val="both"/>
+      </w:pPr>
+    </w:p>
+    <w:p/>
+    <w:p/>
+    <w:p/>
+    <w:p>
+      <w:pPr>
+        <w:pStyle w:val="Heading1"/>
+        <w:numPr>
+          <w:ilvl w:val="0"/>
+          <w:numId w:val="10"/>
+        </w:numPr>
+      </w:pPr>
+      <w:r>
+        <w:t>Conclusions and Future Research</w:t>
+      </w:r>
+    </w:p>
+    <w:p>
+      <w:pPr>
+        <w:pStyle w:val="ListParagraph"/>
+        <w:numPr>
+          <w:ilvl w:val="0"/>
+          <w:numId w:val="12"/>
+        </w:numPr>
+        <w:rPr>
+          <w:b/>
+          <w:bCs/>
+          <w:sz w:val="23"/>
+          <w:szCs w:val="23"/>
+        </w:rPr>
+      </w:pPr>
+      <w:r>
+        <w:rPr>
+          <w:b/>
+          <w:bCs/>
+          <w:sz w:val="23"/>
+          <w:szCs w:val="23"/>
+        </w:rPr>
+        <w:t>References</w:t>
+      </w:r>
+    </w:p>
+    <w:p/>
+    <w:p/>
+    <w:p/>
+    <w:p/>
+    <w:p/>
+    <w:p/>
     <w:bookmarkEnd w:id="1"/>
-    <w:p>
-      <w:pPr>
-        <w:pStyle w:val="Style1"/>
-      </w:pPr>
-    </w:p>
     <w:bookmarkEnd w:id="2"/>
     <w:bookmarkEnd w:id="3"/>
+    <w:bookmarkEnd w:id="4"/>
+    <w:p>
+      <w:pPr>
+        <w:pStyle w:val="Style1"/>
+      </w:pPr>
+    </w:p>
     <w:sectPr>
       <w:pgSz w:w="11906" w:h="16838"/>
       <w:pgMar w:top="1440" w:right="1440" w:bottom="1440" w:left="1440" w:header="708" w:footer="708" w:gutter="0"/>
@@ -5273,7 +6532,7 @@
   <w:abstractNum w:abstractNumId="3" w15:restartNumberingAfterBreak="0">
     <w:nsid w:val="1AD22D46"/>
     <w:multiLevelType w:val="hybridMultilevel"/>
-    <w:tmpl w:val="8C6800F8"/>
+    <w:tmpl w:val="84309C32"/>
     <w:lvl w:ilvl="0" w:tplc="18090005">
       <w:start w:val="1"/>
       <w:numFmt w:val="bullet"/>
@@ -5497,6 +6756,119 @@
     </w:lvl>
   </w:abstractNum>
   <w:abstractNum w:abstractNumId="5" w15:restartNumberingAfterBreak="0">
+    <w:nsid w:val="28231037"/>
+    <w:multiLevelType w:val="hybridMultilevel"/>
+    <w:tmpl w:val="306AE12E"/>
+    <w:lvl w:ilvl="0" w:tplc="18090005">
+      <w:start w:val="1"/>
+      <w:numFmt w:val="bullet"/>
+      <w:lvlText w:val=""/>
+      <w:lvlJc w:val="left"/>
+      <w:pPr>
+        <w:ind w:left="720" w:hanging="360"/>
+      </w:pPr>
+      <w:rPr>
+        <w:rFonts w:ascii="Wingdings" w:hAnsi="Wingdings" w:hint="default"/>
+      </w:rPr>
+    </w:lvl>
+    <w:lvl w:ilvl="1" w:tplc="18090003" w:tentative="1">
+      <w:start w:val="1"/>
+      <w:numFmt w:val="bullet"/>
+      <w:lvlText w:val="o"/>
+      <w:lvlJc w:val="left"/>
+      <w:pPr>
+        <w:ind w:left="1440" w:hanging="360"/>
+      </w:pPr>
+      <w:rPr>
+        <w:rFonts w:ascii="Courier New" w:hAnsi="Courier New" w:cs="Courier New" w:hint="default"/>
+      </w:rPr>
+    </w:lvl>
+    <w:lvl w:ilvl="2" w:tplc="18090005" w:tentative="1">
+      <w:start w:val="1"/>
+      <w:numFmt w:val="bullet"/>
+      <w:lvlText w:val=""/>
+      <w:lvlJc w:val="left"/>
+      <w:pPr>
+        <w:ind w:left="2160" w:hanging="360"/>
+      </w:pPr>
+      <w:rPr>
+        <w:rFonts w:ascii="Wingdings" w:hAnsi="Wingdings" w:hint="default"/>
+      </w:rPr>
+    </w:lvl>
+    <w:lvl w:ilvl="3" w:tplc="18090001" w:tentative="1">
+      <w:start w:val="1"/>
+      <w:numFmt w:val="bullet"/>
+      <w:lvlText w:val=""/>
+      <w:lvlJc w:val="left"/>
+      <w:pPr>
+        <w:ind w:left="2880" w:hanging="360"/>
+      </w:pPr>
+      <w:rPr>
+        <w:rFonts w:ascii="Symbol" w:hAnsi="Symbol" w:hint="default"/>
+      </w:rPr>
+    </w:lvl>
+    <w:lvl w:ilvl="4" w:tplc="18090003" w:tentative="1">
+      <w:start w:val="1"/>
+      <w:numFmt w:val="bullet"/>
+      <w:lvlText w:val="o"/>
+      <w:lvlJc w:val="left"/>
+      <w:pPr>
+        <w:ind w:left="3600" w:hanging="360"/>
+      </w:pPr>
+      <w:rPr>
+        <w:rFonts w:ascii="Courier New" w:hAnsi="Courier New" w:cs="Courier New" w:hint="default"/>
+      </w:rPr>
+    </w:lvl>
+    <w:lvl w:ilvl="5" w:tplc="18090005" w:tentative="1">
+      <w:start w:val="1"/>
+      <w:numFmt w:val="bullet"/>
+      <w:lvlText w:val=""/>
+      <w:lvlJc w:val="left"/>
+      <w:pPr>
+        <w:ind w:left="4320" w:hanging="360"/>
+      </w:pPr>
+      <w:rPr>
+        <w:rFonts w:ascii="Wingdings" w:hAnsi="Wingdings" w:hint="default"/>
+      </w:rPr>
+    </w:lvl>
+    <w:lvl w:ilvl="6" w:tplc="18090001" w:tentative="1">
+      <w:start w:val="1"/>
+      <w:numFmt w:val="bullet"/>
+      <w:lvlText w:val=""/>
+      <w:lvlJc w:val="left"/>
+      <w:pPr>
+        <w:ind w:left="5040" w:hanging="360"/>
+      </w:pPr>
+      <w:rPr>
+        <w:rFonts w:ascii="Symbol" w:hAnsi="Symbol" w:hint="default"/>
+      </w:rPr>
+    </w:lvl>
+    <w:lvl w:ilvl="7" w:tplc="18090003" w:tentative="1">
+      <w:start w:val="1"/>
+      <w:numFmt w:val="bullet"/>
+      <w:lvlText w:val="o"/>
+      <w:lvlJc w:val="left"/>
+      <w:pPr>
+        <w:ind w:left="5760" w:hanging="360"/>
+      </w:pPr>
+      <w:rPr>
+        <w:rFonts w:ascii="Courier New" w:hAnsi="Courier New" w:cs="Courier New" w:hint="default"/>
+      </w:rPr>
+    </w:lvl>
+    <w:lvl w:ilvl="8" w:tplc="18090005" w:tentative="1">
+      <w:start w:val="1"/>
+      <w:numFmt w:val="bullet"/>
+      <w:lvlText w:val=""/>
+      <w:lvlJc w:val="left"/>
+      <w:pPr>
+        <w:ind w:left="6480" w:hanging="360"/>
+      </w:pPr>
+      <w:rPr>
+        <w:rFonts w:ascii="Wingdings" w:hAnsi="Wingdings" w:hint="default"/>
+      </w:rPr>
+    </w:lvl>
+  </w:abstractNum>
+  <w:abstractNum w:abstractNumId="6" w15:restartNumberingAfterBreak="0">
     <w:nsid w:val="3BED3272"/>
     <w:multiLevelType w:val="hybridMultilevel"/>
     <w:tmpl w:val="1EEEDC06"/>
@@ -5609,7 +6981,7 @@
       </w:rPr>
     </w:lvl>
   </w:abstractNum>
-  <w:abstractNum w:abstractNumId="6" w15:restartNumberingAfterBreak="0">
+  <w:abstractNum w:abstractNumId="7" w15:restartNumberingAfterBreak="0">
     <w:nsid w:val="3F794B9E"/>
     <w:multiLevelType w:val="hybridMultilevel"/>
     <w:tmpl w:val="7D300240"/>
@@ -5698,10 +7070,10 @@
       </w:pPr>
     </w:lvl>
   </w:abstractNum>
-  <w:abstractNum w:abstractNumId="7" w15:restartNumberingAfterBreak="0">
+  <w:abstractNum w:abstractNumId="8" w15:restartNumberingAfterBreak="0">
     <w:nsid w:val="40973069"/>
     <w:multiLevelType w:val="hybridMultilevel"/>
-    <w:tmpl w:val="AE2A2DE2"/>
+    <w:tmpl w:val="57608A68"/>
     <w:lvl w:ilvl="0" w:tplc="18090005">
       <w:start w:val="1"/>
       <w:numFmt w:val="bullet"/>
@@ -5811,7 +7183,7 @@
       </w:rPr>
     </w:lvl>
   </w:abstractNum>
-  <w:abstractNum w:abstractNumId="8" w15:restartNumberingAfterBreak="0">
+  <w:abstractNum w:abstractNumId="9" w15:restartNumberingAfterBreak="0">
     <w:nsid w:val="42422E43"/>
     <w:multiLevelType w:val="hybridMultilevel"/>
     <w:tmpl w:val="055605B2"/>
@@ -5924,7 +7296,7 @@
       </w:rPr>
     </w:lvl>
   </w:abstractNum>
-  <w:abstractNum w:abstractNumId="9" w15:restartNumberingAfterBreak="0">
+  <w:abstractNum w:abstractNumId="10" w15:restartNumberingAfterBreak="0">
     <w:nsid w:val="427E309F"/>
     <w:multiLevelType w:val="hybridMultilevel"/>
     <w:tmpl w:val="E62483B0"/>
@@ -6037,7 +7409,7 @@
       </w:rPr>
     </w:lvl>
   </w:abstractNum>
-  <w:abstractNum w:abstractNumId="10" w15:restartNumberingAfterBreak="0">
+  <w:abstractNum w:abstractNumId="11" w15:restartNumberingAfterBreak="0">
     <w:nsid w:val="4E247347"/>
     <w:multiLevelType w:val="hybridMultilevel"/>
     <w:tmpl w:val="70107A28"/>
@@ -6150,7 +7522,7 @@
       </w:rPr>
     </w:lvl>
   </w:abstractNum>
-  <w:abstractNum w:abstractNumId="11" w15:restartNumberingAfterBreak="0">
+  <w:abstractNum w:abstractNumId="12" w15:restartNumberingAfterBreak="0">
     <w:nsid w:val="57907C69"/>
     <w:multiLevelType w:val="hybridMultilevel"/>
     <w:tmpl w:val="CB1A1B5E"/>
@@ -6236,7 +7608,7 @@
       </w:pPr>
     </w:lvl>
   </w:abstractNum>
-  <w:abstractNum w:abstractNumId="12" w15:restartNumberingAfterBreak="0">
+  <w:abstractNum w:abstractNumId="13" w15:restartNumberingAfterBreak="0">
     <w:nsid w:val="617807C3"/>
     <w:multiLevelType w:val="hybridMultilevel"/>
     <w:tmpl w:val="3CC0FF70"/>
@@ -6322,7 +7694,7 @@
       </w:pPr>
     </w:lvl>
   </w:abstractNum>
-  <w:abstractNum w:abstractNumId="13" w15:restartNumberingAfterBreak="0">
+  <w:abstractNum w:abstractNumId="14" w15:restartNumberingAfterBreak="0">
     <w:nsid w:val="697916AB"/>
     <w:multiLevelType w:val="hybridMultilevel"/>
     <w:tmpl w:val="A87669D2"/>
@@ -6435,7 +7807,120 @@
       </w:rPr>
     </w:lvl>
   </w:abstractNum>
-  <w:abstractNum w:abstractNumId="14" w15:restartNumberingAfterBreak="0">
+  <w:abstractNum w:abstractNumId="15" w15:restartNumberingAfterBreak="0">
+    <w:nsid w:val="6DAA6785"/>
+    <w:multiLevelType w:val="hybridMultilevel"/>
+    <w:tmpl w:val="710081DE"/>
+    <w:lvl w:ilvl="0" w:tplc="18090001">
+      <w:start w:val="1"/>
+      <w:numFmt w:val="bullet"/>
+      <w:lvlText w:val=""/>
+      <w:lvlJc w:val="left"/>
+      <w:pPr>
+        <w:ind w:left="720" w:hanging="360"/>
+      </w:pPr>
+      <w:rPr>
+        <w:rFonts w:ascii="Symbol" w:hAnsi="Symbol" w:hint="default"/>
+      </w:rPr>
+    </w:lvl>
+    <w:lvl w:ilvl="1" w:tplc="18090003" w:tentative="1">
+      <w:start w:val="1"/>
+      <w:numFmt w:val="bullet"/>
+      <w:lvlText w:val="o"/>
+      <w:lvlJc w:val="left"/>
+      <w:pPr>
+        <w:ind w:left="1440" w:hanging="360"/>
+      </w:pPr>
+      <w:rPr>
+        <w:rFonts w:ascii="Courier New" w:hAnsi="Courier New" w:cs="Courier New" w:hint="default"/>
+      </w:rPr>
+    </w:lvl>
+    <w:lvl w:ilvl="2" w:tplc="18090005" w:tentative="1">
+      <w:start w:val="1"/>
+      <w:numFmt w:val="bullet"/>
+      <w:lvlText w:val=""/>
+      <w:lvlJc w:val="left"/>
+      <w:pPr>
+        <w:ind w:left="2160" w:hanging="360"/>
+      </w:pPr>
+      <w:rPr>
+        <w:rFonts w:ascii="Wingdings" w:hAnsi="Wingdings" w:hint="default"/>
+      </w:rPr>
+    </w:lvl>
+    <w:lvl w:ilvl="3" w:tplc="18090001" w:tentative="1">
+      <w:start w:val="1"/>
+      <w:numFmt w:val="bullet"/>
+      <w:lvlText w:val=""/>
+      <w:lvlJc w:val="left"/>
+      <w:pPr>
+        <w:ind w:left="2880" w:hanging="360"/>
+      </w:pPr>
+      <w:rPr>
+        <w:rFonts w:ascii="Symbol" w:hAnsi="Symbol" w:hint="default"/>
+      </w:rPr>
+    </w:lvl>
+    <w:lvl w:ilvl="4" w:tplc="18090003" w:tentative="1">
+      <w:start w:val="1"/>
+      <w:numFmt w:val="bullet"/>
+      <w:lvlText w:val="o"/>
+      <w:lvlJc w:val="left"/>
+      <w:pPr>
+        <w:ind w:left="3600" w:hanging="360"/>
+      </w:pPr>
+      <w:rPr>
+        <w:rFonts w:ascii="Courier New" w:hAnsi="Courier New" w:cs="Courier New" w:hint="default"/>
+      </w:rPr>
+    </w:lvl>
+    <w:lvl w:ilvl="5" w:tplc="18090005" w:tentative="1">
+      <w:start w:val="1"/>
+      <w:numFmt w:val="bullet"/>
+      <w:lvlText w:val=""/>
+      <w:lvlJc w:val="left"/>
+      <w:pPr>
+        <w:ind w:left="4320" w:hanging="360"/>
+      </w:pPr>
+      <w:rPr>
+        <w:rFonts w:ascii="Wingdings" w:hAnsi="Wingdings" w:hint="default"/>
+      </w:rPr>
+    </w:lvl>
+    <w:lvl w:ilvl="6" w:tplc="18090001" w:tentative="1">
+      <w:start w:val="1"/>
+      <w:numFmt w:val="bullet"/>
+      <w:lvlText w:val=""/>
+      <w:lvlJc w:val="left"/>
+      <w:pPr>
+        <w:ind w:left="5040" w:hanging="360"/>
+      </w:pPr>
+      <w:rPr>
+        <w:rFonts w:ascii="Symbol" w:hAnsi="Symbol" w:hint="default"/>
+      </w:rPr>
+    </w:lvl>
+    <w:lvl w:ilvl="7" w:tplc="18090003" w:tentative="1">
+      <w:start w:val="1"/>
+      <w:numFmt w:val="bullet"/>
+      <w:lvlText w:val="o"/>
+      <w:lvlJc w:val="left"/>
+      <w:pPr>
+        <w:ind w:left="5760" w:hanging="360"/>
+      </w:pPr>
+      <w:rPr>
+        <w:rFonts w:ascii="Courier New" w:hAnsi="Courier New" w:cs="Courier New" w:hint="default"/>
+      </w:rPr>
+    </w:lvl>
+    <w:lvl w:ilvl="8" w:tplc="18090005" w:tentative="1">
+      <w:start w:val="1"/>
+      <w:numFmt w:val="bullet"/>
+      <w:lvlText w:val=""/>
+      <w:lvlJc w:val="left"/>
+      <w:pPr>
+        <w:ind w:left="6480" w:hanging="360"/>
+      </w:pPr>
+      <w:rPr>
+        <w:rFonts w:ascii="Wingdings" w:hAnsi="Wingdings" w:hint="default"/>
+      </w:rPr>
+    </w:lvl>
+  </w:abstractNum>
+  <w:abstractNum w:abstractNumId="16" w15:restartNumberingAfterBreak="0">
     <w:nsid w:val="6DC163EF"/>
     <w:multiLevelType w:val="hybridMultilevel"/>
     <w:tmpl w:val="176265D4"/>
@@ -6548,7 +8033,7 @@
       </w:rPr>
     </w:lvl>
   </w:abstractNum>
-  <w:abstractNum w:abstractNumId="15" w15:restartNumberingAfterBreak="0">
+  <w:abstractNum w:abstractNumId="17" w15:restartNumberingAfterBreak="0">
     <w:nsid w:val="72933A55"/>
     <w:multiLevelType w:val="hybridMultilevel"/>
     <w:tmpl w:val="3E5CAE00"/>
@@ -6634,7 +8119,7 @@
       </w:pPr>
     </w:lvl>
   </w:abstractNum>
-  <w:abstractNum w:abstractNumId="16" w15:restartNumberingAfterBreak="0">
+  <w:abstractNum w:abstractNumId="18" w15:restartNumberingAfterBreak="0">
     <w:nsid w:val="78790A74"/>
     <w:multiLevelType w:val="hybridMultilevel"/>
     <w:tmpl w:val="05BE95A6"/>
@@ -6720,7 +8205,7 @@
       </w:pPr>
     </w:lvl>
   </w:abstractNum>
-  <w:abstractNum w:abstractNumId="17" w15:restartNumberingAfterBreak="0">
+  <w:abstractNum w:abstractNumId="19" w15:restartNumberingAfterBreak="0">
     <w:nsid w:val="7E294A61"/>
     <w:multiLevelType w:val="hybridMultilevel"/>
     <w:tmpl w:val="78E20966"/>
@@ -6833,7 +8318,7 @@
       </w:rPr>
     </w:lvl>
   </w:abstractNum>
-  <w:abstractNum w:abstractNumId="18" w15:restartNumberingAfterBreak="0">
+  <w:abstractNum w:abstractNumId="20" w15:restartNumberingAfterBreak="0">
     <w:nsid w:val="7EFE23F0"/>
     <w:multiLevelType w:val="hybridMultilevel"/>
     <w:tmpl w:val="D5E8A81C"/>
@@ -6950,49 +8435,49 @@
     <w:abstractNumId w:val="1"/>
   </w:num>
   <w:num w:numId="2" w16cid:durableId="12805320">
-    <w:abstractNumId w:val="6"/>
+    <w:abstractNumId w:val="7"/>
   </w:num>
   <w:num w:numId="3" w16cid:durableId="1035229197">
-    <w:abstractNumId w:val="5"/>
+    <w:abstractNumId w:val="6"/>
   </w:num>
   <w:num w:numId="4" w16cid:durableId="630020863">
     <w:abstractNumId w:val="4"/>
   </w:num>
   <w:num w:numId="5" w16cid:durableId="744037013">
-    <w:abstractNumId w:val="13"/>
+    <w:abstractNumId w:val="14"/>
   </w:num>
   <w:num w:numId="6" w16cid:durableId="70129019">
-    <w:abstractNumId w:val="8"/>
+    <w:abstractNumId w:val="9"/>
   </w:num>
   <w:num w:numId="7" w16cid:durableId="1535733813">
-    <w:abstractNumId w:val="14"/>
+    <w:abstractNumId w:val="16"/>
   </w:num>
   <w:num w:numId="8" w16cid:durableId="72163892">
-    <w:abstractNumId w:val="10"/>
+    <w:abstractNumId w:val="11"/>
   </w:num>
   <w:num w:numId="9" w16cid:durableId="1546865068">
-    <w:abstractNumId w:val="18"/>
+    <w:abstractNumId w:val="20"/>
   </w:num>
   <w:num w:numId="10" w16cid:durableId="1549297233">
     <w:abstractNumId w:val="0"/>
   </w:num>
   <w:num w:numId="11" w16cid:durableId="411701154">
-    <w:abstractNumId w:val="15"/>
+    <w:abstractNumId w:val="17"/>
   </w:num>
   <w:num w:numId="12" w16cid:durableId="120197620">
-    <w:abstractNumId w:val="17"/>
+    <w:abstractNumId w:val="19"/>
   </w:num>
   <w:num w:numId="13" w16cid:durableId="1020929811">
-    <w:abstractNumId w:val="9"/>
+    <w:abstractNumId w:val="10"/>
   </w:num>
   <w:num w:numId="14" w16cid:durableId="651522875">
-    <w:abstractNumId w:val="16"/>
+    <w:abstractNumId w:val="18"/>
   </w:num>
   <w:num w:numId="15" w16cid:durableId="1731615325">
-    <w:abstractNumId w:val="12"/>
+    <w:abstractNumId w:val="13"/>
   </w:num>
   <w:num w:numId="16" w16cid:durableId="1990090727">
-    <w:abstractNumId w:val="11"/>
+    <w:abstractNumId w:val="12"/>
   </w:num>
   <w:num w:numId="17" w16cid:durableId="2119521560">
     <w:abstractNumId w:val="2"/>
@@ -7001,7 +8486,13 @@
     <w:abstractNumId w:val="3"/>
   </w:num>
   <w:num w:numId="19" w16cid:durableId="1561474626">
-    <w:abstractNumId w:val="7"/>
+    <w:abstractNumId w:val="8"/>
+  </w:num>
+  <w:num w:numId="20" w16cid:durableId="594245520">
+    <w:abstractNumId w:val="5"/>
+  </w:num>
+  <w:num w:numId="21" w16cid:durableId="2067139883">
+    <w:abstractNumId w:val="15"/>
   </w:num>
 </w:numbering>
 </file>
@@ -7456,6 +8947,7 @@
   <w:style w:type="character" w:default="1" w:styleId="DefaultParagraphFont">
     <w:name w:val="Default Paragraph Font"/>
     <w:uiPriority w:val="1"/>
+    <w:semiHidden/>
     <w:unhideWhenUsed/>
   </w:style>
   <w:style w:type="table" w:default="1" w:styleId="TableNormal">

</xml_diff>